<commit_message>
contraste capitulos con anteproyecto
</commit_message>
<xml_diff>
--- a/2022-03-26-Monografia-Danilo-López.docx
+++ b/2022-03-26-Monografia-Danilo-López.docx
@@ -25,11 +25,12 @@
       <w:pPr>
         <w:pStyle w:val="Autores"/>
         <w:spacing w:line="276" w:lineRule="auto"/>
+        <w:jc w:val="both"/>
         <w:rPr>
           <w:rFonts w:cs="Arial"/>
           <w:b w:val="0"/>
           <w:color w:val="000000"/>
-          <w:lang w:val="es-ES_tradnl"/>
+          <w:lang w:val="es-ES"/>
         </w:rPr>
       </w:pPr>
     </w:p>
@@ -37,6 +38,20 @@
       <w:pPr>
         <w:pStyle w:val="Autores"/>
         <w:spacing w:line="276" w:lineRule="auto"/>
+        <w:jc w:val="both"/>
+        <w:rPr>
+          <w:rFonts w:cs="Arial"/>
+          <w:b w:val="0"/>
+          <w:color w:val="000000"/>
+          <w:lang w:val="es-ES"/>
+        </w:rPr>
+      </w:pPr>
+    </w:p>
+    <w:p>
+      <w:pPr>
+        <w:pStyle w:val="Autores"/>
+        <w:spacing w:line="276" w:lineRule="auto"/>
+        <w:jc w:val="both"/>
         <w:rPr>
           <w:rFonts w:cs="Arial"/>
           <w:b w:val="0"/>
@@ -173,6 +188,28 @@
         <w:spacing w:line="276" w:lineRule="auto"/>
         <w:jc w:val="center"/>
         <w:rPr>
+          <w:rFonts w:cs="Arial"/>
+          <w:b/>
+          <w:color w:val="000000"/>
+        </w:rPr>
+      </w:pPr>
+    </w:p>
+    <w:p>
+      <w:pPr>
+        <w:spacing w:line="276" w:lineRule="auto"/>
+        <w:jc w:val="center"/>
+        <w:rPr>
+          <w:rFonts w:cs="Arial"/>
+          <w:b/>
+          <w:color w:val="000000"/>
+        </w:rPr>
+      </w:pPr>
+    </w:p>
+    <w:p>
+      <w:pPr>
+        <w:spacing w:line="276" w:lineRule="auto"/>
+        <w:jc w:val="center"/>
+        <w:rPr>
           <w:rFonts w:eastAsia="Times New Roman" w:cs="Arial"/>
           <w:b/>
           <w:lang w:val="es-ES" w:eastAsia="es-ES"/>
@@ -230,6 +267,7 @@
       <w:pPr>
         <w:pStyle w:val="Autores"/>
         <w:spacing w:line="276" w:lineRule="auto"/>
+        <w:jc w:val="both"/>
         <w:rPr>
           <w:rFonts w:cs="Arial"/>
           <w:color w:val="000000"/>
@@ -243,6 +281,7 @@
       <w:pPr>
         <w:pStyle w:val="Autores"/>
         <w:spacing w:line="276" w:lineRule="auto"/>
+        <w:jc w:val="both"/>
         <w:rPr>
           <w:rFonts w:cs="Arial"/>
           <w:color w:val="000000"/>
@@ -254,244 +293,212 @@
     </w:p>
     <w:p>
       <w:pPr>
-        <w:pStyle w:val="Autores"/>
         <w:spacing w:line="276" w:lineRule="auto"/>
+        <w:jc w:val="center"/>
         <w:rPr>
           <w:rFonts w:cs="Arial"/>
+          <w:b/>
+        </w:rPr>
+      </w:pPr>
+      <w:r>
+        <w:rPr>
+          <w:rFonts w:cs="Arial"/>
+          <w:b/>
+        </w:rPr>
+        <w:t xml:space="preserve">Director: </w:t>
+      </w:r>
+      <w:proofErr w:type="spellStart"/>
+      <w:r>
+        <w:rPr>
+          <w:rFonts w:cs="Arial"/>
+          <w:b/>
+        </w:rPr>
+        <w:t>Ph.D</w:t>
+      </w:r>
+      <w:proofErr w:type="spellEnd"/>
+      <w:r>
+        <w:rPr>
+          <w:rFonts w:cs="Arial"/>
+          <w:b/>
+        </w:rPr>
+        <w:t>. CARLOS ALBERTO COBOS LOZADA</w:t>
+      </w:r>
+    </w:p>
+    <w:p>
+      <w:pPr>
+        <w:spacing w:line="276" w:lineRule="auto"/>
+        <w:jc w:val="center"/>
+        <w:rPr>
+          <w:rFonts w:cs="Arial"/>
+          <w:b/>
+          <w:color w:val="000000"/>
+          <w:lang w:val="es-ES"/>
+        </w:rPr>
+      </w:pPr>
+    </w:p>
+    <w:p>
+      <w:pPr>
+        <w:spacing w:line="276" w:lineRule="auto"/>
+        <w:rPr>
+          <w:rFonts w:cs="Arial"/>
+          <w:b/>
+          <w:color w:val="000000"/>
+        </w:rPr>
+      </w:pPr>
+    </w:p>
+    <w:p>
+      <w:pPr>
+        <w:spacing w:line="276" w:lineRule="auto"/>
+        <w:rPr>
+          <w:rFonts w:cs="Arial"/>
+          <w:b/>
+          <w:color w:val="000000"/>
+        </w:rPr>
+      </w:pPr>
+    </w:p>
+    <w:p>
+      <w:pPr>
+        <w:spacing w:line="276" w:lineRule="auto"/>
+        <w:rPr>
+          <w:rFonts w:cs="Arial"/>
+          <w:b/>
+          <w:color w:val="000000"/>
+        </w:rPr>
+      </w:pPr>
+    </w:p>
+    <w:p>
+      <w:pPr>
+        <w:spacing w:line="276" w:lineRule="auto"/>
+        <w:rPr>
+          <w:rFonts w:cs="Arial"/>
+          <w:b/>
+          <w:color w:val="000000"/>
+        </w:rPr>
+      </w:pPr>
+    </w:p>
+    <w:p>
+      <w:pPr>
+        <w:spacing w:line="276" w:lineRule="auto"/>
+        <w:rPr>
+          <w:rFonts w:cs="Arial"/>
+          <w:b/>
+          <w:color w:val="000000"/>
+        </w:rPr>
+      </w:pPr>
+    </w:p>
+    <w:p>
+      <w:pPr>
+        <w:pStyle w:val="TituloPortada"/>
+        <w:spacing w:line="276" w:lineRule="auto"/>
+        <w:rPr>
           <w:color w:val="000000"/>
           <w:sz w:val="22"/>
           <w:szCs w:val="22"/>
-          <w:lang w:val="es-CO"/>
-        </w:rPr>
-      </w:pPr>
-    </w:p>
-    <w:p>
-      <w:pPr>
-        <w:spacing w:line="276" w:lineRule="auto"/>
-        <w:jc w:val="center"/>
-        <w:rPr>
-          <w:rFonts w:cs="Arial"/>
-          <w:b/>
-        </w:rPr>
-      </w:pPr>
-      <w:r>
-        <w:rPr>
-          <w:rFonts w:cs="Arial"/>
-          <w:b/>
-        </w:rPr>
-        <w:t xml:space="preserve">Director: </w:t>
-      </w:r>
-      <w:proofErr w:type="spellStart"/>
-      <w:r>
-        <w:rPr>
-          <w:rFonts w:cs="Arial"/>
-          <w:b/>
-        </w:rPr>
-        <w:t>Ph.D</w:t>
-      </w:r>
-      <w:proofErr w:type="spellEnd"/>
-      <w:r>
-        <w:rPr>
-          <w:rFonts w:cs="Arial"/>
-          <w:b/>
-        </w:rPr>
-        <w:t>. CARLOS ALBERTO COBOS LOZADA</w:t>
-      </w:r>
-    </w:p>
-    <w:p>
-      <w:pPr>
-        <w:spacing w:line="276" w:lineRule="auto"/>
-        <w:jc w:val="center"/>
-        <w:rPr>
-          <w:rFonts w:cs="Arial"/>
-          <w:b/>
-          <w:color w:val="000000"/>
-          <w:lang w:val="es-ES"/>
-        </w:rPr>
-      </w:pPr>
-    </w:p>
-    <w:p>
-      <w:pPr>
-        <w:spacing w:line="276" w:lineRule="auto"/>
-        <w:jc w:val="center"/>
-        <w:rPr>
-          <w:rFonts w:cs="Arial"/>
-          <w:b/>
-          <w:color w:val="000000"/>
-        </w:rPr>
-      </w:pPr>
-    </w:p>
-    <w:p>
-      <w:pPr>
-        <w:spacing w:line="276" w:lineRule="auto"/>
-        <w:jc w:val="center"/>
-        <w:rPr>
-          <w:rFonts w:cs="Arial"/>
-          <w:b/>
-          <w:color w:val="000000"/>
-        </w:rPr>
-      </w:pPr>
-    </w:p>
-    <w:p>
-      <w:pPr>
-        <w:spacing w:line="276" w:lineRule="auto"/>
-        <w:jc w:val="center"/>
-        <w:rPr>
-          <w:rFonts w:cs="Arial"/>
-          <w:b/>
-          <w:color w:val="000000"/>
-        </w:rPr>
-      </w:pPr>
-    </w:p>
-    <w:p>
-      <w:pPr>
-        <w:spacing w:line="276" w:lineRule="auto"/>
-        <w:jc w:val="center"/>
-        <w:rPr>
-          <w:rFonts w:cs="Arial"/>
-          <w:b/>
-          <w:color w:val="000000"/>
-        </w:rPr>
-      </w:pPr>
-    </w:p>
-    <w:p>
-      <w:pPr>
-        <w:spacing w:line="276" w:lineRule="auto"/>
-        <w:jc w:val="center"/>
-        <w:rPr>
-          <w:rFonts w:cs="Arial"/>
-          <w:b/>
-          <w:color w:val="000000"/>
-        </w:rPr>
-      </w:pPr>
-    </w:p>
-    <w:p>
-      <w:pPr>
-        <w:spacing w:line="276" w:lineRule="auto"/>
-        <w:jc w:val="center"/>
-        <w:rPr>
-          <w:rFonts w:cs="Arial"/>
-          <w:b/>
-          <w:color w:val="000000"/>
-        </w:rPr>
-      </w:pPr>
-    </w:p>
-    <w:p>
-      <w:pPr>
-        <w:spacing w:line="276" w:lineRule="auto"/>
-        <w:jc w:val="center"/>
-        <w:rPr>
-          <w:rFonts w:cs="Arial"/>
-          <w:b/>
-          <w:color w:val="000000"/>
-        </w:rPr>
-      </w:pPr>
-    </w:p>
-    <w:p>
-      <w:pPr>
-        <w:pStyle w:val="TituloPortada"/>
-        <w:spacing w:line="276" w:lineRule="auto"/>
+        </w:rPr>
+      </w:pPr>
+      <w:r>
         <w:rPr>
           <w:color w:val="000000"/>
           <w:sz w:val="22"/>
           <w:szCs w:val="22"/>
         </w:rPr>
-      </w:pPr>
-      <w:r>
+        <w:t>UNIVERSIDAD DEL CAUCA</w:t>
+      </w:r>
+    </w:p>
+    <w:p>
+      <w:pPr>
+        <w:pStyle w:val="TituloPortada"/>
+        <w:spacing w:line="276" w:lineRule="auto"/>
         <w:rPr>
           <w:color w:val="000000"/>
           <w:sz w:val="22"/>
           <w:szCs w:val="22"/>
         </w:rPr>
-        <w:t>UNIVERSIDAD DEL CAUCA</w:t>
-      </w:r>
-    </w:p>
-    <w:p>
-      <w:pPr>
-        <w:pStyle w:val="TituloPortada"/>
-        <w:spacing w:line="276" w:lineRule="auto"/>
+      </w:pPr>
+      <w:r>
         <w:rPr>
           <w:color w:val="000000"/>
           <w:sz w:val="22"/>
           <w:szCs w:val="22"/>
         </w:rPr>
-      </w:pPr>
-      <w:r>
+        <w:t>FACULTAD DE INGENIERÍA ELECTRÓNICA Y TELECOMUNICACIONES</w:t>
+      </w:r>
+    </w:p>
+    <w:p>
+      <w:pPr>
+        <w:pStyle w:val="TituloPortada"/>
+        <w:spacing w:line="276" w:lineRule="auto"/>
         <w:rPr>
           <w:color w:val="000000"/>
           <w:sz w:val="22"/>
           <w:szCs w:val="22"/>
         </w:rPr>
-        <w:t>FACULTAD DE INGENIERÍA ELECTRÓNICA Y TELECOMUNICACIONES</w:t>
-      </w:r>
-    </w:p>
-    <w:p>
-      <w:pPr>
-        <w:pStyle w:val="TituloPortada"/>
-        <w:spacing w:line="276" w:lineRule="auto"/>
+      </w:pPr>
+      <w:r>
         <w:rPr>
           <w:color w:val="000000"/>
           <w:sz w:val="22"/>
           <w:szCs w:val="22"/>
         </w:rPr>
-      </w:pPr>
-      <w:r>
+        <w:t>DEPARTAMENTO DE SISTEMAS</w:t>
+      </w:r>
+    </w:p>
+    <w:p>
+      <w:pPr>
+        <w:pStyle w:val="TituloPortada"/>
+        <w:spacing w:line="276" w:lineRule="auto"/>
         <w:rPr>
           <w:color w:val="000000"/>
           <w:sz w:val="22"/>
           <w:szCs w:val="22"/>
         </w:rPr>
-        <w:t>DEPARTAMENTO DE SISTEMAS</w:t>
-      </w:r>
-    </w:p>
-    <w:p>
-      <w:pPr>
-        <w:pStyle w:val="TituloPortada"/>
-        <w:spacing w:line="276" w:lineRule="auto"/>
+      </w:pPr>
+      <w:r>
         <w:rPr>
           <w:color w:val="000000"/>
           <w:sz w:val="22"/>
           <w:szCs w:val="22"/>
         </w:rPr>
-      </w:pPr>
-      <w:r>
+        <w:t>GRUPO DE I+D EN TECNOLOGÍAS DE LA INFORMACIÓN (GTI)</w:t>
+      </w:r>
+    </w:p>
+    <w:p>
+      <w:pPr>
+        <w:jc w:val="center"/>
+      </w:pPr>
+      <w:r>
+        <w:rPr>
+          <w:b/>
+          <w:bCs/>
+        </w:rPr>
+        <w:t>LÍNEA INVESTIGACIÓN EN SISTEMAS INTELIGENTES</w:t>
+      </w:r>
+    </w:p>
+    <w:p>
+      <w:pPr>
+        <w:pStyle w:val="TituloPortada"/>
+        <w:spacing w:line="276" w:lineRule="auto"/>
         <w:rPr>
           <w:color w:val="000000"/>
           <w:sz w:val="22"/>
           <w:szCs w:val="22"/>
         </w:rPr>
-        <w:t>GRUPO DE I+D EN TECNOLOGÍAS DE LA INFORMACIÓN (GTI)</w:t>
-      </w:r>
-    </w:p>
-    <w:p>
-      <w:pPr>
-        <w:jc w:val="center"/>
-      </w:pPr>
-      <w:r>
-        <w:rPr>
-          <w:b/>
-          <w:bCs/>
-        </w:rPr>
-        <w:t>LÍNEA INVESTIGACIÓN EN SISTEMAS INTELIGENTES</w:t>
-      </w:r>
-    </w:p>
-    <w:p>
-      <w:pPr>
-        <w:pStyle w:val="TituloPortada"/>
-        <w:spacing w:line="276" w:lineRule="auto"/>
+      </w:pPr>
+      <w:r>
         <w:rPr>
           <w:color w:val="000000"/>
           <w:sz w:val="22"/>
           <w:szCs w:val="22"/>
         </w:rPr>
-      </w:pPr>
+        <w:t xml:space="preserve">POPAYÁN, </w:t>
+      </w:r>
       <w:r>
         <w:rPr>
           <w:color w:val="000000"/>
           <w:sz w:val="22"/>
           <w:szCs w:val="22"/>
         </w:rPr>
-        <w:t xml:space="preserve">POPAYÁN, </w:t>
+        <w:t>MARZO</w:t>
       </w:r>
       <w:r>
         <w:rPr>
@@ -499,7 +506,7 @@
           <w:sz w:val="22"/>
           <w:szCs w:val="22"/>
         </w:rPr>
-        <w:t>MARZO</w:t>
+        <w:t xml:space="preserve"> DE 20</w:t>
       </w:r>
       <w:r>
         <w:rPr>
@@ -507,40 +514,40 @@
           <w:sz w:val="22"/>
           <w:szCs w:val="22"/>
         </w:rPr>
-        <w:t xml:space="preserve"> DE 20</w:t>
-      </w:r>
-      <w:r>
-        <w:rPr>
-          <w:color w:val="000000"/>
-          <w:sz w:val="22"/>
-          <w:szCs w:val="22"/>
-        </w:rPr>
         <w:t>22</w:t>
       </w:r>
     </w:p>
     <w:p>
       <w:pPr>
+        <w:rPr>
+          <w:sz w:val="52"/>
+          <w:szCs w:val="52"/>
+          <w:lang w:val="es-ES" w:eastAsia="es-ES"/>
+        </w:rPr>
+      </w:pPr>
+    </w:p>
+    <w:p>
+      <w:pPr>
         <w:pStyle w:val="Titulo"/>
         <w:rPr>
           <w:rFonts w:ascii="Arial,DejaVu Sans" w:eastAsia="Arial,DejaVu Sans" w:hAnsi="Arial,DejaVu Sans" w:cs="Arial,DejaVu Sans"/>
         </w:rPr>
       </w:pPr>
-      <w:bookmarkStart w:id="1" w:name="_Toc448560914"/>
-      <w:bookmarkStart w:id="2" w:name="_Toc524902069"/>
-      <w:bookmarkStart w:id="3" w:name="_Toc3830945"/>
-      <w:bookmarkStart w:id="4" w:name="_Toc12212055"/>
-      <w:bookmarkStart w:id="5" w:name="_Toc12274273"/>
+      <w:bookmarkStart w:id="1" w:name="_Toc524902069"/>
+      <w:bookmarkStart w:id="2" w:name="_Toc3830945"/>
+      <w:bookmarkStart w:id="3" w:name="_Toc12212055"/>
+      <w:bookmarkStart w:id="4" w:name="_Toc12274273"/>
+      <w:bookmarkStart w:id="5" w:name="_Toc448560914"/>
       <w:r>
         <w:rPr>
           <w:rFonts w:eastAsia="Arial"/>
         </w:rPr>
-        <w:lastRenderedPageBreak/>
         <w:t>Capítulo 1</w:t>
       </w:r>
+      <w:bookmarkEnd w:id="1"/>
       <w:bookmarkEnd w:id="2"/>
       <w:bookmarkEnd w:id="3"/>
       <w:bookmarkEnd w:id="4"/>
-      <w:bookmarkEnd w:id="5"/>
     </w:p>
     <w:p>
       <w:pPr>
@@ -574,7 +581,7 @@
         <w:t>INTRODUCCION</w:t>
       </w:r>
       <w:bookmarkStart w:id="6" w:name="_Toc448560915"/>
-      <w:bookmarkEnd w:id="1"/>
+      <w:bookmarkEnd w:id="5"/>
     </w:p>
     <w:p>
       <w:pPr>
@@ -2023,14 +2030,14 @@
         <w:rPr>
           <w:lang w:val="es-ES_tradnl"/>
         </w:rPr>
-        <w:t xml:space="preserve">) y una definición mejor aceptada de clasificación de acuerdo con la complejidad de las instancias, esto es la relación o no de los pesos de cada ítem con su valor, y se definen como instancias No correlacionadas, débilmente correlacionadas, casi fuertemente </w:t>
+        <w:t xml:space="preserve">) y una definición mejor aceptada de clasificación de acuerdo con la complejidad </w:t>
       </w:r>
       <w:r>
         <w:rPr>
           <w:lang w:val="es-ES_tradnl"/>
         </w:rPr>
         <w:lastRenderedPageBreak/>
-        <w:t xml:space="preserve">correlacionadas, fuertemente correlacionadas, Inversamente correlacionadas, e instancias con pesos y beneficios iguales (subconjuntos de instancias de suma) </w:t>
+        <w:t xml:space="preserve">de las instancias, esto es la relación o no de los pesos de cada ítem con su valor, y se definen como instancias No correlacionadas, débilmente correlacionadas, casi fuertemente correlacionadas, fuertemente correlacionadas, Inversamente correlacionadas, e instancias con pesos y beneficios iguales (subconjuntos de instancias de suma) </w:t>
       </w:r>
       <w:r>
         <w:rPr>
@@ -2574,7 +2581,14 @@
         <w:rPr>
           <w:lang w:val="es-ES_tradnl"/>
         </w:rPr>
-        <w:t>En este sentido, en este documento se plantea la siguiente pregunta de investigación: ¿Cuáles son las características de un hamiltoniano cuántico basado en un modelo de Ising y su implementación, que al ser ejecutada en emuladores de computación cuántica permite obtener resultados comparables o mejores que los obtenidos mediante algoritmos clásicos del problema de la mochila binaria en instancias de baja dimensionalidad (n &lt; 20)?</w:t>
+        <w:t xml:space="preserve">En este sentido, en este documento se plantea la siguiente pregunta de investigación: ¿Cuáles son las características de un hamiltoniano cuántico basado en un modelo de Ising y su implementación, que al ser ejecutada en emuladores de computación cuántica permite </w:t>
+      </w:r>
+      <w:r>
+        <w:rPr>
+          <w:lang w:val="es-ES_tradnl"/>
+        </w:rPr>
+        <w:lastRenderedPageBreak/>
+        <w:t>obtener resultados comparables o mejores que los obtenidos mediante algoritmos clásicos del problema de la mochila binaria en instancias de baja dimensionalidad (n &lt; 20)?</w:t>
       </w:r>
     </w:p>
     <w:p>
@@ -2594,7 +2608,6 @@
         <w:rPr>
           <w:lang w:val="es-ES_tradnl"/>
         </w:rPr>
-        <w:lastRenderedPageBreak/>
         <w:t>Es preciso aclarar dos aspectos de esta pregunta de investigación. Primero, se planeta el uso de emuladores de computación cuántica debido a que a la fecha no se cuenta con el acceso a computadores cuánticos que se programen con lenguajes de alto nivel como Python; existe la posibilidad de contar con tiempo limitado de procesamiento en un computador cuántico de IBM, pero programado a nivel de circuitos y compuertas cuánticas, lo que desborda el alcance y el objetivo central de la investigación. Y segundo, se planeta el uso de instancias de baja dimensionalidad (n &lt; 20), esto debido a que los emuladores tienen restricciones para poder procesar problemas con mayor número de dimensiones.</w:t>
       </w:r>
     </w:p>
@@ -2777,7 +2790,11 @@
         <w:ind w:left="360"/>
       </w:pPr>
       <w:r>
-        <w:t>Establecer la línea base de la investigación con el modelado e implementación de un marco de prueba implementado en Python que incluya tres (3) algoritmos del estado del arte que resuelven el problema de la mochila binaria en instancias de baja dimensionalidad (n&lt;20) con diferentes grados de complejidad y métricas de comparación (tasa de éxito para encontrar el resultado óptimo, mejor óptimo promedio encontrado y tiempo de ejecución) reconocidas por la comunidad científica.</w:t>
+        <w:t xml:space="preserve">Establecer la línea base de la investigación con el modelado e implementación de un marco de prueba implementado en Python que incluya tres (3) algoritmos del estado del arte que resuelven el problema de la mochila binaria en instancias de baja dimensionalidad (n&lt;20) con diferentes grados de complejidad y métricas de </w:t>
+      </w:r>
+      <w:r>
+        <w:lastRenderedPageBreak/>
+        <w:t>comparación (tasa de éxito para encontrar el resultado óptimo, mejor óptimo promedio encontrado y tiempo de ejecución) reconocidas por la comunidad científica.</w:t>
       </w:r>
     </w:p>
     <w:p>
@@ -2995,27 +3012,13 @@
         <w:rPr>
           <w:rFonts w:eastAsia="Arial" w:cs="Arial"/>
         </w:rPr>
-        <w:t xml:space="preserve"> </w:t>
-      </w:r>
-      <w:proofErr w:type="spellStart"/>
-      <w:r>
-        <w:rPr>
-          <w:rFonts w:eastAsia="Arial" w:cs="Arial"/>
-        </w:rPr>
-        <w:t>de</w:t>
-      </w:r>
-      <w:r>
-        <w:rPr>
-          <w:rFonts w:eastAsia="Arial" w:cs="Arial"/>
-        </w:rPr>
-        <w:t>l</w:t>
-      </w:r>
-      <w:proofErr w:type="spellEnd"/>
-      <w:r>
-        <w:rPr>
-          <w:rFonts w:eastAsia="Arial" w:cs="Arial"/>
-        </w:rPr>
-        <w:t xml:space="preserve"> marco de trabajo evaluado con</w:t>
+        <w:t xml:space="preserve"> de</w:t>
+      </w:r>
+      <w:r>
+        <w:rPr>
+          <w:rFonts w:eastAsia="Arial" w:cs="Arial"/>
+        </w:rPr>
+        <w:t>l marco de trabajo evaluado con</w:t>
       </w:r>
       <w:r>
         <w:rPr>
@@ -3393,10 +3396,7 @@
         <w:t xml:space="preserve">, </w:t>
       </w:r>
       <w:r>
-        <w:t>A</w:t>
-      </w:r>
-      <w:r>
-        <w:t>ceptado</w:t>
+        <w:t>Aceptado</w:t>
       </w:r>
       <w:r>
         <w:t xml:space="preserve"> el </w:t>
@@ -3647,6 +3647,7 @@
           <w:bCs/>
           <w:szCs w:val="24"/>
         </w:rPr>
+        <w:lastRenderedPageBreak/>
         <w:t>CAPITULO 1: INTRODUCCIÓN</w:t>
       </w:r>
       <w:r>
@@ -3766,7 +3767,7 @@
         <w:rPr>
           <w:rFonts w:eastAsia="Arial" w:cs="Arial"/>
         </w:rPr>
-        <w:t xml:space="preserve"> desarrollado para la ejecución de los experimentos con los algoritmos, así como un ejemplo de construcción y ejecución de un experimento.</w:t>
+        <w:t xml:space="preserve"> desarrollado para la ejecución de los experimentos, así como un ejemplo de construcción y ejecución de un experimento.</w:t>
       </w:r>
     </w:p>
     <w:p>
@@ -3946,18 +3947,45 @@
         <w:t>consultados para la realización del proyecto.</w:t>
       </w:r>
     </w:p>
-    <w:p/>
-    <w:p>
-      <w:pPr>
-        <w:pStyle w:val="Titulo"/>
-        <w:rPr>
-          <w:rFonts w:ascii="Arial,DejaVu Sans" w:eastAsia="Arial,DejaVu Sans" w:hAnsi="Arial,DejaVu Sans" w:cs="Arial,DejaVu Sans"/>
+    <w:p>
+      <w:pPr>
+        <w:spacing w:after="160" w:line="259" w:lineRule="auto"/>
+        <w:jc w:val="left"/>
+        <w:rPr>
+          <w:rFonts w:ascii="Cambria" w:eastAsia="Arial" w:hAnsi="Cambria"/>
+          <w:b/>
+          <w:smallCaps/>
+          <w:sz w:val="52"/>
+          <w:szCs w:val="28"/>
         </w:rPr>
       </w:pPr>
       <w:bookmarkStart w:id="15" w:name="_Toc524902078"/>
       <w:bookmarkStart w:id="16" w:name="_Toc3830954"/>
       <w:bookmarkStart w:id="17" w:name="_Toc12212064"/>
       <w:bookmarkStart w:id="18" w:name="_Toc12274282"/>
+      <w:r>
+        <w:rPr>
+          <w:rFonts w:eastAsia="Arial"/>
+        </w:rPr>
+        <w:br w:type="page"/>
+      </w:r>
+    </w:p>
+    <w:p>
+      <w:pPr>
+        <w:pStyle w:val="Titulo"/>
+        <w:jc w:val="both"/>
+        <w:rPr>
+          <w:rFonts w:eastAsia="Arial"/>
+        </w:rPr>
+      </w:pPr>
+    </w:p>
+    <w:p>
+      <w:pPr>
+        <w:pStyle w:val="Titulo"/>
+        <w:rPr>
+          <w:rFonts w:ascii="Arial,DejaVu Sans" w:eastAsia="Arial,DejaVu Sans" w:hAnsi="Arial,DejaVu Sans" w:cs="Arial,DejaVu Sans"/>
+        </w:rPr>
+      </w:pPr>
       <w:r>
         <w:rPr>
           <w:rFonts w:eastAsia="Arial"/>
@@ -5093,7 +5121,14 @@
         <w:rPr>
           <w:lang w:val="es-ES_tradnl"/>
         </w:rPr>
-        <w:t xml:space="preserve"> utilizado para factorización numérica y el algoritmo de </w:t>
+        <w:t xml:space="preserve"> utilizado para </w:t>
+      </w:r>
+      <w:r>
+        <w:rPr>
+          <w:lang w:val="es-ES_tradnl"/>
+        </w:rPr>
+        <w:lastRenderedPageBreak/>
+        <w:t xml:space="preserve">factorización numérica y el algoritmo de </w:t>
       </w:r>
       <w:proofErr w:type="spellStart"/>
       <w:r>
@@ -5904,7 +5939,14 @@
         <w:rPr>
           <w:lang w:val="es-ES_tradnl"/>
         </w:rPr>
-        <w:t xml:space="preserve">icamente el hamiltoniano por un tiempo T de acuerdo con la </w:t>
+        <w:t xml:space="preserve">icamente el hamiltoniano por un tiempo </w:t>
+      </w:r>
+      <w:r>
+        <w:rPr>
+          <w:lang w:val="es-ES_tradnl"/>
+        </w:rPr>
+        <w:lastRenderedPageBreak/>
+        <w:t xml:space="preserve">T de acuerdo con la </w:t>
       </w:r>
       <w:r>
         <w:rPr>
@@ -7042,7 +7084,14 @@
         <w:rPr>
           <w:lang w:val="es-ES_tradnl"/>
         </w:rPr>
-        <w:t xml:space="preserve"> se propone una metaheurística hibrida para solucionar el problema de la mochila fuertemente correlacionada (SCKP). Se propone un algoritmo Hibrido de Optimización de Colonias de Hormigas ACO el cual combina el Sistema de Hormigas MAX-MIN y el Sistema de Colonias de Hormigas con el algoritmo 2-optimal, los cuales se ejecutan secuencialmente (la salida del primer algoritmo es la entrada del segundo). El algoritmo </w:t>
+        <w:t xml:space="preserve"> se propone una metaheurística hibrida para solucionar el problema de la mochila fuertemente correlacionada (SCKP). Se propone un algoritmo Hibrido de Optimización de Colonias de Hormigas ACO el cual combina el Sistema de Hormigas MAX-MIN y el Sistema de Colonias de Hormigas con el algoritmo 2-optimal, los cuales se ejecutan </w:t>
+      </w:r>
+      <w:r>
+        <w:rPr>
+          <w:lang w:val="es-ES_tradnl"/>
+        </w:rPr>
+        <w:lastRenderedPageBreak/>
+        <w:t xml:space="preserve">secuencialmente (la salida del primer algoritmo es la entrada del segundo). El algoritmo </w:t>
       </w:r>
       <w:r>
         <w:t xml:space="preserve">MMACS </w:t>
@@ -7339,7 +7388,15 @@
           <w:rStyle w:val="tlid-translation"/>
           <w:lang w:val="es-ES"/>
         </w:rPr>
-        <w:t xml:space="preserve">-BPSO supera a las variantes de BPSO y a tres variantes de BPSO propuestas para solucionar el problema de mochila binaria utilizando instancias de baja dimensión, alta dimensión y un problema de </w:t>
+        <w:t xml:space="preserve">-BPSO supera a las variantes de BPSO y </w:t>
+      </w:r>
+      <w:r>
+        <w:rPr>
+          <w:rStyle w:val="tlid-translation"/>
+          <w:lang w:val="es-ES"/>
+        </w:rPr>
+        <w:lastRenderedPageBreak/>
+        <w:t xml:space="preserve">a tres variantes de BPSO propuestas para solucionar el problema de mochila binaria utilizando instancias de baja dimensión, alta dimensión y un problema de </w:t>
       </w:r>
       <w:proofErr w:type="spellStart"/>
       <w:r>
@@ -7594,7 +7651,15 @@
           <w:rStyle w:val="tlid-translation"/>
           <w:lang w:val="es-419"/>
         </w:rPr>
-        <w:t>objetivo observar los efectos de los lobos dominantes en la eficiencia de la metaheurística de Optimización del Lobo Gris (GWO). Para</w:t>
+        <w:t xml:space="preserve">objetivo observar los efectos de los lobos dominantes en la eficiencia de la metaheurística de Optimización del Lobo Gris </w:t>
+      </w:r>
+      <w:r>
+        <w:rPr>
+          <w:rStyle w:val="tlid-translation"/>
+          <w:lang w:val="es-419"/>
+        </w:rPr>
+        <w:lastRenderedPageBreak/>
+        <w:t>(GWO). Para</w:t>
       </w:r>
       <w:r>
         <w:rPr>
@@ -7874,10 +7939,59 @@
         </w:rPr>
       </w:pPr>
     </w:p>
-    <w:p/>
+    <w:p>
+      <w:pPr>
+        <w:spacing w:after="160" w:line="259" w:lineRule="auto"/>
+        <w:jc w:val="left"/>
+      </w:pPr>
+      <w:r>
+        <w:br w:type="page"/>
+      </w:r>
+    </w:p>
+    <w:p>
+      <w:pPr>
+        <w:pStyle w:val="Titulo"/>
+        <w:jc w:val="both"/>
+        <w:rPr>
+          <w:rFonts w:eastAsia="Arial"/>
+        </w:rPr>
+      </w:pPr>
+      <w:r>
+        <w:rPr>
+          <w:rFonts w:eastAsia="Arial"/>
+        </w:rPr>
+        <w:lastRenderedPageBreak/>
+        <w:tab/>
+      </w:r>
+    </w:p>
+    <w:p>
+      <w:pPr>
+        <w:pStyle w:val="Titulo"/>
+        <w:rPr>
+          <w:rFonts w:ascii="Arial,DejaVu Sans" w:eastAsia="Arial,DejaVu Sans" w:hAnsi="Arial,DejaVu Sans" w:cs="Arial,DejaVu Sans"/>
+        </w:rPr>
+      </w:pPr>
+      <w:r>
+        <w:rPr>
+          <w:rFonts w:eastAsia="Arial"/>
+        </w:rPr>
+        <w:t xml:space="preserve">CAPÍTULO </w:t>
+      </w:r>
+      <w:r>
+        <w:rPr>
+          <w:rFonts w:eastAsia="Arial"/>
+        </w:rPr>
+        <w:t>3</w:t>
+      </w:r>
+    </w:p>
     <w:p>
       <w:pPr>
         <w:pStyle w:val="Ttulo1"/>
+        <w:numPr>
+          <w:ilvl w:val="0"/>
+          <w:numId w:val="4"/>
+        </w:numPr>
+        <w:ind w:left="426" w:hanging="426"/>
         <w:rPr>
           <w:rFonts w:ascii="Arial" w:hAnsi="Arial" w:cs="Arial"/>
           <w:b/>
@@ -7896,854 +8010,321 @@
           <w:sz w:val="22"/>
           <w:szCs w:val="22"/>
         </w:rPr>
-        <w:t>BIBLIOGRAFIA</w:t>
+        <w:t>MARCO DE TRABAJO PARA REALIZAR EVALUACION Y COMPARACION</w:t>
+      </w:r>
+      <w:r>
+        <w:rPr>
+          <w:rFonts w:ascii="Arial" w:hAnsi="Arial" w:cs="Arial"/>
+          <w:b/>
+          <w:bCs/>
+          <w:color w:val="000000" w:themeColor="text1"/>
+          <w:sz w:val="22"/>
+          <w:szCs w:val="22"/>
+        </w:rPr>
+        <w:t xml:space="preserve"> DE LOS ALGORITMOS SELECCIONADOS</w:t>
+      </w:r>
+    </w:p>
+    <w:p/>
+    <w:p>
+      <w:pPr>
+        <w:pStyle w:val="Ttulo2"/>
+        <w:numPr>
+          <w:ilvl w:val="1"/>
+          <w:numId w:val="4"/>
+        </w:numPr>
+        <w:ind w:left="709"/>
+        <w:rPr>
+          <w:rFonts w:ascii="Arial" w:hAnsi="Arial" w:cs="Arial"/>
+          <w:b/>
+          <w:bCs/>
+          <w:color w:val="000000" w:themeColor="text1"/>
+          <w:sz w:val="22"/>
+          <w:szCs w:val="22"/>
+        </w:rPr>
+      </w:pPr>
+      <w:r>
+        <w:rPr>
+          <w:rFonts w:ascii="Arial" w:hAnsi="Arial" w:cs="Arial"/>
+          <w:b/>
+          <w:bCs/>
+          <w:color w:val="000000" w:themeColor="text1"/>
+          <w:sz w:val="22"/>
+          <w:szCs w:val="22"/>
+        </w:rPr>
+        <w:t xml:space="preserve">DESCRIPCION DEL </w:t>
+      </w:r>
+      <w:r>
+        <w:rPr>
+          <w:rFonts w:ascii="Arial" w:hAnsi="Arial" w:cs="Arial"/>
+          <w:b/>
+          <w:bCs/>
+          <w:color w:val="000000" w:themeColor="text1"/>
+          <w:sz w:val="22"/>
+          <w:szCs w:val="22"/>
+        </w:rPr>
+        <w:t>MARCO DE TRABAJO</w:t>
+      </w:r>
+    </w:p>
+    <w:p/>
+    <w:p>
+      <w:pPr>
+        <w:pStyle w:val="Prrafodelista"/>
+        <w:numPr>
+          <w:ilvl w:val="2"/>
+          <w:numId w:val="4"/>
+        </w:numPr>
+        <w:ind w:left="709"/>
+        <w:rPr>
+          <w:b/>
+          <w:bCs/>
+        </w:rPr>
+      </w:pPr>
+      <w:r>
+        <w:rPr>
+          <w:b/>
+          <w:bCs/>
+        </w:rPr>
+        <w:t>Modulo 1</w:t>
+      </w:r>
+    </w:p>
+    <w:p>
+      <w:pPr>
+        <w:pStyle w:val="Prrafodelista"/>
+        <w:numPr>
+          <w:ilvl w:val="2"/>
+          <w:numId w:val="4"/>
+        </w:numPr>
+        <w:ind w:left="709"/>
+        <w:rPr>
+          <w:b/>
+          <w:bCs/>
+        </w:rPr>
+      </w:pPr>
+      <w:r>
+        <w:rPr>
+          <w:b/>
+          <w:bCs/>
+        </w:rPr>
+        <w:t>Modulo 2</w:t>
+      </w:r>
+    </w:p>
+    <w:p>
+      <w:pPr>
+        <w:pStyle w:val="Prrafodelista"/>
+        <w:numPr>
+          <w:ilvl w:val="2"/>
+          <w:numId w:val="4"/>
+        </w:numPr>
+        <w:ind w:left="709"/>
+        <w:rPr>
+          <w:b/>
+          <w:bCs/>
+        </w:rPr>
+      </w:pPr>
+      <w:r>
+        <w:rPr>
+          <w:b/>
+          <w:bCs/>
+        </w:rPr>
+        <w:t>Modulo 3</w:t>
+      </w:r>
+    </w:p>
+    <w:p/>
+    <w:p>
+      <w:pPr>
+        <w:rPr>
+          <w:lang w:val="es-ES_tradnl"/>
+        </w:rPr>
+      </w:pPr>
+      <w:r>
+        <w:rPr>
+          <w:lang w:val="es-ES_tradnl"/>
+        </w:rPr>
+        <w:t>comprender los conceptos claves de la computación cuántica, los modelos hamiltonianos, la computación cuántica adiabática y el desarrollo actual de soluciones a problemas concretos de optimización</w:t>
+      </w:r>
+    </w:p>
+    <w:p>
+      <w:r>
+        <w:rPr>
+          <w:lang w:val="es-ES_tradnl"/>
+        </w:rPr>
+        <w:t>Finalmente, realizar nuevas propuestas y comparar las soluciones obtenidas con los modelos cuánticos y sus contrapartes tradicionales para establecer si se obtienen mejoras.</w:t>
       </w:r>
     </w:p>
     <w:p/>
     <w:p/>
-    <w:p>
-      <w:pPr>
-        <w:widowControl w:val="0"/>
-        <w:autoSpaceDE w:val="0"/>
-        <w:autoSpaceDN w:val="0"/>
-        <w:adjustRightInd w:val="0"/>
-        <w:ind w:left="640" w:hanging="640"/>
-        <w:rPr>
-          <w:rFonts w:cs="Arial"/>
-          <w:noProof/>
-          <w:szCs w:val="24"/>
-        </w:rPr>
-      </w:pPr>
-      <w:r>
-        <w:fldChar w:fldCharType="begin" w:fldLock="1"/>
-      </w:r>
-      <w:r>
-        <w:instrText xml:space="preserve">ADDIN Mendeley Bibliography CSL_BIBLIOGRAPHY </w:instrText>
-      </w:r>
-      <w:r>
-        <w:fldChar w:fldCharType="separate"/>
-      </w:r>
-      <w:r>
-        <w:rPr>
-          <w:rFonts w:cs="Arial"/>
-          <w:noProof/>
-          <w:szCs w:val="24"/>
-        </w:rPr>
-        <w:t>[1]</w:t>
-      </w:r>
-      <w:r>
-        <w:rPr>
-          <w:rFonts w:cs="Arial"/>
-          <w:noProof/>
-          <w:szCs w:val="24"/>
-        </w:rPr>
-        <w:tab/>
-        <w:t xml:space="preserve">R. Karp, “Reducibility Among Combinatorial Problems,” in </w:t>
-      </w:r>
-      <w:r>
-        <w:rPr>
-          <w:rFonts w:cs="Arial"/>
-          <w:i/>
-          <w:iCs/>
-          <w:noProof/>
-          <w:szCs w:val="24"/>
-        </w:rPr>
-        <w:t>50 Years of Integer Programming 1958-2008: From the Early Years to the State-of-the-Art</w:t>
-      </w:r>
-      <w:r>
-        <w:rPr>
-          <w:rFonts w:cs="Arial"/>
-          <w:noProof/>
-          <w:szCs w:val="24"/>
-        </w:rPr>
-        <w:t xml:space="preserve">, 2010, pp. </w:t>
-      </w:r>
-      <w:r>
-        <w:rPr>
-          <w:rFonts w:cs="Arial"/>
-          <w:noProof/>
-          <w:szCs w:val="24"/>
-        </w:rPr>
-        <w:lastRenderedPageBreak/>
-        <w:t>219–241.</w:t>
-      </w:r>
-    </w:p>
-    <w:p>
-      <w:pPr>
-        <w:widowControl w:val="0"/>
-        <w:autoSpaceDE w:val="0"/>
-        <w:autoSpaceDN w:val="0"/>
-        <w:adjustRightInd w:val="0"/>
-        <w:ind w:left="640" w:hanging="640"/>
-        <w:rPr>
-          <w:rFonts w:cs="Arial"/>
-          <w:noProof/>
-          <w:szCs w:val="24"/>
-        </w:rPr>
-      </w:pPr>
-      <w:r>
-        <w:rPr>
-          <w:rFonts w:cs="Arial"/>
-          <w:noProof/>
-          <w:szCs w:val="24"/>
-        </w:rPr>
-        <w:t>[2]</w:t>
-      </w:r>
-      <w:r>
-        <w:rPr>
-          <w:rFonts w:cs="Arial"/>
-          <w:noProof/>
-          <w:szCs w:val="24"/>
-        </w:rPr>
-        <w:tab/>
-        <w:t>M. W. Coffey, “Adiabatic quantum computing solution of the knapsack problem,” pp. 1–22, 2017.</w:t>
-      </w:r>
-    </w:p>
-    <w:p>
-      <w:pPr>
-        <w:widowControl w:val="0"/>
-        <w:autoSpaceDE w:val="0"/>
-        <w:autoSpaceDN w:val="0"/>
-        <w:adjustRightInd w:val="0"/>
-        <w:ind w:left="640" w:hanging="640"/>
-        <w:rPr>
-          <w:rFonts w:cs="Arial"/>
-          <w:noProof/>
-          <w:szCs w:val="24"/>
-        </w:rPr>
-      </w:pPr>
-      <w:r>
-        <w:rPr>
-          <w:rFonts w:cs="Arial"/>
-          <w:noProof/>
-          <w:szCs w:val="24"/>
-        </w:rPr>
-        <w:t>[3]</w:t>
-      </w:r>
-      <w:r>
-        <w:rPr>
-          <w:rFonts w:cs="Arial"/>
-          <w:noProof/>
-          <w:szCs w:val="24"/>
-        </w:rPr>
-        <w:tab/>
-        <w:t xml:space="preserve">H. Wang, L. Ma, H. Zhang, and G. Li, “Quantum-inspired ant algorithm for knapsack problems,” </w:t>
-      </w:r>
-      <w:r>
-        <w:rPr>
-          <w:rFonts w:cs="Arial"/>
-          <w:i/>
-          <w:iCs/>
-          <w:noProof/>
-          <w:szCs w:val="24"/>
-        </w:rPr>
-        <w:t>J. Syst. Eng. Electron.</w:t>
-      </w:r>
-      <w:r>
-        <w:rPr>
-          <w:rFonts w:cs="Arial"/>
-          <w:noProof/>
-          <w:szCs w:val="24"/>
-        </w:rPr>
-        <w:t>, vol. 20, no. 5, pp. 1012–1016, 2009.</w:t>
-      </w:r>
-    </w:p>
-    <w:p>
-      <w:pPr>
-        <w:widowControl w:val="0"/>
-        <w:autoSpaceDE w:val="0"/>
-        <w:autoSpaceDN w:val="0"/>
-        <w:adjustRightInd w:val="0"/>
-        <w:ind w:left="640" w:hanging="640"/>
-        <w:rPr>
-          <w:rFonts w:cs="Arial"/>
-          <w:noProof/>
-          <w:szCs w:val="24"/>
-        </w:rPr>
-      </w:pPr>
-      <w:r>
-        <w:rPr>
-          <w:rFonts w:cs="Arial"/>
-          <w:noProof/>
-          <w:szCs w:val="24"/>
-        </w:rPr>
-        <w:t>[4]</w:t>
-      </w:r>
-      <w:r>
-        <w:rPr>
-          <w:rFonts w:cs="Arial"/>
-          <w:noProof/>
-          <w:szCs w:val="24"/>
-        </w:rPr>
-        <w:tab/>
-        <w:t xml:space="preserve">S. Martello and P. Toth, “Algorithms for Knapsack Problems,” </w:t>
-      </w:r>
-      <w:r>
-        <w:rPr>
-          <w:rFonts w:cs="Arial"/>
-          <w:i/>
-          <w:iCs/>
-          <w:noProof/>
-          <w:szCs w:val="24"/>
-        </w:rPr>
-        <w:t>North-holl. Math. Stud.</w:t>
-      </w:r>
-      <w:r>
-        <w:rPr>
-          <w:rFonts w:cs="Arial"/>
-          <w:noProof/>
-          <w:szCs w:val="24"/>
-        </w:rPr>
-        <w:t>, vol. 132, no. C, pp. 213–257, 1987.</w:t>
-      </w:r>
-    </w:p>
-    <w:p>
-      <w:pPr>
-        <w:widowControl w:val="0"/>
-        <w:autoSpaceDE w:val="0"/>
-        <w:autoSpaceDN w:val="0"/>
-        <w:adjustRightInd w:val="0"/>
-        <w:ind w:left="640" w:hanging="640"/>
-        <w:rPr>
-          <w:rFonts w:cs="Arial"/>
-          <w:noProof/>
-          <w:szCs w:val="24"/>
-        </w:rPr>
-      </w:pPr>
-      <w:r>
-        <w:rPr>
-          <w:rFonts w:cs="Arial"/>
-          <w:noProof/>
-          <w:szCs w:val="24"/>
-        </w:rPr>
-        <w:t>[5]</w:t>
-      </w:r>
-      <w:r>
-        <w:rPr>
-          <w:rFonts w:cs="Arial"/>
-          <w:noProof/>
-          <w:szCs w:val="24"/>
-        </w:rPr>
-        <w:tab/>
-        <w:t xml:space="preserve">F. Gurski, C. Rehs, and J. Rethmann, “Knapsack problems: A parameterized point of view,” </w:t>
-      </w:r>
-      <w:r>
-        <w:rPr>
-          <w:rFonts w:cs="Arial"/>
-          <w:i/>
-          <w:iCs/>
-          <w:noProof/>
-          <w:szCs w:val="24"/>
-        </w:rPr>
-        <w:t>Theor. Comput. Sci.</w:t>
-      </w:r>
-      <w:r>
-        <w:rPr>
-          <w:rFonts w:cs="Arial"/>
-          <w:noProof/>
-          <w:szCs w:val="24"/>
-        </w:rPr>
-        <w:t>, vol. 775, pp. 93–108, 2019.</w:t>
-      </w:r>
-    </w:p>
-    <w:p>
-      <w:pPr>
-        <w:widowControl w:val="0"/>
-        <w:autoSpaceDE w:val="0"/>
-        <w:autoSpaceDN w:val="0"/>
-        <w:adjustRightInd w:val="0"/>
-        <w:ind w:left="640" w:hanging="640"/>
-        <w:rPr>
-          <w:rFonts w:cs="Arial"/>
-          <w:noProof/>
-          <w:szCs w:val="24"/>
-        </w:rPr>
-      </w:pPr>
-      <w:r>
-        <w:rPr>
-          <w:rFonts w:cs="Arial"/>
-          <w:noProof/>
-          <w:szCs w:val="24"/>
-        </w:rPr>
-        <w:t>[6]</w:t>
-      </w:r>
-      <w:r>
-        <w:rPr>
-          <w:rFonts w:cs="Arial"/>
-          <w:noProof/>
-          <w:szCs w:val="24"/>
-        </w:rPr>
-        <w:tab/>
-        <w:t xml:space="preserve">M. Assi and R. A. Haraty, “A Survey of the Knapsack Problem,” </w:t>
-      </w:r>
-      <w:r>
-        <w:rPr>
-          <w:rFonts w:cs="Arial"/>
-          <w:i/>
-          <w:iCs/>
-          <w:noProof/>
-          <w:szCs w:val="24"/>
-        </w:rPr>
-        <w:t>ACIT 2018 - 19th Int. Arab Conf. Inf. Technol.</w:t>
-      </w:r>
-      <w:r>
-        <w:rPr>
-          <w:rFonts w:cs="Arial"/>
-          <w:noProof/>
-          <w:szCs w:val="24"/>
-        </w:rPr>
-        <w:t>, pp. 1–6, 2019.</w:t>
-      </w:r>
-    </w:p>
-    <w:p>
-      <w:pPr>
-        <w:widowControl w:val="0"/>
-        <w:autoSpaceDE w:val="0"/>
-        <w:autoSpaceDN w:val="0"/>
-        <w:adjustRightInd w:val="0"/>
-        <w:ind w:left="640" w:hanging="640"/>
-        <w:rPr>
-          <w:rFonts w:cs="Arial"/>
-          <w:noProof/>
-          <w:szCs w:val="24"/>
-        </w:rPr>
-      </w:pPr>
-      <w:r>
-        <w:rPr>
-          <w:rFonts w:cs="Arial"/>
-          <w:noProof/>
-          <w:szCs w:val="24"/>
-        </w:rPr>
-        <w:t>[7]</w:t>
-      </w:r>
-      <w:r>
-        <w:rPr>
-          <w:rFonts w:cs="Arial"/>
-          <w:noProof/>
-          <w:szCs w:val="24"/>
-        </w:rPr>
-        <w:tab/>
-        <w:t>H. M. Salkin and C. A. de Kluyver, “The knapsack problem: a survey*,” vol. 22, no. 1, pp. 127–144, 1975.</w:t>
-      </w:r>
-    </w:p>
-    <w:p>
-      <w:pPr>
-        <w:widowControl w:val="0"/>
-        <w:autoSpaceDE w:val="0"/>
-        <w:autoSpaceDN w:val="0"/>
-        <w:adjustRightInd w:val="0"/>
-        <w:ind w:left="640" w:hanging="640"/>
-        <w:rPr>
-          <w:rFonts w:cs="Arial"/>
-          <w:noProof/>
-          <w:szCs w:val="24"/>
-        </w:rPr>
-      </w:pPr>
-      <w:r>
-        <w:rPr>
-          <w:rFonts w:cs="Arial"/>
-          <w:noProof/>
-          <w:szCs w:val="24"/>
-        </w:rPr>
-        <w:t>[8]</w:t>
-      </w:r>
-      <w:r>
-        <w:rPr>
-          <w:rFonts w:cs="Arial"/>
-          <w:noProof/>
-          <w:szCs w:val="24"/>
-        </w:rPr>
-        <w:tab/>
-        <w:t xml:space="preserve">D. Blado and A. Toriello, “Relaxation Analysis for the Dynamic Knapsack Problem with Stochastic Item Sizes,” </w:t>
-      </w:r>
-      <w:r>
-        <w:rPr>
-          <w:rFonts w:cs="Arial"/>
-          <w:i/>
-          <w:iCs/>
-          <w:noProof/>
-          <w:szCs w:val="24"/>
-        </w:rPr>
-        <w:t>SIAM J. Optim.</w:t>
-      </w:r>
-      <w:r>
-        <w:rPr>
-          <w:rFonts w:cs="Arial"/>
-          <w:noProof/>
-          <w:szCs w:val="24"/>
-        </w:rPr>
-        <w:t>, vol. 29, no. 1, pp. 1–30, Jan. 2019.</w:t>
-      </w:r>
-    </w:p>
-    <w:p>
-      <w:pPr>
-        <w:widowControl w:val="0"/>
-        <w:autoSpaceDE w:val="0"/>
-        <w:autoSpaceDN w:val="0"/>
-        <w:adjustRightInd w:val="0"/>
-        <w:ind w:left="640" w:hanging="640"/>
-        <w:rPr>
-          <w:rFonts w:cs="Arial"/>
-          <w:noProof/>
-          <w:szCs w:val="24"/>
-        </w:rPr>
-      </w:pPr>
-      <w:r>
-        <w:rPr>
-          <w:rFonts w:cs="Arial"/>
-          <w:noProof/>
-          <w:szCs w:val="24"/>
-        </w:rPr>
-        <w:t>[9]</w:t>
-      </w:r>
-      <w:r>
-        <w:rPr>
-          <w:rFonts w:cs="Arial"/>
-          <w:noProof/>
-          <w:szCs w:val="24"/>
-        </w:rPr>
-        <w:tab/>
-        <w:t xml:space="preserve">D. Pisinger, “Where are the hard knapsack problems?,” </w:t>
-      </w:r>
-      <w:r>
-        <w:rPr>
-          <w:rFonts w:cs="Arial"/>
-          <w:i/>
-          <w:iCs/>
-          <w:noProof/>
-          <w:szCs w:val="24"/>
-        </w:rPr>
-        <w:t>Comput. Oper. Res.</w:t>
-      </w:r>
-      <w:r>
-        <w:rPr>
-          <w:rFonts w:cs="Arial"/>
-          <w:noProof/>
-          <w:szCs w:val="24"/>
-        </w:rPr>
-        <w:t>, vol. 32, no. 9, pp. 2271–2284, 2005.</w:t>
-      </w:r>
-    </w:p>
-    <w:p>
-      <w:pPr>
-        <w:widowControl w:val="0"/>
-        <w:autoSpaceDE w:val="0"/>
-        <w:autoSpaceDN w:val="0"/>
-        <w:adjustRightInd w:val="0"/>
-        <w:ind w:left="640" w:hanging="640"/>
-        <w:rPr>
-          <w:rFonts w:cs="Arial"/>
-          <w:noProof/>
-          <w:szCs w:val="24"/>
-        </w:rPr>
-      </w:pPr>
-      <w:r>
-        <w:rPr>
-          <w:rFonts w:cs="Arial"/>
-          <w:noProof/>
-          <w:szCs w:val="24"/>
-        </w:rPr>
-        <w:t>[10]</w:t>
-      </w:r>
-      <w:r>
-        <w:rPr>
-          <w:rFonts w:cs="Arial"/>
-          <w:noProof/>
-          <w:szCs w:val="24"/>
-        </w:rPr>
-        <w:tab/>
-        <w:t xml:space="preserve">P. Vickram, A. S. Krishna, and V. S. Srinivas, “A Survey on Design Paradigms to solve 0/1 Knapsack Problem,” </w:t>
-      </w:r>
-      <w:r>
-        <w:rPr>
-          <w:rFonts w:cs="Arial"/>
-          <w:i/>
-          <w:iCs/>
-          <w:noProof/>
-          <w:szCs w:val="24"/>
-        </w:rPr>
-        <w:t>Int. J. Sci. Eng. Res.</w:t>
-      </w:r>
-      <w:r>
-        <w:rPr>
-          <w:rFonts w:cs="Arial"/>
-          <w:noProof/>
-          <w:szCs w:val="24"/>
-        </w:rPr>
-        <w:t>, vol. 7, no. 11, pp. 112–117, 2016.</w:t>
-      </w:r>
-    </w:p>
-    <w:p>
-      <w:pPr>
-        <w:widowControl w:val="0"/>
-        <w:autoSpaceDE w:val="0"/>
-        <w:autoSpaceDN w:val="0"/>
-        <w:adjustRightInd w:val="0"/>
-        <w:ind w:left="640" w:hanging="640"/>
-        <w:rPr>
-          <w:rFonts w:cs="Arial"/>
-          <w:noProof/>
-          <w:szCs w:val="24"/>
-        </w:rPr>
-      </w:pPr>
-      <w:r>
-        <w:rPr>
-          <w:rFonts w:cs="Arial"/>
-          <w:noProof/>
-          <w:szCs w:val="24"/>
-        </w:rPr>
-        <w:t>[11]</w:t>
-      </w:r>
-      <w:r>
-        <w:rPr>
-          <w:rFonts w:cs="Arial"/>
-          <w:noProof/>
-          <w:szCs w:val="24"/>
-        </w:rPr>
-        <w:tab/>
-        <w:t xml:space="preserve">J. Li and W. Li, “A new quantum evolutionary algorithm in 0-1 knapsack problem,” </w:t>
-      </w:r>
-      <w:r>
-        <w:rPr>
-          <w:rFonts w:cs="Arial"/>
-          <w:i/>
-          <w:iCs/>
-          <w:noProof/>
-          <w:szCs w:val="24"/>
-        </w:rPr>
-        <w:t>Commun. Comput. Inf. Sci.</w:t>
-      </w:r>
-      <w:r>
-        <w:rPr>
-          <w:rFonts w:cs="Arial"/>
-          <w:noProof/>
-          <w:szCs w:val="24"/>
-        </w:rPr>
-        <w:t>, vol. 986, pp. 142–151, 2019.</w:t>
-      </w:r>
-    </w:p>
-    <w:p>
-      <w:pPr>
-        <w:widowControl w:val="0"/>
-        <w:autoSpaceDE w:val="0"/>
-        <w:autoSpaceDN w:val="0"/>
-        <w:adjustRightInd w:val="0"/>
-        <w:ind w:left="640" w:hanging="640"/>
-        <w:rPr>
-          <w:rFonts w:cs="Arial"/>
-          <w:noProof/>
-          <w:szCs w:val="24"/>
-        </w:rPr>
-      </w:pPr>
-      <w:r>
-        <w:rPr>
-          <w:rFonts w:cs="Arial"/>
-          <w:noProof/>
-          <w:szCs w:val="24"/>
-        </w:rPr>
-        <w:t>[12]</w:t>
-      </w:r>
-      <w:r>
-        <w:rPr>
-          <w:rFonts w:cs="Arial"/>
-          <w:noProof/>
-          <w:szCs w:val="24"/>
-        </w:rPr>
-        <w:tab/>
-        <w:t xml:space="preserve">R. Wang, N. Guo, F. Xiang, and J. Mao, “An improved quantum genetic algorithm with mutation and its application to 0-1 knapsack problem,” </w:t>
-      </w:r>
-      <w:r>
-        <w:rPr>
-          <w:rFonts w:cs="Arial"/>
-          <w:i/>
-          <w:iCs/>
-          <w:noProof/>
-          <w:szCs w:val="24"/>
-        </w:rPr>
-        <w:t>Intemational Conf. Meas. Inf. Control</w:t>
-      </w:r>
-      <w:r>
-        <w:rPr>
-          <w:rFonts w:cs="Arial"/>
-          <w:noProof/>
-          <w:szCs w:val="24"/>
-        </w:rPr>
-        <w:t>, no. M Ic, pp. 484–488, 2012.</w:t>
-      </w:r>
-    </w:p>
-    <w:p>
-      <w:pPr>
-        <w:widowControl w:val="0"/>
-        <w:autoSpaceDE w:val="0"/>
-        <w:autoSpaceDN w:val="0"/>
-        <w:adjustRightInd w:val="0"/>
-        <w:ind w:left="640" w:hanging="640"/>
-        <w:rPr>
-          <w:rFonts w:cs="Arial"/>
-          <w:noProof/>
-          <w:szCs w:val="24"/>
-        </w:rPr>
-      </w:pPr>
-      <w:r>
-        <w:rPr>
-          <w:rFonts w:cs="Arial"/>
-          <w:noProof/>
-          <w:szCs w:val="24"/>
-        </w:rPr>
-        <w:t>[13]</w:t>
-      </w:r>
-      <w:r>
-        <w:rPr>
-          <w:rFonts w:cs="Arial"/>
-          <w:noProof/>
-          <w:szCs w:val="24"/>
-        </w:rPr>
-        <w:tab/>
-        <w:t>S. Bolos, “GitHub - sorin-bolos/QiskitCampAsia2019,” 2019. [Online]. Available: https://github.com/sorin-bolos/QiskitCampAsia2019. [Accessed: 26-Mar-2020].</w:t>
-      </w:r>
-    </w:p>
-    <w:p>
-      <w:pPr>
-        <w:widowControl w:val="0"/>
-        <w:autoSpaceDE w:val="0"/>
-        <w:autoSpaceDN w:val="0"/>
-        <w:adjustRightInd w:val="0"/>
-        <w:ind w:left="640" w:hanging="640"/>
-        <w:rPr>
-          <w:rFonts w:cs="Arial"/>
-          <w:noProof/>
-          <w:szCs w:val="24"/>
-        </w:rPr>
-      </w:pPr>
-      <w:r>
-        <w:rPr>
-          <w:rFonts w:cs="Arial"/>
-          <w:noProof/>
-          <w:szCs w:val="24"/>
-        </w:rPr>
-        <w:t>[14]</w:t>
-      </w:r>
-      <w:r>
-        <w:rPr>
-          <w:rFonts w:cs="Arial"/>
-          <w:noProof/>
-          <w:szCs w:val="24"/>
-        </w:rPr>
-        <w:tab/>
-        <w:t xml:space="preserve">M. Vogel, </w:t>
-      </w:r>
-      <w:r>
-        <w:rPr>
-          <w:rFonts w:cs="Arial"/>
-          <w:i/>
-          <w:iCs/>
-          <w:noProof/>
-          <w:szCs w:val="24"/>
-        </w:rPr>
-        <w:t>Quantum Computation and Quantum Information, by M.A. Nielsen and I.L. Chuang</w:t>
-      </w:r>
-      <w:r>
-        <w:rPr>
-          <w:rFonts w:cs="Arial"/>
-          <w:noProof/>
-          <w:szCs w:val="24"/>
-        </w:rPr>
-        <w:t>, vol. 52, no. 6. 2011.</w:t>
-      </w:r>
-    </w:p>
-    <w:p>
-      <w:pPr>
-        <w:widowControl w:val="0"/>
-        <w:autoSpaceDE w:val="0"/>
-        <w:autoSpaceDN w:val="0"/>
-        <w:adjustRightInd w:val="0"/>
-        <w:ind w:left="640" w:hanging="640"/>
-        <w:rPr>
-          <w:rFonts w:cs="Arial"/>
-          <w:noProof/>
-          <w:szCs w:val="24"/>
-        </w:rPr>
-      </w:pPr>
-      <w:r>
-        <w:rPr>
-          <w:rFonts w:cs="Arial"/>
-          <w:noProof/>
-          <w:szCs w:val="24"/>
-        </w:rPr>
-        <w:t>[15]</w:t>
-      </w:r>
-      <w:r>
-        <w:rPr>
-          <w:rFonts w:cs="Arial"/>
-          <w:noProof/>
-          <w:szCs w:val="24"/>
-        </w:rPr>
-        <w:tab/>
-        <w:t xml:space="preserve">T. Albash and D. A. Lidar, “Adiabatic quantum computation,” </w:t>
-      </w:r>
-      <w:r>
-        <w:rPr>
-          <w:rFonts w:cs="Arial"/>
-          <w:i/>
-          <w:iCs/>
-          <w:noProof/>
-          <w:szCs w:val="24"/>
-        </w:rPr>
-        <w:t>Rev. Mod. Phys.</w:t>
-      </w:r>
-      <w:r>
-        <w:rPr>
-          <w:rFonts w:cs="Arial"/>
-          <w:noProof/>
-          <w:szCs w:val="24"/>
-        </w:rPr>
-        <w:t>, vol. 90, no. 1, p. 015002, 2018.</w:t>
-      </w:r>
-    </w:p>
-    <w:p>
-      <w:pPr>
-        <w:widowControl w:val="0"/>
-        <w:autoSpaceDE w:val="0"/>
-        <w:autoSpaceDN w:val="0"/>
-        <w:adjustRightInd w:val="0"/>
-        <w:ind w:left="640" w:hanging="640"/>
-        <w:rPr>
-          <w:rFonts w:cs="Arial"/>
-          <w:noProof/>
-          <w:szCs w:val="24"/>
-        </w:rPr>
-      </w:pPr>
-      <w:r>
-        <w:rPr>
-          <w:rFonts w:cs="Arial"/>
-          <w:noProof/>
-          <w:szCs w:val="24"/>
-        </w:rPr>
-        <w:t>[16]</w:t>
-      </w:r>
-      <w:r>
-        <w:rPr>
-          <w:rFonts w:cs="Arial"/>
-          <w:noProof/>
-          <w:szCs w:val="24"/>
-        </w:rPr>
-        <w:tab/>
-        <w:t>C. A. Vega Fernández and J. S. Ramírez Celis, “Computación Cuántica: Implementación De Algoritmos De Shor Y Grover En El Computador Cuántico De Ibm,” Escuela colombiana de Ingenieria Julio Garavito, 2017.</w:t>
-      </w:r>
-    </w:p>
-    <w:p>
-      <w:pPr>
-        <w:widowControl w:val="0"/>
-        <w:autoSpaceDE w:val="0"/>
-        <w:autoSpaceDN w:val="0"/>
-        <w:adjustRightInd w:val="0"/>
-        <w:ind w:left="640" w:hanging="640"/>
-        <w:rPr>
-          <w:rFonts w:cs="Arial"/>
-          <w:noProof/>
-          <w:szCs w:val="24"/>
-        </w:rPr>
-      </w:pPr>
-      <w:r>
-        <w:rPr>
-          <w:rFonts w:cs="Arial"/>
-          <w:noProof/>
-          <w:szCs w:val="24"/>
-        </w:rPr>
-        <w:t>[17]</w:t>
-      </w:r>
-      <w:r>
-        <w:rPr>
-          <w:rFonts w:cs="Arial"/>
-          <w:noProof/>
-          <w:szCs w:val="24"/>
-        </w:rPr>
-        <w:tab/>
-        <w:t>S. A. Hadfield, “Quantum Algorithms for Scientific Computing and Approximate Optimization,” pp. 1–264, 2018.</w:t>
-      </w:r>
-    </w:p>
-    <w:p>
-      <w:pPr>
-        <w:widowControl w:val="0"/>
-        <w:autoSpaceDE w:val="0"/>
-        <w:autoSpaceDN w:val="0"/>
-        <w:adjustRightInd w:val="0"/>
-        <w:ind w:left="640" w:hanging="640"/>
-        <w:rPr>
-          <w:rFonts w:cs="Arial"/>
-          <w:noProof/>
-          <w:szCs w:val="24"/>
-        </w:rPr>
-      </w:pPr>
-      <w:r>
-        <w:rPr>
-          <w:rFonts w:cs="Arial"/>
-          <w:noProof/>
-          <w:szCs w:val="24"/>
-        </w:rPr>
-        <w:t>[18]</w:t>
-      </w:r>
-      <w:r>
-        <w:rPr>
-          <w:rFonts w:cs="Arial"/>
-          <w:noProof/>
-          <w:szCs w:val="24"/>
-        </w:rPr>
-        <w:tab/>
-        <w:t xml:space="preserve">D. López-Sandoval and C.-A. Cobos-Lozada, “Adiabatic Quantum Computing applied to the solution of the Binary Knapsack Problem,” </w:t>
-      </w:r>
-      <w:r>
-        <w:rPr>
-          <w:rFonts w:cs="Arial"/>
-          <w:i/>
-          <w:iCs/>
-          <w:noProof/>
-          <w:szCs w:val="24"/>
-        </w:rPr>
-        <w:t>Rev. Ibérica Sist. e Tecnol. Informação</w:t>
-      </w:r>
-      <w:r>
-        <w:rPr>
-          <w:rFonts w:cs="Arial"/>
-          <w:noProof/>
-          <w:szCs w:val="24"/>
-        </w:rPr>
-        <w:t>, vol. In Press, 2020.</w:t>
-      </w:r>
-    </w:p>
-    <w:p>
-      <w:pPr>
-        <w:widowControl w:val="0"/>
-        <w:autoSpaceDE w:val="0"/>
-        <w:autoSpaceDN w:val="0"/>
-        <w:adjustRightInd w:val="0"/>
-        <w:ind w:left="640" w:hanging="640"/>
-        <w:rPr>
-          <w:rFonts w:cs="Arial"/>
-          <w:noProof/>
-        </w:rPr>
-      </w:pPr>
-      <w:r>
-        <w:rPr>
-          <w:rFonts w:cs="Arial"/>
-          <w:noProof/>
-          <w:szCs w:val="24"/>
-        </w:rPr>
-        <w:t>[19]</w:t>
-      </w:r>
-      <w:r>
-        <w:rPr>
-          <w:rFonts w:cs="Arial"/>
-          <w:noProof/>
-          <w:szCs w:val="24"/>
-        </w:rPr>
-        <w:tab/>
-        <w:t>D. López Sandoval, “Quantum Algorithm to solve Binary Knapsack Problem,” 2022. [Online]. Available: https://github.com/DaniloLopez/QuantumAlgorithmToSolveKnapsackProblem. [Accessed: 18-Mar-2022].</w:t>
-      </w:r>
-    </w:p>
-    <w:p>
-      <w:r>
-        <w:fldChar w:fldCharType="end"/>
+    <w:p/>
+    <w:p>
+      <w:pPr>
+        <w:spacing w:after="160" w:line="259" w:lineRule="auto"/>
+        <w:jc w:val="left"/>
+      </w:pPr>
+      <w:r>
+        <w:br w:type="page"/>
+      </w:r>
+    </w:p>
+    <w:p>
+      <w:pPr>
+        <w:rPr>
+          <w:sz w:val="52"/>
+          <w:szCs w:val="52"/>
+          <w:u w:val="single"/>
+        </w:rPr>
+      </w:pPr>
+    </w:p>
+    <w:p/>
+    <w:p>
+      <w:pPr>
+        <w:pStyle w:val="Titulo"/>
+        <w:rPr>
+          <w:rFonts w:ascii="Arial,DejaVu Sans" w:eastAsia="Arial,DejaVu Sans" w:hAnsi="Arial,DejaVu Sans" w:cs="Arial,DejaVu Sans"/>
+        </w:rPr>
+      </w:pPr>
+      <w:r>
+        <w:rPr>
+          <w:rFonts w:eastAsia="Arial"/>
+        </w:rPr>
+        <w:t xml:space="preserve">CAPÍTULO </w:t>
+      </w:r>
+      <w:r>
+        <w:rPr>
+          <w:rFonts w:eastAsia="Arial"/>
+        </w:rPr>
+        <w:t>4</w:t>
+      </w:r>
+    </w:p>
+    <w:p>
+      <w:pPr>
+        <w:pStyle w:val="Ttulo1"/>
+        <w:numPr>
+          <w:ilvl w:val="0"/>
+          <w:numId w:val="4"/>
+        </w:numPr>
+        <w:ind w:left="426" w:hanging="426"/>
+        <w:rPr>
+          <w:rFonts w:ascii="Arial" w:hAnsi="Arial" w:cs="Arial"/>
+          <w:b/>
+          <w:bCs/>
+          <w:color w:val="000000" w:themeColor="text1"/>
+          <w:sz w:val="22"/>
+          <w:szCs w:val="22"/>
+        </w:rPr>
+      </w:pPr>
+      <w:r>
+        <w:rPr>
+          <w:rFonts w:ascii="Arial" w:hAnsi="Arial" w:cs="Arial"/>
+          <w:b/>
+          <w:bCs/>
+          <w:color w:val="000000" w:themeColor="text1"/>
+          <w:sz w:val="22"/>
+          <w:szCs w:val="22"/>
+        </w:rPr>
+        <w:t>PROBLEMA DE LA MOCHILA BINARIA ABORDADO MEDIANTE COMPUTACION CUANTICA</w:t>
+      </w:r>
+    </w:p>
+    <w:p/>
+    <w:p>
+      <w:pPr>
+        <w:pStyle w:val="Ttulo2"/>
+        <w:numPr>
+          <w:ilvl w:val="1"/>
+          <w:numId w:val="4"/>
+        </w:numPr>
+        <w:ind w:left="709"/>
+        <w:rPr>
+          <w:rFonts w:ascii="Arial" w:hAnsi="Arial" w:cs="Arial"/>
+          <w:b/>
+          <w:bCs/>
+          <w:color w:val="000000" w:themeColor="text1"/>
+          <w:sz w:val="22"/>
+          <w:szCs w:val="22"/>
+        </w:rPr>
+      </w:pPr>
+      <w:r>
+        <w:rPr>
+          <w:rFonts w:ascii="Arial" w:hAnsi="Arial" w:cs="Arial"/>
+          <w:b/>
+          <w:bCs/>
+          <w:color w:val="000000" w:themeColor="text1"/>
+          <w:sz w:val="22"/>
+          <w:szCs w:val="22"/>
+        </w:rPr>
+        <w:t>DESCRIP</w:t>
+      </w:r>
+      <w:r>
+        <w:rPr>
+          <w:rFonts w:ascii="Arial" w:hAnsi="Arial" w:cs="Arial"/>
+          <w:b/>
+          <w:bCs/>
+          <w:color w:val="000000" w:themeColor="text1"/>
+          <w:sz w:val="22"/>
+          <w:szCs w:val="22"/>
+        </w:rPr>
+        <w:t>CIÓN</w:t>
+      </w:r>
+    </w:p>
+    <w:p/>
+    <w:p>
+      <w:pPr>
+        <w:pStyle w:val="Prrafodelista"/>
+        <w:numPr>
+          <w:ilvl w:val="2"/>
+          <w:numId w:val="4"/>
+        </w:numPr>
+        <w:ind w:left="709"/>
+        <w:rPr>
+          <w:b/>
+          <w:bCs/>
+        </w:rPr>
+      </w:pPr>
+      <w:r>
+        <w:rPr>
+          <w:b/>
+          <w:bCs/>
+        </w:rPr>
+        <w:t>Modulo 1</w:t>
+      </w:r>
+    </w:p>
+    <w:p>
+      <w:pPr>
+        <w:pStyle w:val="Prrafodelista"/>
+        <w:numPr>
+          <w:ilvl w:val="2"/>
+          <w:numId w:val="4"/>
+        </w:numPr>
+        <w:ind w:left="709"/>
+        <w:rPr>
+          <w:b/>
+          <w:bCs/>
+        </w:rPr>
+      </w:pPr>
+      <w:r>
+        <w:rPr>
+          <w:b/>
+          <w:bCs/>
+        </w:rPr>
+        <w:t>Modulo 2</w:t>
+      </w:r>
+    </w:p>
+    <w:p>
+      <w:pPr>
+        <w:pStyle w:val="Prrafodelista"/>
+        <w:numPr>
+          <w:ilvl w:val="2"/>
+          <w:numId w:val="4"/>
+        </w:numPr>
+        <w:ind w:left="709"/>
+        <w:rPr>
+          <w:b/>
+          <w:bCs/>
+        </w:rPr>
+      </w:pPr>
+      <w:r>
+        <w:rPr>
+          <w:b/>
+          <w:bCs/>
+        </w:rPr>
+        <w:t>Modulo 3</w:t>
       </w:r>
     </w:p>
     <w:p/>
@@ -8770,7 +8351,254 @@
     <w:p/>
     <w:p/>
     <w:p/>
-    <w:p/>
+    <w:p>
+      <w:pPr>
+        <w:spacing w:after="160" w:line="259" w:lineRule="auto"/>
+        <w:jc w:val="left"/>
+      </w:pPr>
+      <w:r>
+        <w:br w:type="page"/>
+      </w:r>
+    </w:p>
+    <w:p>
+      <w:pPr>
+        <w:pStyle w:val="Titulo"/>
+        <w:jc w:val="both"/>
+        <w:rPr>
+          <w:rFonts w:eastAsia="Arial"/>
+        </w:rPr>
+      </w:pPr>
+    </w:p>
+    <w:p>
+      <w:pPr>
+        <w:pStyle w:val="Titulo"/>
+        <w:rPr>
+          <w:rFonts w:ascii="Arial,DejaVu Sans" w:eastAsia="Arial,DejaVu Sans" w:hAnsi="Arial,DejaVu Sans" w:cs="Arial,DejaVu Sans"/>
+        </w:rPr>
+      </w:pPr>
+      <w:r>
+        <w:rPr>
+          <w:rFonts w:eastAsia="Arial"/>
+        </w:rPr>
+        <w:t xml:space="preserve">CAPÍTULO </w:t>
+      </w:r>
+      <w:r>
+        <w:rPr>
+          <w:rFonts w:eastAsia="Arial"/>
+        </w:rPr>
+        <w:t>5</w:t>
+      </w:r>
+    </w:p>
+    <w:p>
+      <w:pPr>
+        <w:pStyle w:val="Ttulo1"/>
+        <w:numPr>
+          <w:ilvl w:val="0"/>
+          <w:numId w:val="4"/>
+        </w:numPr>
+        <w:ind w:left="426" w:hanging="426"/>
+        <w:rPr>
+          <w:rFonts w:ascii="Arial" w:hAnsi="Arial" w:cs="Arial"/>
+          <w:b/>
+          <w:bCs/>
+          <w:color w:val="000000" w:themeColor="text1"/>
+          <w:sz w:val="22"/>
+          <w:szCs w:val="22"/>
+        </w:rPr>
+      </w:pPr>
+      <w:r>
+        <w:rPr>
+          <w:rFonts w:ascii="Arial" w:hAnsi="Arial" w:cs="Arial"/>
+          <w:b/>
+          <w:bCs/>
+          <w:color w:val="000000" w:themeColor="text1"/>
+          <w:sz w:val="22"/>
+          <w:szCs w:val="22"/>
+        </w:rPr>
+        <w:t>EXPERIMENTOS Y RESULTADOS</w:t>
+      </w:r>
+    </w:p>
+    <w:p>
+      <w:pPr>
+        <w:spacing w:after="160" w:line="259" w:lineRule="auto"/>
+        <w:jc w:val="left"/>
+      </w:pPr>
+      <w:r>
+        <w:br w:type="page"/>
+      </w:r>
+    </w:p>
+    <w:p>
+      <w:pPr>
+        <w:pStyle w:val="Titulo"/>
+        <w:jc w:val="both"/>
+        <w:rPr>
+          <w:rFonts w:eastAsia="Arial"/>
+        </w:rPr>
+      </w:pPr>
+    </w:p>
+    <w:p>
+      <w:pPr>
+        <w:pStyle w:val="Titulo"/>
+        <w:rPr>
+          <w:rFonts w:ascii="Arial,DejaVu Sans" w:eastAsia="Arial,DejaVu Sans" w:hAnsi="Arial,DejaVu Sans" w:cs="Arial,DejaVu Sans"/>
+        </w:rPr>
+      </w:pPr>
+      <w:r>
+        <w:rPr>
+          <w:rFonts w:eastAsia="Arial"/>
+        </w:rPr>
+        <w:t xml:space="preserve">CAPÍTULO </w:t>
+      </w:r>
+      <w:r>
+        <w:rPr>
+          <w:rFonts w:eastAsia="Arial"/>
+        </w:rPr>
+        <w:t>6</w:t>
+      </w:r>
+    </w:p>
+    <w:p>
+      <w:pPr>
+        <w:pStyle w:val="Ttulo1"/>
+        <w:numPr>
+          <w:ilvl w:val="0"/>
+          <w:numId w:val="4"/>
+        </w:numPr>
+        <w:ind w:left="426" w:hanging="426"/>
+        <w:rPr>
+          <w:rFonts w:ascii="Arial" w:hAnsi="Arial" w:cs="Arial"/>
+          <w:b/>
+          <w:bCs/>
+          <w:color w:val="000000" w:themeColor="text1"/>
+          <w:sz w:val="22"/>
+          <w:szCs w:val="22"/>
+        </w:rPr>
+      </w:pPr>
+      <w:r>
+        <w:rPr>
+          <w:rFonts w:ascii="Arial" w:hAnsi="Arial" w:cs="Arial"/>
+          <w:b/>
+          <w:bCs/>
+          <w:color w:val="000000" w:themeColor="text1"/>
+          <w:sz w:val="22"/>
+          <w:szCs w:val="22"/>
+        </w:rPr>
+        <w:t>CONSCLUSIONES Y TRABAJOS FUTUROS</w:t>
+      </w:r>
+    </w:p>
+    <w:p>
+      <w:pPr>
+        <w:pStyle w:val="Prrafodelista"/>
+        <w:numPr>
+          <w:ilvl w:val="1"/>
+          <w:numId w:val="4"/>
+        </w:numPr>
+        <w:rPr>
+          <w:b/>
+          <w:bCs/>
+        </w:rPr>
+      </w:pPr>
+      <w:r>
+        <w:rPr>
+          <w:b/>
+          <w:bCs/>
+        </w:rPr>
+        <w:t>CONSLUSIONES</w:t>
+      </w:r>
+    </w:p>
+    <w:p>
+      <w:pPr>
+        <w:pStyle w:val="Prrafodelista"/>
+        <w:numPr>
+          <w:ilvl w:val="1"/>
+          <w:numId w:val="4"/>
+        </w:numPr>
+        <w:rPr>
+          <w:b/>
+          <w:bCs/>
+        </w:rPr>
+      </w:pPr>
+      <w:r>
+        <w:rPr>
+          <w:b/>
+          <w:bCs/>
+        </w:rPr>
+        <w:t>TRABAJOS FUTUR</w:t>
+      </w:r>
+      <w:r>
+        <w:rPr>
+          <w:b/>
+          <w:bCs/>
+        </w:rPr>
+        <w:t>OS</w:t>
+      </w:r>
+    </w:p>
+    <w:p>
+      <w:pPr>
+        <w:spacing w:after="160" w:line="259" w:lineRule="auto"/>
+        <w:jc w:val="left"/>
+      </w:pPr>
+      <w:r>
+        <w:br w:type="page"/>
+      </w:r>
+    </w:p>
+    <w:p>
+      <w:pPr>
+        <w:pStyle w:val="Titulo"/>
+        <w:jc w:val="both"/>
+        <w:rPr>
+          <w:rFonts w:eastAsia="Arial"/>
+        </w:rPr>
+      </w:pPr>
+    </w:p>
+    <w:p>
+      <w:pPr>
+        <w:pStyle w:val="Titulo"/>
+        <w:rPr>
+          <w:rFonts w:ascii="Arial,DejaVu Sans" w:eastAsia="Arial,DejaVu Sans" w:hAnsi="Arial,DejaVu Sans" w:cs="Arial,DejaVu Sans"/>
+        </w:rPr>
+      </w:pPr>
+      <w:r>
+        <w:rPr>
+          <w:rFonts w:eastAsia="Arial"/>
+        </w:rPr>
+        <w:t xml:space="preserve">CAPÍTULO </w:t>
+      </w:r>
+      <w:r>
+        <w:rPr>
+          <w:rFonts w:eastAsia="Arial"/>
+        </w:rPr>
+        <w:t>7</w:t>
+      </w:r>
+    </w:p>
+    <w:p>
+      <w:pPr>
+        <w:pStyle w:val="Ttulo1"/>
+        <w:numPr>
+          <w:ilvl w:val="0"/>
+          <w:numId w:val="4"/>
+        </w:numPr>
+        <w:ind w:left="426" w:hanging="426"/>
+        <w:rPr>
+          <w:rFonts w:ascii="Arial" w:hAnsi="Arial" w:cs="Arial"/>
+          <w:b/>
+          <w:bCs/>
+          <w:color w:val="000000" w:themeColor="text1"/>
+          <w:sz w:val="22"/>
+          <w:szCs w:val="22"/>
+        </w:rPr>
+      </w:pPr>
+      <w:r>
+        <w:rPr>
+          <w:rFonts w:ascii="Arial" w:hAnsi="Arial" w:cs="Arial"/>
+          <w:b/>
+          <w:bCs/>
+          <w:color w:val="000000" w:themeColor="text1"/>
+          <w:sz w:val="22"/>
+          <w:szCs w:val="22"/>
+        </w:rPr>
+        <w:t>BIBLIOGRAFIA</w:t>
+      </w:r>
+    </w:p>
     <w:p/>
     <w:p/>
     <w:p/>
@@ -8841,7 +8669,11 @@
   <w:p>
     <w:pPr>
       <w:pStyle w:val="Piedepgina"/>
-      <w:jc w:val="center"/>
+      <w:tabs>
+        <w:tab w:val="center" w:pos="4419"/>
+        <w:tab w:val="left" w:pos="6486"/>
+      </w:tabs>
+      <w:jc w:val="left"/>
     </w:pPr>
     <w:r>
       <w:rPr>
@@ -8852,16 +8684,16 @@
       <mc:AlternateContent>
         <mc:Choice Requires="wps">
           <w:drawing>
-            <wp:anchor distT="0" distB="0" distL="114300" distR="114300" simplePos="0" relativeHeight="251660288" behindDoc="0" locked="0" layoutInCell="1" allowOverlap="1" wp14:anchorId="7ED7EC0C" wp14:editId="206B20D4">
+            <wp:anchor distT="0" distB="0" distL="114300" distR="114300" simplePos="0" relativeHeight="251661312" behindDoc="0" locked="0" layoutInCell="1" allowOverlap="1" wp14:anchorId="293CFDB5" wp14:editId="2743DA4C">
               <wp:simplePos x="0" y="0"/>
-              <wp:positionH relativeFrom="column">
-                <wp:posOffset>-35105</wp:posOffset>
+              <wp:positionH relativeFrom="margin">
+                <wp:align>right</wp:align>
               </wp:positionH>
               <wp:positionV relativeFrom="paragraph">
-                <wp:posOffset>-68753</wp:posOffset>
+                <wp:posOffset>-91389</wp:posOffset>
               </wp:positionV>
-              <wp:extent cx="5580932" cy="0"/>
-              <wp:effectExtent l="0" t="0" r="0" b="0"/>
+              <wp:extent cx="5581497" cy="7315"/>
+              <wp:effectExtent l="0" t="0" r="19685" b="31115"/>
               <wp:wrapNone/>
               <wp:docPr id="3" name="Conector recto 3"/>
               <wp:cNvGraphicFramePr/>
@@ -8870,9 +8702,9 @@
                   <wps:wsp>
                     <wps:cNvCnPr/>
                     <wps:spPr>
-                      <a:xfrm>
+                      <a:xfrm flipV="1">
                         <a:off x="0" y="0"/>
-                        <a:ext cx="5580932" cy="0"/>
+                        <a:ext cx="5581497" cy="7315"/>
                       </a:xfrm>
                       <a:prstGeom prst="line">
                         <a:avLst/>
@@ -8899,17 +8731,28 @@
               <wp14:sizeRelH relativeFrom="margin">
                 <wp14:pctWidth>0</wp14:pctWidth>
               </wp14:sizeRelH>
+              <wp14:sizeRelV relativeFrom="margin">
+                <wp14:pctHeight>0</wp14:pctHeight>
+              </wp14:sizeRelV>
             </wp:anchor>
           </w:drawing>
         </mc:Choice>
         <mc:Fallback>
           <w:pict>
-            <v:line w14:anchorId="2B30D170" id="Conector recto 3" o:spid="_x0000_s1026" style="position:absolute;z-index:251660288;visibility:visible;mso-wrap-style:square;mso-width-percent:0;mso-wrap-distance-left:9pt;mso-wrap-distance-top:0;mso-wrap-distance-right:9pt;mso-wrap-distance-bottom:0;mso-position-horizontal:absolute;mso-position-horizontal-relative:text;mso-position-vertical:absolute;mso-position-vertical-relative:text;mso-width-percent:0;mso-width-relative:margin" from="-2.75pt,-5.4pt" to="436.7pt,-5.4pt" o:gfxdata="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" strokecolor="#4472c4 [3204]" strokeweight=".5pt">
+            <v:line w14:anchorId="4CABEEFC" id="Conector recto 3" o:spid="_x0000_s1026" style="position:absolute;flip:y;z-index:251661312;visibility:visible;mso-wrap-style:square;mso-width-percent:0;mso-height-percent:0;mso-wrap-distance-left:9pt;mso-wrap-distance-top:0;mso-wrap-distance-right:9pt;mso-wrap-distance-bottom:0;mso-position-horizontal:right;mso-position-horizontal-relative:margin;mso-position-vertical:absolute;mso-position-vertical-relative:text;mso-width-percent:0;mso-height-percent:0;mso-width-relative:margin;mso-height-relative:margin" from="388.3pt,-7.2pt" to="827.8pt,-6.6pt" o:gfxdata="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" strokecolor="#4472c4 [3204]" strokeweight=".5pt">
               <v:stroke joinstyle="miter"/>
+              <w10:wrap anchorx="margin"/>
             </v:line>
           </w:pict>
         </mc:Fallback>
       </mc:AlternateContent>
+    </w:r>
+    <w:r>
+      <w:rPr>
+        <w:sz w:val="20"/>
+        <w:szCs w:val="20"/>
+      </w:rPr>
+      <w:tab/>
     </w:r>
     <w:r>
       <w:rPr>
@@ -8923,15 +8766,72 @@
         <w:sz w:val="20"/>
         <w:szCs w:val="20"/>
       </w:rPr>
-      <w:t>anilo López (autor), Carlos Cobos (director</w:t>
+      <w:t>anilo Lópe</w:t>
     </w:r>
     <w:r>
       <w:rPr>
         <w:sz w:val="20"/>
         <w:szCs w:val="20"/>
       </w:rPr>
-      <w:t>)</w:t>
+      <w:t>z</w:t>
     </w:r>
+    <w:r>
+      <w:rPr>
+        <w:sz w:val="20"/>
+        <w:szCs w:val="20"/>
+      </w:rPr>
+      <w:t>, Carlos Cobos (</w:t>
+    </w:r>
+    <w:r>
+      <w:rPr>
+        <w:sz w:val="20"/>
+        <w:szCs w:val="20"/>
+      </w:rPr>
+      <w:t>director)</w:t>
+    </w:r>
+    <w:r>
+      <w:rPr>
+        <w:sz w:val="20"/>
+        <w:szCs w:val="20"/>
+      </w:rPr>
+      <w:tab/>
+    </w:r>
+    <w:r>
+      <w:rPr>
+        <w:sz w:val="20"/>
+        <w:szCs w:val="20"/>
+      </w:rPr>
+      <w:tab/>
+    </w:r>
+    <w:sdt>
+      <w:sdtPr>
+        <w:id w:val="1384679288"/>
+        <w:docPartObj>
+          <w:docPartGallery w:val="Page Numbers (Bottom of Page)"/>
+          <w:docPartUnique/>
+        </w:docPartObj>
+      </w:sdtPr>
+      <w:sdtContent>
+        <w:r>
+          <w:fldChar w:fldCharType="begin"/>
+        </w:r>
+        <w:r>
+          <w:instrText>PAGE   \* MERGEFORMAT</w:instrText>
+        </w:r>
+        <w:r>
+          <w:fldChar w:fldCharType="separate"/>
+        </w:r>
+        <w:r>
+          <w:rPr>
+            <w:lang w:val="es-ES"/>
+          </w:rPr>
+          <w:t>2</w:t>
+        </w:r>
+        <w:r>
+          <w:fldChar w:fldCharType="end"/>
+        </w:r>
+      </w:sdtContent>
+    </w:sdt>
   </w:p>
 </w:ftr>
 </file>
@@ -9062,14 +8962,17 @@
             <w:t xml:space="preserve">Algoritmo </w:t>
           </w:r>
           <w:r>
-            <w:rPr>
-              <w:sz w:val="20"/>
-              <w:szCs w:val="18"/>
-            </w:rPr>
             <w:t>cuántico</w:t>
           </w:r>
           <w:r>
-            <w:t xml:space="preserve"> para resolver el problema de la mochila binaria en instancias de baja dimensionalidad</w:t>
+            <w:rPr>
+              <w:sz w:val="24"/>
+              <w:szCs w:val="22"/>
+            </w:rPr>
+            <w:t xml:space="preserve"> </w:t>
+          </w:r>
+          <w:r>
+            <w:t>para resolver el problema de la mochila binaria en instancias de baja dimensionalidad</w:t>
           </w:r>
         </w:p>
         <w:p>
@@ -10487,6 +10390,7 @@
   <w:style w:type="character" w:default="1" w:styleId="Fuentedeprrafopredeter">
     <w:name w:val="Default Paragraph Font"/>
     <w:uiPriority w:val="1"/>
+    <w:semiHidden/>
     <w:unhideWhenUsed/>
   </w:style>
   <w:style w:type="table" w:default="1" w:styleId="Tablanormal">

</xml_diff>

<commit_message>
add modules in chapter 3
</commit_message>
<xml_diff>
--- a/2022-03-26-Monografia-Danilo-López.docx
+++ b/2022-03-26-Monografia-Danilo-López.docx
@@ -305,23 +305,7 @@
           <w:rFonts w:cs="Arial"/>
           <w:b/>
         </w:rPr>
-        <w:t xml:space="preserve">Director: </w:t>
-      </w:r>
-      <w:proofErr w:type="spellStart"/>
-      <w:r>
-        <w:rPr>
-          <w:rFonts w:cs="Arial"/>
-          <w:b/>
-        </w:rPr>
-        <w:t>Ph.D</w:t>
-      </w:r>
-      <w:proofErr w:type="spellEnd"/>
-      <w:r>
-        <w:rPr>
-          <w:rFonts w:cs="Arial"/>
-          <w:b/>
-        </w:rPr>
-        <w:t>. CARLOS ALBERTO COBOS LOZADA</w:t>
+        <w:t>Director: Ph.D. CARLOS ALBERTO COBOS LOZADA</w:t>
       </w:r>
     </w:p>
     <w:p>
@@ -769,49 +753,7 @@
         <w:rPr>
           <w:lang w:val="es-419"/>
         </w:rPr>
-        <w:t xml:space="preserve"> la mochila binaria (</w:t>
-      </w:r>
-      <w:proofErr w:type="spellStart"/>
-      <w:r>
-        <w:rPr>
-          <w:lang w:val="es-419"/>
-        </w:rPr>
-        <w:t>Binary</w:t>
-      </w:r>
-      <w:proofErr w:type="spellEnd"/>
-      <w:r>
-        <w:rPr>
-          <w:lang w:val="es-419"/>
-        </w:rPr>
-        <w:t xml:space="preserve"> </w:t>
-      </w:r>
-      <w:proofErr w:type="spellStart"/>
-      <w:r>
-        <w:rPr>
-          <w:lang w:val="es-419"/>
-        </w:rPr>
-        <w:t>Knapsack</w:t>
-      </w:r>
-      <w:proofErr w:type="spellEnd"/>
-      <w:r>
-        <w:rPr>
-          <w:lang w:val="es-419"/>
-        </w:rPr>
-        <w:t xml:space="preserve"> </w:t>
-      </w:r>
-      <w:proofErr w:type="spellStart"/>
-      <w:r>
-        <w:rPr>
-          <w:lang w:val="es-419"/>
-        </w:rPr>
-        <w:t>Problem</w:t>
-      </w:r>
-      <w:proofErr w:type="spellEnd"/>
-      <w:r>
-        <w:rPr>
-          <w:lang w:val="es-419"/>
-        </w:rPr>
-        <w:t>, BKP), el problema de la suma de subconjuntos (P</w:t>
+        <w:t xml:space="preserve"> la mochila binaria (Binary Knapsack Problem, BKP), el problema de la suma de subconjuntos (P</w:t>
       </w:r>
       <w:r>
         <w:rPr>
@@ -824,14 +766,7 @@
         <w:rPr>
           <w:lang w:val="es-419"/>
         </w:rPr>
-        <w:t xml:space="preserve"> = </w:t>
-      </w:r>
-      <w:proofErr w:type="spellStart"/>
-      <w:r>
-        <w:rPr>
-          <w:lang w:val="es-419"/>
-        </w:rPr>
-        <w:t>W</w:t>
+        <w:t xml:space="preserve"> = W</w:t>
       </w:r>
       <w:r>
         <w:rPr>
@@ -840,7 +775,6 @@
         </w:rPr>
         <w:t>i</w:t>
       </w:r>
-      <w:proofErr w:type="spellEnd"/>
       <w:r>
         <w:rPr>
           <w:lang w:val="es-419"/>
@@ -956,63 +890,7 @@
         <w:rPr>
           <w:lang w:val="es-419"/>
         </w:rPr>
-        <w:t>. A la fecha se han desarrollado una variedad de técnicas para resolver las diferentes variantes del problema de la mochila, las cuales se pueden agrupar de la siguientes manera: (i) exactos, (</w:t>
-      </w:r>
-      <w:proofErr w:type="spellStart"/>
-      <w:r>
-        <w:rPr>
-          <w:lang w:val="es-419"/>
-        </w:rPr>
-        <w:t>ii</w:t>
-      </w:r>
-      <w:proofErr w:type="spellEnd"/>
-      <w:r>
-        <w:rPr>
-          <w:lang w:val="es-419"/>
-        </w:rPr>
-        <w:t>) programación dinámica, (</w:t>
-      </w:r>
-      <w:proofErr w:type="spellStart"/>
-      <w:r>
-        <w:rPr>
-          <w:lang w:val="es-419"/>
-        </w:rPr>
-        <w:t>iii</w:t>
-      </w:r>
-      <w:proofErr w:type="spellEnd"/>
-      <w:r>
-        <w:rPr>
-          <w:lang w:val="es-419"/>
-        </w:rPr>
-        <w:t>) programación entera, (</w:t>
-      </w:r>
-      <w:proofErr w:type="spellStart"/>
-      <w:r>
-        <w:rPr>
-          <w:lang w:val="es-419"/>
-        </w:rPr>
-        <w:t>iv</w:t>
-      </w:r>
-      <w:proofErr w:type="spellEnd"/>
-      <w:r>
-        <w:rPr>
-          <w:lang w:val="es-419"/>
-        </w:rPr>
-        <w:t>) métodos metaheurísticos, (v) métodos lagrangianos, (vi) métodos basados en árboles de búsqueda con back tracking y (</w:t>
-      </w:r>
-      <w:proofErr w:type="spellStart"/>
-      <w:r>
-        <w:rPr>
-          <w:lang w:val="es-419"/>
-        </w:rPr>
-        <w:t>vii</w:t>
-      </w:r>
-      <w:proofErr w:type="spellEnd"/>
-      <w:r>
-        <w:rPr>
-          <w:lang w:val="es-419"/>
-        </w:rPr>
-        <w:t xml:space="preserve">) enfoques de red </w:t>
+        <w:t xml:space="preserve">. A la fecha se han desarrollado una variedad de técnicas para resolver las diferentes variantes del problema de la mochila, las cuales se pueden agrupar de la siguientes manera: (i) exactos, (ii) programación dinámica, (iii) programación entera, (iv) métodos metaheurísticos, (v) métodos lagrangianos, (vi) métodos basados en árboles de búsqueda con back tracking y (vii) enfoques de red </w:t>
       </w:r>
       <w:r>
         <w:rPr>
@@ -1208,7 +1086,6 @@
         </w:rPr>
         <w:t xml:space="preserve"> y un peso </w:t>
       </w:r>
-      <w:proofErr w:type="spellStart"/>
       <w:r>
         <w:rPr>
           <w:b/>
@@ -1226,7 +1103,6 @@
         </w:rPr>
         <w:t>i</w:t>
       </w:r>
-      <w:proofErr w:type="spellEnd"/>
       <w:r>
         <w:rPr>
           <w:lang w:val="es-419"/>
@@ -2207,28 +2083,12 @@
         </w:rPr>
         <w:t xml:space="preserve"> y el algoritmo VQE (</w:t>
       </w:r>
-      <w:proofErr w:type="spellStart"/>
-      <w:r>
-        <w:rPr>
-          <w:lang w:val="es-419"/>
-        </w:rPr>
-        <w:t>Variational</w:t>
-      </w:r>
-      <w:proofErr w:type="spellEnd"/>
-      <w:r>
-        <w:rPr>
-          <w:lang w:val="es-419"/>
-        </w:rPr>
-        <w:t xml:space="preserve"> Quantum </w:t>
-      </w:r>
-      <w:proofErr w:type="spellStart"/>
-      <w:r>
-        <w:rPr>
-          <w:lang w:val="es-419"/>
-        </w:rPr>
-        <w:t>Eigensolver</w:t>
-      </w:r>
-      <w:proofErr w:type="spellEnd"/>
+      <w:r>
+        <w:rPr>
+          <w:lang w:val="es-419"/>
+        </w:rPr>
+        <w:t>Variational Quantum Eigensolver</w:t>
+      </w:r>
       <w:r>
         <w:rPr>
           <w:lang w:val="es-ES_tradnl"/>
@@ -2296,21 +2156,7 @@
         <w:rPr>
           <w:lang w:val="es-ES_tradnl"/>
         </w:rPr>
-        <w:t xml:space="preserve">Por su parte, la computación cuántica nace como una alternativa al paradigma computacional convencional basado en máquinas de Turing y de </w:t>
-      </w:r>
-      <w:proofErr w:type="spellStart"/>
-      <w:r>
-        <w:rPr>
-          <w:lang w:val="es-ES_tradnl"/>
-        </w:rPr>
-        <w:t>Von</w:t>
-      </w:r>
-      <w:proofErr w:type="spellEnd"/>
-      <w:r>
-        <w:rPr>
-          <w:lang w:val="es-ES_tradnl"/>
-        </w:rPr>
-        <w:t xml:space="preserve"> Neumann, la cual ha demostrado su superioridad ante la computación clásica para algunos problemas específicos </w:t>
+        <w:t xml:space="preserve">Por su parte, la computación cuántica nace como una alternativa al paradigma computacional convencional basado en máquinas de Turing y de Von Neumann, la cual ha demostrado su superioridad ante la computación clásica para algunos problemas específicos </w:t>
       </w:r>
       <w:r>
         <w:rPr>
@@ -2831,11 +2677,7 @@
       <w:bookmarkStart w:id="12" w:name="_28r1bpo9vhw" w:colFirst="0" w:colLast="0"/>
       <w:bookmarkEnd w:id="12"/>
       <w:r>
-        <w:t xml:space="preserve">Definir un algoritmo cuántico y su implementación en Python sobre </w:t>
-      </w:r>
-      <w:proofErr w:type="spellStart"/>
-      <w:r>
-        <w:t>Qiskit</w:t>
+        <w:t>Definir un algoritmo cuántico y su implementación en Python sobre Qiskit</w:t>
       </w:r>
       <w:r>
         <w:rPr>
@@ -2843,7 +2685,6 @@
         </w:rPr>
         <w:t>TM</w:t>
       </w:r>
-      <w:proofErr w:type="spellEnd"/>
       <w:r>
         <w:t xml:space="preserve"> Aqua, usando el proceso de investigación iterativo propuesto por Pratt, para resolver el problema de la mochila binaria en instancias de baja dimensionalidad.</w:t>
       </w:r>
@@ -3272,15 +3113,7 @@
         <w:t xml:space="preserve">Ponencia: </w:t>
       </w:r>
       <w:r>
-        <w:t xml:space="preserve">el </w:t>
-      </w:r>
-      <w:proofErr w:type="spellStart"/>
-      <w:r>
-        <w:t>articulo</w:t>
-      </w:r>
-      <w:proofErr w:type="spellEnd"/>
-      <w:r>
-        <w:t xml:space="preserve"> titulado</w:t>
+        <w:t>el articulo titulado</w:t>
       </w:r>
       <w:r>
         <w:rPr>
@@ -3390,29 +3223,8 @@
         <w:t xml:space="preserve"> </w:t>
       </w:r>
       <w:r>
-        <w:t xml:space="preserve">Revista Ibérica de Sistemas e </w:t>
-      </w:r>
-      <w:proofErr w:type="spellStart"/>
-      <w:r>
-        <w:t>Tecnologias</w:t>
-      </w:r>
-      <w:proofErr w:type="spellEnd"/>
-      <w:r>
-        <w:t xml:space="preserve"> de </w:t>
-      </w:r>
-      <w:proofErr w:type="spellStart"/>
-      <w:r>
-        <w:t>Informação</w:t>
-      </w:r>
-      <w:proofErr w:type="spellEnd"/>
-      <w:r>
-        <w:t xml:space="preserve"> - </w:t>
-      </w:r>
-      <w:proofErr w:type="spellStart"/>
-      <w:r>
-        <w:t>Risti</w:t>
-      </w:r>
-      <w:proofErr w:type="spellEnd"/>
+        <w:t>Revista Ibérica de Sistemas e Tecnologias de Informação - Risti</w:t>
+      </w:r>
       <w:r>
         <w:t xml:space="preserve"> (</w:t>
       </w:r>
@@ -3510,63 +3322,7 @@
         <w:rPr>
           <w:rFonts w:eastAsia="Arial" w:cs="Arial"/>
         </w:rPr>
-        <w:t xml:space="preserve"> y que se encuentra en proceso de envío a una revista JCR Q1, como </w:t>
-      </w:r>
-      <w:proofErr w:type="spellStart"/>
-      <w:r>
-        <w:rPr>
-          <w:rFonts w:eastAsia="Arial" w:cs="Arial"/>
-        </w:rPr>
-        <w:t>Knowledge-Based</w:t>
-      </w:r>
-      <w:proofErr w:type="spellEnd"/>
-      <w:r>
-        <w:rPr>
-          <w:rFonts w:eastAsia="Arial" w:cs="Arial"/>
-        </w:rPr>
-        <w:t xml:space="preserve"> </w:t>
-      </w:r>
-      <w:proofErr w:type="spellStart"/>
-      <w:r>
-        <w:rPr>
-          <w:rFonts w:eastAsia="Arial" w:cs="Arial"/>
-        </w:rPr>
-        <w:t>Systems</w:t>
-      </w:r>
-      <w:proofErr w:type="spellEnd"/>
-      <w:r>
-        <w:rPr>
-          <w:rFonts w:eastAsia="Arial" w:cs="Arial"/>
-        </w:rPr>
-        <w:t xml:space="preserve"> o </w:t>
-      </w:r>
-      <w:proofErr w:type="spellStart"/>
-      <w:r>
-        <w:rPr>
-          <w:rFonts w:eastAsia="Arial" w:cs="Arial"/>
-        </w:rPr>
-        <w:t>Information</w:t>
-      </w:r>
-      <w:proofErr w:type="spellEnd"/>
-      <w:r>
-        <w:rPr>
-          <w:rFonts w:eastAsia="Arial" w:cs="Arial"/>
-        </w:rPr>
-        <w:t xml:space="preserve"> </w:t>
-      </w:r>
-      <w:proofErr w:type="spellStart"/>
-      <w:r>
-        <w:rPr>
-          <w:rFonts w:eastAsia="Arial" w:cs="Arial"/>
-        </w:rPr>
-        <w:t>Sciences</w:t>
-      </w:r>
-      <w:proofErr w:type="spellEnd"/>
-      <w:r>
-        <w:rPr>
-          <w:rFonts w:eastAsia="Arial" w:cs="Arial"/>
-        </w:rPr>
-        <w:t xml:space="preserve">. Ver </w:t>
+        <w:t xml:space="preserve"> y que se encuentra en proceso de envío a una revista JCR Q1, como Knowledge-Based Systems o Information Sciences. Ver </w:t>
       </w:r>
       <w:r>
         <w:rPr>
@@ -4259,21 +4015,7 @@
         <w:rPr>
           <w:lang w:val="es-ES_tradnl"/>
         </w:rPr>
-        <w:t>. Al contrario del bit clásico el cual tiene dos valores posibles, “0” o “1”, un qubit puede estar en el estado "1", en el estado "0" o en cualquier superposición de los dos estados. El estado de un qubit se puede representar mediante la notación de corchetes (</w:t>
-      </w:r>
-      <w:proofErr w:type="spellStart"/>
-      <w:r>
-        <w:rPr>
-          <w:lang w:val="es-ES_tradnl"/>
-        </w:rPr>
-        <w:t>Bra-Ket</w:t>
-      </w:r>
-      <w:proofErr w:type="spellEnd"/>
-      <w:r>
-        <w:rPr>
-          <w:lang w:val="es-ES_tradnl"/>
-        </w:rPr>
-        <w:t xml:space="preserve">) presentada en la </w:t>
+        <w:t xml:space="preserve">. Al contrario del bit clásico el cual tiene dos valores posibles, “0” o “1”, un qubit puede estar en el estado "1", en el estado "0" o en cualquier superposición de los dos estados. El estado de un qubit se puede representar mediante la notación de corchetes (Bra-Ket) presentada en la </w:t>
       </w:r>
       <w:r>
         <w:rPr>
@@ -5031,21 +4773,7 @@
         <w:rPr>
           <w:lang w:val="es-ES_tradnl"/>
         </w:rPr>
-        <w:t xml:space="preserve"> estados al mismo tiempo. Este crecimiento exponenc</w:t>
-      </w:r>
-      <w:proofErr w:type="spellStart"/>
-      <w:r>
-        <w:rPr>
-          <w:lang w:val="es-ES_tradnl"/>
-        </w:rPr>
-        <w:t>ial</w:t>
-      </w:r>
-      <w:proofErr w:type="spellEnd"/>
-      <w:r>
-        <w:rPr>
-          <w:lang w:val="es-ES_tradnl"/>
-        </w:rPr>
-        <w:t xml:space="preserve"> del espaci</w:t>
+        <w:t xml:space="preserve"> estados al mismo tiempo. Este crecimiento exponencial del espaci</w:t>
       </w:r>
       <w:r>
         <w:rPr>
@@ -5114,21 +4842,7 @@
         <w:rPr>
           <w:lang w:val="es-ES_tradnl"/>
         </w:rPr>
-        <w:t xml:space="preserve">. Entre los algoritmos cuánticos más famosos se encuentran el algoritmo de </w:t>
-      </w:r>
-      <w:proofErr w:type="spellStart"/>
-      <w:r>
-        <w:rPr>
-          <w:lang w:val="es-ES_tradnl"/>
-        </w:rPr>
-        <w:t>Shore’s</w:t>
-      </w:r>
-      <w:proofErr w:type="spellEnd"/>
-      <w:r>
-        <w:rPr>
-          <w:lang w:val="es-ES_tradnl"/>
-        </w:rPr>
-        <w:t xml:space="preserve"> </w:t>
+        <w:t xml:space="preserve">. Entre los algoritmos cuánticos más famosos se encuentran el algoritmo de Shore’s </w:t>
       </w:r>
       <w:r>
         <w:rPr>
@@ -5172,21 +4886,7 @@
           <w:lang w:val="es-ES_tradnl"/>
         </w:rPr>
         <w:lastRenderedPageBreak/>
-        <w:t xml:space="preserve">factorización numérica y el algoritmo de </w:t>
-      </w:r>
-      <w:proofErr w:type="spellStart"/>
-      <w:r>
-        <w:rPr>
-          <w:lang w:val="es-ES_tradnl"/>
-        </w:rPr>
-        <w:t>Grover’s</w:t>
-      </w:r>
-      <w:proofErr w:type="spellEnd"/>
-      <w:r>
-        <w:rPr>
-          <w:lang w:val="es-ES_tradnl"/>
-        </w:rPr>
-        <w:t xml:space="preserve"> </w:t>
+        <w:t xml:space="preserve">factorización numérica y el algoritmo de Grover’s </w:t>
       </w:r>
       <w:r>
         <w:rPr>
@@ -5457,28 +5157,12 @@
         </w:rPr>
         <w:t>La computación cuántica adiabática (</w:t>
       </w:r>
-      <w:proofErr w:type="spellStart"/>
-      <w:r>
-        <w:rPr>
-          <w:lang w:val="es-419"/>
-        </w:rPr>
-        <w:t>Adiabatic</w:t>
-      </w:r>
-      <w:proofErr w:type="spellEnd"/>
-      <w:r>
-        <w:rPr>
-          <w:lang w:val="es-419"/>
-        </w:rPr>
-        <w:t xml:space="preserve"> Quantum </w:t>
-      </w:r>
-      <w:proofErr w:type="spellStart"/>
-      <w:r>
-        <w:rPr>
-          <w:lang w:val="es-419"/>
-        </w:rPr>
-        <w:t>Computation</w:t>
-      </w:r>
-      <w:proofErr w:type="spellEnd"/>
+      <w:r>
+        <w:rPr>
+          <w:lang w:val="es-419"/>
+        </w:rPr>
+        <w:t>Adiabatic Quantum Computation</w:t>
+      </w:r>
       <w:r>
         <w:rPr>
           <w:lang w:val="es-ES_tradnl"/>
@@ -5546,16 +5230,8 @@
         <w:rPr>
           <w:lang w:val="es-419"/>
         </w:rPr>
-        <w:t xml:space="preserve">Quantum </w:t>
-      </w:r>
-      <w:proofErr w:type="spellStart"/>
-      <w:r>
-        <w:rPr>
-          <w:lang w:val="es-419"/>
-        </w:rPr>
-        <w:t>Annealing</w:t>
-      </w:r>
-      <w:proofErr w:type="spellEnd"/>
+        <w:t>Quantum Annealing</w:t>
+      </w:r>
       <w:r>
         <w:rPr>
           <w:lang w:val="es-ES_tradnl"/>
@@ -5599,47 +5275,17 @@
         </w:rPr>
         <w:t>. Desde la propuesta inicial de QA, ha habido mucho interés en la búsqueda de problemas prácticos donde pueda ser ventajoso con respecto a los algoritmos clásicos, particularmente el recocido simulado (</w:t>
       </w:r>
-      <w:proofErr w:type="spellStart"/>
-      <w:r>
-        <w:rPr>
-          <w:lang w:val="es-419"/>
-        </w:rPr>
-        <w:t>Simulating</w:t>
-      </w:r>
-      <w:proofErr w:type="spellEnd"/>
-      <w:r>
-        <w:rPr>
-          <w:lang w:val="es-419"/>
-        </w:rPr>
-        <w:t xml:space="preserve"> </w:t>
-      </w:r>
-      <w:proofErr w:type="spellStart"/>
-      <w:r>
-        <w:rPr>
-          <w:lang w:val="es-419"/>
-        </w:rPr>
-        <w:t>annealing</w:t>
-      </w:r>
-      <w:proofErr w:type="spellEnd"/>
-      <w:r>
-        <w:rPr>
-          <w:lang w:val="es-ES_tradnl"/>
-        </w:rPr>
-        <w:t xml:space="preserve">, SA). Muchos de estos enfoques transforman un problema computacional en un problema donde se debe encontrar el estado fundamental de un modelo Ising Spin </w:t>
-      </w:r>
-      <w:proofErr w:type="spellStart"/>
-      <w:r>
-        <w:rPr>
-          <w:lang w:val="es-ES_tradnl"/>
-        </w:rPr>
-        <w:t>Glass</w:t>
-      </w:r>
-      <w:proofErr w:type="spellEnd"/>
-      <w:r>
-        <w:rPr>
-          <w:lang w:val="es-ES_tradnl"/>
-        </w:rPr>
-        <w:t xml:space="preserve"> (ISG) cuántico, el cual, en el peor de los casos es un problema NP-completo </w:t>
+      <w:r>
+        <w:rPr>
+          <w:lang w:val="es-419"/>
+        </w:rPr>
+        <w:t>Simulating annealing</w:t>
+      </w:r>
+      <w:r>
+        <w:rPr>
+          <w:lang w:val="es-ES_tradnl"/>
+        </w:rPr>
+        <w:t xml:space="preserve">, SA). Muchos de estos enfoques transforman un problema computacional en un problema donde se debe encontrar el estado fundamental de un modelo Ising Spin Glass (ISG) cuántico, el cual, en el peor de los casos es un problema NP-completo </w:t>
       </w:r>
       <w:r>
         <w:rPr>
@@ -5696,35 +5342,7 @@
         <w:rPr>
           <w:lang w:val="es-ES_tradnl"/>
         </w:rPr>
-        <w:t>El modelo Ising (Una clase conveniente, restringida y ciertamente no universal de Hamiltoniano) tiene la versatilidad de codificar eficientemente muchos problemas NP y ha motivado la realización física de QA. En general las computadoras cuánticas universales no pueden resolver problemas NP-</w:t>
-      </w:r>
-      <w:proofErr w:type="spellStart"/>
-      <w:r>
-        <w:rPr>
-          <w:lang w:val="es-ES_tradnl"/>
-        </w:rPr>
-        <w:t>hard</w:t>
-      </w:r>
-      <w:proofErr w:type="spellEnd"/>
-      <w:r>
-        <w:rPr>
-          <w:lang w:val="es-ES_tradnl"/>
-        </w:rPr>
-        <w:t xml:space="preserve"> de manera eficiente, pero se ha encontrado evidencia en los sistemas experimentales de Ising cuántico que sugiere una aceleración cuántica sobre la computación tradicional debido al efecto del túnel cuántico (hace referencia a pasar de un estado A </w:t>
-      </w:r>
-      <w:proofErr w:type="spellStart"/>
-      <w:r>
-        <w:rPr>
-          <w:lang w:val="es-ES_tradnl"/>
-        </w:rPr>
-        <w:t>a</w:t>
-      </w:r>
-      <w:proofErr w:type="spellEnd"/>
-      <w:r>
-        <w:rPr>
-          <w:lang w:val="es-ES_tradnl"/>
-        </w:rPr>
-        <w:t xml:space="preserve"> un estado B no contiguo para evitar estancarse en óptimos locales) </w:t>
+        <w:t xml:space="preserve">El modelo Ising (Una clase conveniente, restringida y ciertamente no universal de Hamiltoniano) tiene la versatilidad de codificar eficientemente muchos problemas NP y ha motivado la realización física de QA. En general las computadoras cuánticas universales no pueden resolver problemas NP-hard de manera eficiente, pero se ha encontrado evidencia en los sistemas experimentales de Ising cuántico que sugiere una aceleración cuántica sobre la computación tradicional debido al efecto del túnel cuántico (hace referencia a pasar de un estado A a un estado B no contiguo para evitar estancarse en óptimos locales) </w:t>
       </w:r>
       <w:r>
         <w:rPr>
@@ -6661,21 +6279,7 @@
         <w:rPr>
           <w:lang w:val="es-ES_tradnl"/>
         </w:rPr>
-        <w:t xml:space="preserve">Uno de los modelos más utilizados en física se llama el modelo Ising. Propuesto entre 1920 y 1930 por Ernst Ising y Wilhelm Lenz como una forma de entender el funcionamiento de los materiales magnéticos. El enfoque modela un material magnético como una colección de moléculas, cada una de las cuales tiene un espín que puede alinearse o </w:t>
-      </w:r>
-      <w:proofErr w:type="spellStart"/>
-      <w:r>
-        <w:rPr>
-          <w:lang w:val="es-ES_tradnl"/>
-        </w:rPr>
-        <w:t>anti-alinearse</w:t>
-      </w:r>
-      <w:proofErr w:type="spellEnd"/>
-      <w:r>
-        <w:rPr>
-          <w:lang w:val="es-ES_tradnl"/>
-        </w:rPr>
-        <w:t xml:space="preserve"> con un campo magnético aplicado </w:t>
+        <w:t xml:space="preserve">Uno de los modelos más utilizados en física se llama el modelo Ising. Propuesto entre 1920 y 1930 por Ernst Ising y Wilhelm Lenz como una forma de entender el funcionamiento de los materiales magnéticos. El enfoque modela un material magnético como una colección de moléculas, cada una de las cuales tiene un espín que puede alinearse o anti-alinearse con un campo magnético aplicado </w:t>
       </w:r>
       <m:oMath>
         <m:sSub>
@@ -6884,21 +6488,7 @@
         <w:rPr>
           <w:lang w:val="es-ES_tradnl"/>
         </w:rPr>
-        <w:t xml:space="preserve"> {-1, +1} representa el spin de la i-</w:t>
-      </w:r>
-      <w:proofErr w:type="spellStart"/>
-      <w:r>
-        <w:rPr>
-          <w:lang w:val="es-ES_tradnl"/>
-        </w:rPr>
-        <w:t>ésima</w:t>
-      </w:r>
-      <w:proofErr w:type="spellEnd"/>
-      <w:r>
-        <w:rPr>
-          <w:lang w:val="es-ES_tradnl"/>
-        </w:rPr>
-        <w:t xml:space="preserve"> partícula.</w:t>
+        <w:t xml:space="preserve"> {-1, +1} representa el spin de la i-ésima partícula.</w:t>
       </w:r>
     </w:p>
     <w:tbl>
@@ -9246,28 +8836,12 @@
         </w:rPr>
         <w:t xml:space="preserve"> y el algoritmo VQE (</w:t>
       </w:r>
-      <w:proofErr w:type="spellStart"/>
-      <w:r>
-        <w:rPr>
-          <w:lang w:val="es-419"/>
-        </w:rPr>
-        <w:t>Variational</w:t>
-      </w:r>
-      <w:proofErr w:type="spellEnd"/>
-      <w:r>
-        <w:rPr>
-          <w:lang w:val="es-419"/>
-        </w:rPr>
-        <w:t xml:space="preserve"> Quantum </w:t>
-      </w:r>
-      <w:proofErr w:type="spellStart"/>
-      <w:r>
-        <w:rPr>
-          <w:lang w:val="es-419"/>
-        </w:rPr>
-        <w:t>Eigensolver</w:t>
-      </w:r>
-      <w:proofErr w:type="spellEnd"/>
+      <w:r>
+        <w:rPr>
+          <w:lang w:val="es-419"/>
+        </w:rPr>
+        <w:t>Variational Quantum Eigensolver</w:t>
+      </w:r>
       <w:r>
         <w:rPr>
           <w:lang w:val="es-ES_tradnl"/>
@@ -9407,96 +8981,80 @@
           <w:rStyle w:val="tlid-translation"/>
           <w:lang w:val="es-ES"/>
         </w:rPr>
-        <w:t xml:space="preserve"> se propone una versión binaria del algoritmo del mono (MA). Para validar la eficiencia del algoritmo propuesto, se realizan experimentos con varias instancias y se comparan los resultados con cinco algoritmos metaheurísticos reportados en la literatura (BPSO, MBPSO, NGHS, DGHS y S-</w:t>
-      </w:r>
-      <w:proofErr w:type="spellStart"/>
-      <w:r>
+        <w:t xml:space="preserve"> se propone una versión binaria del algoritmo del mono (MA). Para validar la eficiencia del algoritmo propuesto, se realizan experimentos con varias instancias y se comparan los resultados con cinco algoritmos metaheurísticos reportados en la literatura (BPSO, MBPSO, NGHS, DGHS y S-bAFSA). Los experimentos muestran que el algoritmo CGMA propuesto tiene grandes ventajas en la resolución de problemas de la mochila binaria fijos y aleatorios y problemas de pequeña y gran escala. Dado que las pruebas de CGMA se realizaron contrastando los resultados de algoritmos de diferentes tipos y con una amplia variedad de instancias, CGMA se consideró en su fecha de publicación, una alternativa eficaz para resolver problemas binarios de la mochila.</w:t>
+      </w:r>
+    </w:p>
+    <w:p>
+      <w:pPr>
         <w:rPr>
           <w:rStyle w:val="tlid-translation"/>
           <w:lang w:val="es-ES"/>
         </w:rPr>
-        <w:t>bAFSA</w:t>
-      </w:r>
-      <w:proofErr w:type="spellEnd"/>
+      </w:pPr>
+    </w:p>
+    <w:p>
+      <w:pPr>
+        <w:rPr>
+          <w:lang w:val="es-ES_tradnl"/>
+        </w:rPr>
+      </w:pPr>
+      <w:r>
+        <w:rPr>
+          <w:lang w:val="es-ES_tradnl"/>
+        </w:rPr>
+        <w:t xml:space="preserve">En 2017 </w:t>
+      </w:r>
+      <w:r>
+        <w:rPr>
+          <w:lang w:val="es-ES_tradnl"/>
+        </w:rPr>
+        <w:fldChar w:fldCharType="begin" w:fldLock="1"/>
+      </w:r>
+      <w:r>
+        <w:rPr>
+          <w:lang w:val="es-ES_tradnl"/>
+        </w:rPr>
+        <w:instrText>ADDIN CSL_CITATION {"citationItems":[{"id":"ITEM-1","itemData":{"DOI":"10.1109/AICCSA.2017.61","ISBN":"9781538635810","ISSN":"21615330","abstract":"Large combinatorial optimization problems may be overly complex to be processed by a single type of algorithm. This explains the growing interest of researchers in the hybrid resolution. The hybridization of algorithms aims to take advantage of each one benefits, thereby achieving better results.In this paper, a hybrid metaheuristic is proposed to solve one of the most complex variants of the knapsack problem which is the Strongly Correlated Knapsack Problem (SCKP).The proposed approach combines a proposed Ant Colony Optimization algorithm (ACO) with a 2-opt algorithm. The proposed ACO scheme used combines two ant algorithms: the MAX-MIN Ant System and the Ant Colony System.At a first stage, our proposed ACO aims to solve the SCKP to optimality. In case an optimal solution is not found, a proposed 2-opt algorithm is used. Even if the 2-opt heuristic fails to find the optimal solution, it would hopefully improve the solution quality by reducing the gap between the found solution and the optimum.The proposed algorithm was tested on a set of instances and compared with classical and recent methods reported in the literature.","author":[{"dropping-particle":"","family":"Zouari","given":"Wiem","non-dropping-particle":"","parse-names":false,"suffix":""},{"dropping-particle":"","family":"Alaya","given":"Ines","non-dropping-particle":"","parse-names":false,"suffix":""},{"dropping-particle":"","family":"Tagina","given":"Moncef","non-dropping-particle":"","parse-names":false,"suffix":""}],"container-title":"Proceedings of IEEE/ACS International Conference on Computer Systems and Applications, AICCSA","id":"ITEM-1","issued":{"date-parts":[["2018"]]},"page":"527-533","title":"A hybrid ant colony algorithm with a local search for the strongly correlated knapsack problem","type":"article-journal","volume":"2017-Octob"},"uris":["http://www.mendeley.com/documents/?uuid=f1855d82-5ed5-4ecd-a2fc-869610be03a8","http://www.mendeley.com/documents/?uuid=31108d6b-519a-419f-a7d2-395d4b4f9d0e"]}],"mendeley":{"formattedCitation":"[29]","plainTextFormattedCitation":"[29]","previouslyFormattedCitation":"[29]"},"properties":{"noteIndex":0},"schema":"https://github.com/citation-style-language/schema/raw/master/csl-citation.json"}</w:instrText>
+      </w:r>
+      <w:r>
+        <w:rPr>
+          <w:lang w:val="es-ES_tradnl"/>
+        </w:rPr>
+        <w:fldChar w:fldCharType="separate"/>
+      </w:r>
+      <w:r>
+        <w:rPr>
+          <w:noProof/>
+          <w:lang w:val="es-ES_tradnl"/>
+        </w:rPr>
+        <w:t>[29]</w:t>
+      </w:r>
+      <w:r>
+        <w:rPr>
+          <w:lang w:val="es-ES_tradnl"/>
+        </w:rPr>
+        <w:fldChar w:fldCharType="end"/>
+      </w:r>
+      <w:r>
+        <w:rPr>
+          <w:lang w:val="es-ES_tradnl"/>
+        </w:rPr>
+        <w:t xml:space="preserve"> se propone una metaheurística hibrida para solucionar el problema de la mochila fuertemente correlacionada (SCKP). Se propone un algoritmo Hibrido de Optimización de Colonias de Hormigas ACO el cual combina el Sistema de Hormigas MAX-MIN y el Sistema de Colonias de Hormigas con el algoritmo 2-optimal, los cuales se ejecutan secuencialmente (la salida del primer algoritmo es la entrada del segundo). El algoritmo </w:t>
+      </w:r>
+      <w:r>
+        <w:t xml:space="preserve">MMACS </w:t>
+      </w:r>
+      <w:r>
+        <w:rPr>
+          <w:lang w:val="es-ES_tradnl"/>
+        </w:rPr>
+        <w:t xml:space="preserve">propuesto tiene como objetivo resolver óptimamente problemas SCKP, en caso de que no se encuentre una solución óptima, se utiliza el algoritmo 2-optimal; si la heurística 2-optimal no logra encontrar una solución óptima, al menos mejorará la calidad de la solución al reducir la brecha entre la solución encontrada y la óptima. Con este nuevo algoritmo se pretende </w:t>
+      </w:r>
       <w:r>
         <w:rPr>
           <w:rStyle w:val="tlid-translation"/>
           <w:lang w:val="es-ES"/>
         </w:rPr>
-        <w:t>). Los experimentos muestran que el algoritmo CGMA propuesto tiene grandes ventajas en la resolución de problemas de la mochila binaria fijos y aleatorios y problemas de pequeña y gran escala. Dado que las pruebas de CGMA se realizaron contrastando los resultados de algoritmos de diferentes tipos y con una amplia variedad de instancias, CGMA se consideró en su fecha de publicación, una alternativa eficaz para resolver problemas binarios de la mochila.</w:t>
-      </w:r>
-    </w:p>
-    <w:p>
-      <w:pPr>
-        <w:rPr>
-          <w:rStyle w:val="tlid-translation"/>
-          <w:lang w:val="es-ES"/>
-        </w:rPr>
-      </w:pPr>
-    </w:p>
-    <w:p>
-      <w:pPr>
-        <w:rPr>
-          <w:lang w:val="es-ES_tradnl"/>
-        </w:rPr>
-      </w:pPr>
-      <w:r>
-        <w:rPr>
-          <w:lang w:val="es-ES_tradnl"/>
-        </w:rPr>
-        <w:t xml:space="preserve">En 2017 </w:t>
-      </w:r>
-      <w:r>
-        <w:rPr>
-          <w:lang w:val="es-ES_tradnl"/>
-        </w:rPr>
-        <w:fldChar w:fldCharType="begin" w:fldLock="1"/>
-      </w:r>
-      <w:r>
-        <w:rPr>
-          <w:lang w:val="es-ES_tradnl"/>
-        </w:rPr>
-        <w:instrText>ADDIN CSL_CITATION {"citationItems":[{"id":"ITEM-1","itemData":{"DOI":"10.1109/AICCSA.2017.61","ISBN":"9781538635810","ISSN":"21615330","abstract":"Large combinatorial optimization problems may be overly complex to be processed by a single type of algorithm. This explains the growing interest of researchers in the hybrid resolution. The hybridization of algorithms aims to take advantage of each one benefits, thereby achieving better results.In this paper, a hybrid metaheuristic is proposed to solve one of the most complex variants of the knapsack problem which is the Strongly Correlated Knapsack Problem (SCKP).The proposed approach combines a proposed Ant Colony Optimization algorithm (ACO) with a 2-opt algorithm. The proposed ACO scheme used combines two ant algorithms: the MAX-MIN Ant System and the Ant Colony System.At a first stage, our proposed ACO aims to solve the SCKP to optimality. In case an optimal solution is not found, a proposed 2-opt algorithm is used. Even if the 2-opt heuristic fails to find the optimal solution, it would hopefully improve the solution quality by reducing the gap between the found solution and the optimum.The proposed algorithm was tested on a set of instances and compared with classical and recent methods reported in the literature.","author":[{"dropping-particle":"","family":"Zouari","given":"Wiem","non-dropping-particle":"","parse-names":false,"suffix":""},{"dropping-particle":"","family":"Alaya","given":"Ines","non-dropping-particle":"","parse-names":false,"suffix":""},{"dropping-particle":"","family":"Tagina","given":"Moncef","non-dropping-particle":"","parse-names":false,"suffix":""}],"container-title":"Proceedings of IEEE/ACS International Conference on Computer Systems and Applications, AICCSA","id":"ITEM-1","issued":{"date-parts":[["2018"]]},"page":"527-533","title":"A hybrid ant colony algorithm with a local search for the strongly correlated knapsack problem","type":"article-journal","volume":"2017-Octob"},"uris":["http://www.mendeley.com/documents/?uuid=f1855d82-5ed5-4ecd-a2fc-869610be03a8","http://www.mendeley.com/documents/?uuid=31108d6b-519a-419f-a7d2-395d4b4f9d0e"]}],"mendeley":{"formattedCitation":"[29]","plainTextFormattedCitation":"[29]","previouslyFormattedCitation":"[29]"},"properties":{"noteIndex":0},"schema":"https://github.com/citation-style-language/schema/raw/master/csl-citation.json"}</w:instrText>
-      </w:r>
-      <w:r>
-        <w:rPr>
-          <w:lang w:val="es-ES_tradnl"/>
-        </w:rPr>
-        <w:fldChar w:fldCharType="separate"/>
-      </w:r>
-      <w:r>
-        <w:rPr>
-          <w:noProof/>
-          <w:lang w:val="es-ES_tradnl"/>
-        </w:rPr>
-        <w:t>[29]</w:t>
-      </w:r>
-      <w:r>
-        <w:rPr>
-          <w:lang w:val="es-ES_tradnl"/>
-        </w:rPr>
-        <w:fldChar w:fldCharType="end"/>
-      </w:r>
-      <w:r>
-        <w:rPr>
-          <w:lang w:val="es-ES_tradnl"/>
-        </w:rPr>
-        <w:t xml:space="preserve"> se propone una metaheurística hibrida para solucionar el problema de la mochila fuertemente correlacionada (SCKP). Se propone un algoritmo Hibrido de Optimización de Colonias de Hormigas ACO el cual combina el Sistema de Hormigas MAX-MIN y el Sistema de Colonias de Hormigas con el algoritmo 2-optimal, los cuales se ejecutan secuencialmente (la salida del primer algoritmo es la entrada del segundo). El algoritmo </w:t>
-      </w:r>
-      <w:r>
-        <w:t xml:space="preserve">MMACS </w:t>
-      </w:r>
-      <w:r>
-        <w:rPr>
-          <w:lang w:val="es-ES_tradnl"/>
-        </w:rPr>
-        <w:t xml:space="preserve">propuesto tiene como objetivo resolver óptimamente problemas SCKP, en caso de que no se encuentre una solución óptima, se utiliza el algoritmo 2-optimal; si la heurística 2-optimal no logra encontrar una solución óptima, al menos mejorará la calidad de la solución al reducir la brecha entre la solución encontrada y la óptima. Con este nuevo algoritmo se pretende </w:t>
-      </w:r>
-      <w:r>
-        <w:rPr>
-          <w:rStyle w:val="tlid-translation"/>
-          <w:lang w:val="es-ES"/>
-        </w:rPr>
         <w:t>mejorar las soluciones encontradas por el algoritmo ACO mediante el algoritmo 2-optimal para obtener mejores soluciones manteniendo un tiempo de ejecución reducido</w:t>
       </w:r>
       <w:r>
@@ -9555,63 +9113,7 @@
         <w:fldChar w:fldCharType="end"/>
       </w:r>
       <w:r>
-        <w:t xml:space="preserve"> se realiza el análisis de los algoritmos de la Búsqueda tabú (Tabú </w:t>
-      </w:r>
-      <w:proofErr w:type="spellStart"/>
-      <w:r>
-        <w:t>Search</w:t>
-      </w:r>
-      <w:proofErr w:type="spellEnd"/>
-      <w:r>
-        <w:t>, TS), la Búsqueda Dispersa (</w:t>
-      </w:r>
-      <w:proofErr w:type="spellStart"/>
-      <w:r>
-        <w:t>Scatter</w:t>
-      </w:r>
-      <w:proofErr w:type="spellEnd"/>
-      <w:r>
-        <w:t xml:space="preserve"> </w:t>
-      </w:r>
-      <w:proofErr w:type="spellStart"/>
-      <w:r>
-        <w:t>Search</w:t>
-      </w:r>
-      <w:proofErr w:type="spellEnd"/>
-      <w:r>
-        <w:t xml:space="preserve">, SS) y un algoritmo de búsqueda local (Local </w:t>
-      </w:r>
-      <w:proofErr w:type="spellStart"/>
-      <w:r>
-        <w:t>Search</w:t>
-      </w:r>
-      <w:proofErr w:type="spellEnd"/>
-      <w:r>
-        <w:t xml:space="preserve">, LS). El objetivo del estudio fue determinar la eficiencia y precisión de cada uno en la solución del problema de la mochila binaria. Las pruebas se realizaron con el software </w:t>
-      </w:r>
-      <w:proofErr w:type="spellStart"/>
-      <w:r>
-        <w:t>HeuristicLab</w:t>
-      </w:r>
-      <w:proofErr w:type="spellEnd"/>
-      <w:r>
-        <w:t xml:space="preserve"> </w:t>
-      </w:r>
-      <w:proofErr w:type="spellStart"/>
-      <w:r>
-        <w:t>framework</w:t>
-      </w:r>
-      <w:proofErr w:type="spellEnd"/>
-      <w:r>
-        <w:t xml:space="preserve">, donde los algoritmos se comparan en función de la solución con mejor calidad, la diferencia de las soluciones entre la solución con mejor calidad y los tiempos de ejecución; medidos y comparados en un total de treinta observaciones tomando instancias de dimensionalidad media. Como resultado se tiene que el algoritmo SS registra la menor complejidad de tiempo (menor tiempo de ejecución) y el algoritmo TS consigue la menor desviación de la solución con la mejor calidad de la mochila. Como trabajos futuros, los autores plantean el uso de algoritmos metaheurísticos, como </w:t>
-      </w:r>
-      <w:proofErr w:type="spellStart"/>
-      <w:r>
-        <w:t>firefly</w:t>
-      </w:r>
-      <w:proofErr w:type="spellEnd"/>
-      <w:r>
-        <w:t>, colonia de hormigas o GRASP, y comparar los resultados con más métricas y diferentes tamaños de muestra.</w:t>
+        <w:t xml:space="preserve"> se realiza el análisis de los algoritmos de la Búsqueda tabú (Tabú Search, TS), la Búsqueda Dispersa (Scatter Search, SS) y un algoritmo de búsqueda local (Local Search, LS). El objetivo del estudio fue determinar la eficiencia y precisión de cada uno en la solución del problema de la mochila binaria. Las pruebas se realizaron con el software HeuristicLab framework, donde los algoritmos se comparan en función de la solución con mejor calidad, la diferencia de las soluciones entre la solución con mejor calidad y los tiempos de ejecución; medidos y comparados en un total de treinta observaciones tomando instancias de dimensionalidad media. Como resultado se tiene que el algoritmo SS registra la menor complejidad de tiempo (menor tiempo de ejecución) y el algoritmo TS consigue la menor desviación de la solución con la mejor calidad de la mochila. Como trabajos futuros, los autores plantean el uso de algoritmos metaheurísticos, como firefly, colonia de hormigas o GRASP, y comparar los resultados con más métricas y diferentes tamaños de muestra.</w:t>
       </w:r>
     </w:p>
     <w:p/>
@@ -9779,23 +9281,7 @@
           <w:rStyle w:val="tlid-translation"/>
           <w:lang w:val="es-ES"/>
         </w:rPr>
-        <w:t xml:space="preserve">-BPSO supera a las variantes de BPSO y a tres variantes de BPSO propuestas para solucionar el problema de mochila binaria utilizando instancias de baja dimensión, alta dimensión y un problema de </w:t>
-      </w:r>
-      <w:proofErr w:type="spellStart"/>
-      <w:r>
-        <w:rPr>
-          <w:rStyle w:val="tlid-translation"/>
-          <w:lang w:val="es-ES"/>
-        </w:rPr>
-        <w:t>truss</w:t>
-      </w:r>
-      <w:proofErr w:type="spellEnd"/>
-      <w:r>
-        <w:rPr>
-          <w:rStyle w:val="tlid-translation"/>
-          <w:lang w:val="es-ES"/>
-        </w:rPr>
-        <w:t xml:space="preserve"> de 200 individuos. Los autores sugieren que TV</w:t>
+        <w:t>-BPSO supera a las variantes de BPSO y a tres variantes de BPSO propuestas para solucionar el problema de mochila binaria utilizando instancias de baja dimensión, alta dimensión y un problema de truss de 200 individuos. Los autores sugieren que TV</w:t>
       </w:r>
       <w:r>
         <w:rPr>
@@ -11329,23 +10815,7 @@
           <w:b/>
           <w:bCs/>
         </w:rPr>
-        <w:t>Modulo principal (</w:t>
-      </w:r>
-      <w:proofErr w:type="spellStart"/>
-      <w:r>
-        <w:rPr>
-          <w:b/>
-          <w:bCs/>
-        </w:rPr>
-        <w:t>main</w:t>
-      </w:r>
-      <w:proofErr w:type="spellEnd"/>
-      <w:r>
-        <w:rPr>
-          <w:b/>
-          <w:bCs/>
-        </w:rPr>
-        <w:t>):</w:t>
+        <w:t>Modulo principal (main):</w:t>
       </w:r>
       <w:r>
         <w:t xml:space="preserve"> modulo principal que controla el funcionamiento del algoritmo definiendo la lógica requerida</w:t>
@@ -11431,35 +10901,243 @@
           <w:b/>
           <w:bCs/>
         </w:rPr>
+        <w:t xml:space="preserve"> de algoritmos:</w:t>
+      </w:r>
+      <w:r>
         <w:t xml:space="preserve"> </w:t>
       </w:r>
       <w:r>
-        <w:rPr>
-          <w:b/>
-          <w:bCs/>
-        </w:rPr>
-        <w:t xml:space="preserve">de definición de la mochila: </w:t>
-      </w:r>
-      <w:r>
+        <w:t>define la estructura base para lograr integrar nuevos esquemas de algoritmos.</w:t>
+      </w:r>
+    </w:p>
+    <w:p/>
+    <w:p>
+      <w:r>
+        <w:t xml:space="preserve">En esta sección se explica brevemente cada uno de los módulos mencionados. Adicionalmente, una documentación completa se encuentra disponible en el </w:t>
+      </w:r>
+      <w:r>
+        <w:rPr>
+          <w:b/>
+          <w:bCs/>
+        </w:rPr>
+        <w:t>Anexo B</w:t>
+      </w:r>
+      <w:r>
+        <w:t>.</w:t>
+      </w:r>
+    </w:p>
+    <w:p/>
+    <w:p>
+      <w:pPr>
+        <w:pStyle w:val="Ttulo3"/>
+        <w:ind w:left="426" w:hanging="426"/>
+        <w:rPr>
+          <w:rFonts w:ascii="Arial" w:hAnsi="Arial" w:cs="Arial"/>
+          <w:b/>
+          <w:bCs/>
+          <w:color w:val="000000" w:themeColor="text1"/>
+        </w:rPr>
+      </w:pPr>
+      <w:r>
+        <w:rPr>
+          <w:rFonts w:ascii="Arial" w:hAnsi="Arial" w:cs="Arial"/>
+          <w:b/>
+          <w:bCs/>
+          <w:color w:val="000000" w:themeColor="text1"/>
+        </w:rPr>
+        <w:t xml:space="preserve">3.1.2 </w:t>
+      </w:r>
+      <w:r>
+        <w:rPr>
+          <w:rFonts w:ascii="Arial" w:hAnsi="Arial" w:cs="Arial"/>
+          <w:b/>
+          <w:bCs/>
+          <w:color w:val="000000" w:themeColor="text1"/>
+        </w:rPr>
+        <w:t>Modulo principal (main)</w:t>
+      </w:r>
+    </w:p>
+    <w:p>
+      <w:pPr>
+        <w:jc w:val="left"/>
+      </w:pPr>
+      <w:r>
+        <w:t xml:space="preserve">En la </w:t>
+      </w:r>
+      <w:r>
+        <w:rPr>
+          <w:highlight w:val="red"/>
+        </w:rPr>
+        <w:t>figura de abajo</w:t>
+      </w:r>
+      <w:r>
+        <w:t xml:space="preserve"> se muestran las clases que hacen parte del </w:t>
+      </w:r>
+      <w:r>
+        <w:t>módulo</w:t>
+      </w:r>
+      <w:r>
+        <w:t xml:space="preserve"> principal</w:t>
+      </w:r>
+      <w:r>
+        <w:t xml:space="preserve">. </w:t>
+      </w:r>
+      <w:r>
+        <w:t xml:space="preserve">Este módulo se puede subdividir en dos partes, por un </w:t>
+      </w:r>
+      <w:r>
+        <w:t>lado,</w:t>
+      </w:r>
+      <w:r>
+        <w:t xml:space="preserve"> tenemos las clases encargadas de la gestión argumentos ingresados por línea de comandos, y por el otro lado tenemos la clase principal </w:t>
+      </w:r>
+      <w:r>
+        <w:t xml:space="preserve">y de evaluación </w:t>
+      </w:r>
+      <w:r>
+        <w:t>encarga</w:t>
+      </w:r>
+      <w:r>
+        <w:t>das</w:t>
+      </w:r>
+      <w:r>
+        <w:t xml:space="preserve"> de gestionar el funcionamiento del marco de</w:t>
+      </w:r>
+      <w:r>
+        <w:t xml:space="preserve"> </w:t>
+      </w:r>
+      <w:r>
+        <w:lastRenderedPageBreak/>
+        <w:t>trabajo.</w:t>
+      </w:r>
+      <w:r>
+        <w:rPr>
+          <w:noProof/>
+        </w:rPr>
+        <w:drawing>
+          <wp:inline distT="0" distB="0" distL="0" distR="0" wp14:anchorId="16E53A8D" wp14:editId="7303EFD6">
+            <wp:extent cx="5467350" cy="1123950"/>
+            <wp:effectExtent l="0" t="0" r="0" b="0"/>
+            <wp:docPr id="8" name="Imagen 8"/>
+            <wp:cNvGraphicFramePr>
+              <a:graphicFrameLocks xmlns:a="http://schemas.openxmlformats.org/drawingml/2006/main" noChangeAspect="1"/>
+            </wp:cNvGraphicFramePr>
+            <a:graphic xmlns:a="http://schemas.openxmlformats.org/drawingml/2006/main">
+              <a:graphicData uri="http://schemas.openxmlformats.org/drawingml/2006/picture">
+                <pic:pic xmlns:pic="http://schemas.openxmlformats.org/drawingml/2006/picture">
+                  <pic:nvPicPr>
+                    <pic:cNvPr id="1" name=""/>
+                    <pic:cNvPicPr/>
+                  </pic:nvPicPr>
+                  <pic:blipFill>
+                    <a:blip r:embed="rId14"/>
+                    <a:stretch>
+                      <a:fillRect/>
+                    </a:stretch>
+                  </pic:blipFill>
+                  <pic:spPr>
+                    <a:xfrm>
+                      <a:off x="0" y="0"/>
+                      <a:ext cx="5467350" cy="1123950"/>
+                    </a:xfrm>
+                    <a:prstGeom prst="rect">
+                      <a:avLst/>
+                    </a:prstGeom>
+                  </pic:spPr>
+                </pic:pic>
+              </a:graphicData>
+            </a:graphic>
+          </wp:inline>
+        </w:drawing>
+      </w:r>
+    </w:p>
+    <w:p/>
+    <w:p>
+      <w:pPr>
+        <w:pStyle w:val="Ttulo4"/>
+        <w:jc w:val="left"/>
+        <w:rPr>
+          <w:rFonts w:ascii="Arial" w:hAnsi="Arial" w:cs="Arial"/>
+          <w:b/>
+          <w:bCs/>
+          <w:i w:val="0"/>
+          <w:iCs w:val="0"/>
+          <w:color w:val="000000" w:themeColor="text1"/>
+        </w:rPr>
+      </w:pPr>
+      <w:r>
+        <w:rPr>
+          <w:rFonts w:ascii="Arial" w:hAnsi="Arial" w:cs="Arial"/>
+          <w:b/>
+          <w:bCs/>
+          <w:i w:val="0"/>
+          <w:iCs w:val="0"/>
+          <w:color w:val="000000" w:themeColor="text1"/>
+        </w:rPr>
+        <w:t>3.1.2.1</w:t>
+      </w:r>
+      <w:r>
+        <w:rPr>
+          <w:rFonts w:ascii="Arial" w:hAnsi="Arial" w:cs="Arial"/>
+          <w:b/>
+          <w:bCs/>
+          <w:i w:val="0"/>
+          <w:iCs w:val="0"/>
+          <w:color w:val="000000" w:themeColor="text1"/>
+        </w:rPr>
+        <w:t xml:space="preserve"> </w:t>
+      </w:r>
+      <w:r>
+        <w:rPr>
+          <w:rFonts w:ascii="Arial" w:hAnsi="Arial" w:cs="Arial"/>
+          <w:b/>
+          <w:bCs/>
+          <w:i w:val="0"/>
+          <w:iCs w:val="0"/>
+          <w:color w:val="000000" w:themeColor="text1"/>
+        </w:rPr>
         <w:t>S</w:t>
       </w:r>
       <w:r>
-        <w:t>e define la estructura del objeto</w:t>
-      </w:r>
-      <w:r>
-        <w:t xml:space="preserve"> Mochila y </w:t>
-      </w:r>
-      <w:r>
-        <w:t>sus Elementos</w:t>
-      </w:r>
-      <w:r>
-        <w:t xml:space="preserve"> correspondientes,</w:t>
-      </w:r>
-      <w:r>
-        <w:t xml:space="preserve"> con el cual </w:t>
-      </w:r>
-      <w:r>
-        <w:t>van a trabajar los algoritmos evaluados</w:t>
+        <w:rPr>
+          <w:rFonts w:ascii="Arial" w:hAnsi="Arial" w:cs="Arial"/>
+          <w:b/>
+          <w:bCs/>
+          <w:i w:val="0"/>
+          <w:iCs w:val="0"/>
+          <w:color w:val="000000" w:themeColor="text1"/>
+        </w:rPr>
+        <w:t>ubmódulo de argumentos</w:t>
+      </w:r>
+    </w:p>
+    <w:p>
+      <w:r>
+        <w:t xml:space="preserve">Se contempla </w:t>
+      </w:r>
+      <w:r>
+        <w:t xml:space="preserve">implementar una clase abstracta para que le programa se pueda escalar y agregar las clases concretas que se consideren pertinentes dependiendo del modelo de argumentos que se desee utilizar. </w:t>
+      </w:r>
+      <w:r>
+        <w:t xml:space="preserve">La clase abstracta </w:t>
+      </w:r>
+      <w:r>
+        <w:rPr>
+          <w:b/>
+          <w:bCs/>
+        </w:rPr>
+        <w:t>Arguments</w:t>
+      </w:r>
+      <w:r>
+        <w:t xml:space="preserve"> contiene cuatro métodos básicos para la gestión de los argumentos ingresados en la </w:t>
+      </w:r>
+      <w:r>
+        <w:t>ejecución</w:t>
+      </w:r>
+      <w:r>
+        <w:t xml:space="preserve"> del programa</w:t>
+      </w:r>
+      <w:r>
+        <w:t>, estos son:</w:t>
       </w:r>
     </w:p>
     <w:p>
@@ -11475,36 +11153,813 @@
           <w:b/>
           <w:bCs/>
         </w:rPr>
-        <w:t>Módulo</w:t>
-      </w:r>
-      <w:r>
-        <w:rPr>
-          <w:b/>
-          <w:bCs/>
-        </w:rPr>
-        <w:t xml:space="preserve"> de algoritmos:</w:t>
-      </w:r>
-      <w:r>
+        <w:t>is_generate().</w:t>
+      </w:r>
+      <w:r>
+        <w:t xml:space="preserve"> indica si se debe generar un </w:t>
+      </w:r>
+      <w:r>
+        <w:t xml:space="preserve">nuevo </w:t>
+      </w:r>
+      <w:r>
+        <w:t>conjunto de dat</w:t>
+      </w:r>
+      <w:r>
+        <w:t>os</w:t>
+      </w:r>
+    </w:p>
+    <w:p>
+      <w:pPr>
+        <w:pStyle w:val="Prrafodelista"/>
+        <w:numPr>
+          <w:ilvl w:val="0"/>
+          <w:numId w:val="5"/>
+        </w:numPr>
+      </w:pPr>
+      <w:r>
+        <w:rPr>
+          <w:b/>
+          <w:bCs/>
+        </w:rPr>
+        <w:t>get_iterations().</w:t>
+      </w:r>
+      <w:r>
+        <w:t xml:space="preserve"> Retorna la cantidad de iteraciones que definió el usuario, con este valor se define cuantas veces se debe </w:t>
+      </w:r>
+      <w:r>
+        <w:t>ejecutar cada algoritmo</w:t>
+      </w:r>
+    </w:p>
+    <w:p>
+      <w:pPr>
+        <w:pStyle w:val="Prrafodelista"/>
+        <w:numPr>
+          <w:ilvl w:val="0"/>
+          <w:numId w:val="5"/>
+        </w:numPr>
+      </w:pPr>
+      <w:r>
+        <w:rPr>
+          <w:b/>
+          <w:bCs/>
+        </w:rPr>
+        <w:t>get-arguments():</w:t>
+      </w:r>
+      <w:r>
+        <w:t xml:space="preserve"> retorna un</w:t>
+      </w:r>
+      <w:r>
+        <w:t xml:space="preserve">a instancia de tipo </w:t>
+      </w:r>
+      <w:r>
+        <w:rPr>
+          <w:b/>
+          <w:bCs/>
+        </w:rPr>
+        <w:t>ArgumentParser</w:t>
+      </w:r>
+      <w:r>
+        <w:t xml:space="preserve"> la cual contiene</w:t>
+      </w:r>
+      <w:r>
+        <w:t xml:space="preserve"> los argumentos ingresados por </w:t>
+      </w:r>
+      <w:r>
+        <w:t>el usuario en la línea de comandos al momento de la ejecución del programa.</w:t>
+      </w:r>
+    </w:p>
+    <w:p>
+      <w:pPr>
+        <w:pStyle w:val="Prrafodelista"/>
+        <w:numPr>
+          <w:ilvl w:val="0"/>
+          <w:numId w:val="5"/>
+        </w:numPr>
+        <w:rPr>
+          <w:lang w:val="es-419"/>
+        </w:rPr>
+      </w:pPr>
+      <w:r>
+        <w:rPr>
+          <w:b/>
+          <w:bCs/>
+          <w:lang w:val="es-419"/>
+        </w:rPr>
+        <w:t>is_debug_enable():</w:t>
+      </w:r>
+      <w:r>
+        <w:rPr>
+          <w:lang w:val="es-419"/>
+        </w:rPr>
+        <w:t xml:space="preserve"> retorna True si el </w:t>
+      </w:r>
+      <w:r>
+        <w:rPr>
+          <w:lang w:val="es-419"/>
+        </w:rPr>
+        <w:t xml:space="preserve">usuario desea que </w:t>
+      </w:r>
+      <w:r>
+        <w:rPr>
+          <w:lang w:val="es-419"/>
+        </w:rPr>
+        <w:t>el programa se ejecute en modo de depuración, retorna False en caso contrario.</w:t>
+      </w:r>
+    </w:p>
+    <w:p>
+      <w:pPr>
+        <w:rPr>
+          <w:lang w:val="es-419"/>
+        </w:rPr>
+      </w:pPr>
+    </w:p>
+    <w:p>
+      <w:pPr>
+        <w:rPr>
+          <w:lang w:val="es-419"/>
+        </w:rPr>
+      </w:pPr>
+      <w:r>
+        <w:rPr>
+          <w:lang w:val="es-419"/>
+        </w:rPr>
+        <w:t>Debido a que</w:t>
+      </w:r>
+      <w:r>
+        <w:rPr>
+          <w:lang w:val="es-419"/>
+        </w:rPr>
         <w:t xml:space="preserve"> </w:t>
       </w:r>
       <w:r>
-        <w:t>define la estructura base para lograr integrar nuevos esquemas de algoritmos.</w:t>
-      </w:r>
-    </w:p>
-    <w:p/>
-    <w:p>
-      <w:r>
-        <w:t xml:space="preserve">En esta sección se explica brevemente cada uno de los módulos mencionados. Adicionalmente, una documentación completa se encuentra disponible en el </w:t>
-      </w:r>
-      <w:r>
-        <w:rPr>
-          <w:b/>
-          <w:bCs/>
-        </w:rPr>
-        <w:t>Anexo B</w:t>
+        <w:rPr>
+          <w:lang w:val="es-419"/>
+        </w:rPr>
+        <w:t xml:space="preserve">el programa se ejecuta por línea de comandos, se tiene la clase concreta </w:t>
+      </w:r>
+      <w:r>
+        <w:rPr>
+          <w:b/>
+          <w:bCs/>
+          <w:lang w:val="es-419"/>
+        </w:rPr>
+        <w:t>Arguments_command_line</w:t>
+      </w:r>
+      <w:r>
+        <w:rPr>
+          <w:lang w:val="es-419"/>
+        </w:rPr>
+        <w:t xml:space="preserve"> la cual se encarga de implementar los métodos heredados de la clase padre y además </w:t>
+      </w:r>
+      <w:r>
+        <w:rPr>
+          <w:lang w:val="es-419"/>
+        </w:rPr>
+        <w:t>de eso realiza la configuración del menú de ayuda para el usuario</w:t>
+      </w:r>
+      <w:r>
+        <w:rPr>
+          <w:lang w:val="es-419"/>
+        </w:rPr>
+        <w:t>, el cual admite los siguientes argumentos:</w:t>
+      </w:r>
+    </w:p>
+    <w:p>
+      <w:pPr>
+        <w:rPr>
+          <w:lang w:val="es-419"/>
+        </w:rPr>
+      </w:pPr>
+    </w:p>
+    <w:p>
+      <w:pPr>
+        <w:rPr>
+          <w:lang w:val="es-419"/>
+        </w:rPr>
+      </w:pPr>
+      <w:r>
+        <w:rPr>
+          <w:lang w:val="es-419"/>
+        </w:rPr>
+        <w:t>Argumentos opcionales</w:t>
+      </w:r>
+      <w:r>
+        <w:rPr>
+          <w:lang w:val="es-419"/>
+        </w:rPr>
+        <w:t>:</w:t>
+      </w:r>
+    </w:p>
+    <w:p>
+      <w:pPr>
+        <w:pStyle w:val="Prrafodelista"/>
+        <w:numPr>
+          <w:ilvl w:val="0"/>
+          <w:numId w:val="5"/>
+        </w:numPr>
+        <w:rPr>
+          <w:b/>
+          <w:bCs/>
+          <w:lang w:val="es-419"/>
+        </w:rPr>
+      </w:pPr>
+      <w:r>
+        <w:rPr>
+          <w:b/>
+          <w:bCs/>
+          <w:lang w:val="es-419"/>
+        </w:rPr>
+        <w:t>[-h</w:t>
+      </w:r>
+      <w:r>
+        <w:rPr>
+          <w:b/>
+          <w:bCs/>
+          <w:lang w:val="es-419"/>
+        </w:rPr>
+        <w:t>, --help</w:t>
+      </w:r>
+      <w:r>
+        <w:rPr>
+          <w:b/>
+          <w:bCs/>
+          <w:lang w:val="es-419"/>
+        </w:rPr>
+        <w:t>]</w:t>
+      </w:r>
+      <w:r>
+        <w:rPr>
+          <w:b/>
+          <w:bCs/>
+          <w:lang w:val="es-419"/>
+        </w:rPr>
+        <w:t xml:space="preserve">. </w:t>
+      </w:r>
+    </w:p>
+    <w:p>
+      <w:pPr>
+        <w:pStyle w:val="Prrafodelista"/>
+        <w:rPr>
+          <w:lang w:val="es-419"/>
+        </w:rPr>
+      </w:pPr>
+      <w:r>
+        <w:rPr>
+          <w:lang w:val="es-419"/>
+        </w:rPr>
+        <w:t xml:space="preserve">muestra el </w:t>
+      </w:r>
+      <w:r>
+        <w:rPr>
+          <w:lang w:val="es-419"/>
+        </w:rPr>
+        <w:t>mensaje</w:t>
+      </w:r>
+      <w:r>
+        <w:rPr>
+          <w:lang w:val="es-419"/>
+        </w:rPr>
+        <w:t xml:space="preserve"> de ayuda</w:t>
+      </w:r>
+    </w:p>
+    <w:p>
+      <w:pPr>
+        <w:pStyle w:val="Prrafodelista"/>
+        <w:numPr>
+          <w:ilvl w:val="0"/>
+          <w:numId w:val="5"/>
+        </w:numPr>
+        <w:rPr>
+          <w:b/>
+          <w:bCs/>
+          <w:lang w:val="es-419"/>
+        </w:rPr>
+      </w:pPr>
+      <w:r>
+        <w:rPr>
+          <w:b/>
+          <w:bCs/>
+          <w:lang w:val="es-419"/>
+        </w:rPr>
+        <w:t>[</w:t>
+      </w:r>
+      <w:r>
+        <w:rPr>
+          <w:b/>
+          <w:bCs/>
+          <w:lang w:val="es-419"/>
+        </w:rPr>
+        <w:t>-i ITERATIONS, --iterations ITERATIONS</w:t>
+      </w:r>
+      <w:r>
+        <w:rPr>
+          <w:b/>
+          <w:bCs/>
+          <w:lang w:val="es-419"/>
+        </w:rPr>
+        <w:t>]</w:t>
+      </w:r>
+      <w:r>
+        <w:rPr>
+          <w:b/>
+          <w:bCs/>
+          <w:lang w:val="es-419"/>
+        </w:rPr>
+        <w:t xml:space="preserve"> </w:t>
+      </w:r>
+    </w:p>
+    <w:p>
+      <w:pPr>
+        <w:pStyle w:val="Prrafodelista"/>
+        <w:rPr>
+          <w:lang w:val="es-419"/>
+        </w:rPr>
+      </w:pPr>
+      <w:r>
+        <w:rPr>
+          <w:lang w:val="es-419"/>
+        </w:rPr>
+        <w:t>número</w:t>
+      </w:r>
+      <w:r>
+        <w:rPr>
+          <w:lang w:val="es-419"/>
+        </w:rPr>
+        <w:t xml:space="preserve"> de </w:t>
+      </w:r>
+      <w:r>
+        <w:rPr>
+          <w:lang w:val="es-419"/>
+        </w:rPr>
+        <w:t>iteración</w:t>
+      </w:r>
+      <w:r>
+        <w:rPr>
+          <w:lang w:val="es-419"/>
+        </w:rPr>
+        <w:t xml:space="preserve"> para co</w:t>
+      </w:r>
+      <w:r>
+        <w:rPr>
+          <w:lang w:val="es-419"/>
+        </w:rPr>
+        <w:t>r</w:t>
+      </w:r>
+      <w:r>
+        <w:rPr>
+          <w:lang w:val="es-419"/>
+        </w:rPr>
+        <w:t>rer cada archiv</w:t>
+      </w:r>
+      <w:r>
+        <w:rPr>
+          <w:lang w:val="es-419"/>
+        </w:rPr>
+        <w:t>o de mochila disponible</w:t>
+      </w:r>
+    </w:p>
+    <w:p>
+      <w:pPr>
+        <w:pStyle w:val="Prrafodelista"/>
+        <w:numPr>
+          <w:ilvl w:val="0"/>
+          <w:numId w:val="5"/>
+        </w:numPr>
+        <w:rPr>
+          <w:b/>
+          <w:bCs/>
+          <w:lang w:val="es-419"/>
+        </w:rPr>
+      </w:pPr>
+      <w:r>
+        <w:rPr>
+          <w:b/>
+          <w:bCs/>
+          <w:lang w:val="es-419"/>
+        </w:rPr>
+        <w:t>[-d</w:t>
+      </w:r>
+      <w:r>
+        <w:rPr>
+          <w:b/>
+          <w:bCs/>
+          <w:lang w:val="es-419"/>
+        </w:rPr>
+        <w:t>, --debug</w:t>
+      </w:r>
+      <w:r>
+        <w:rPr>
+          <w:b/>
+          <w:bCs/>
+          <w:lang w:val="es-419"/>
+        </w:rPr>
+        <w:t xml:space="preserve">] </w:t>
+      </w:r>
+    </w:p>
+    <w:p>
+      <w:pPr>
+        <w:pStyle w:val="Prrafodelista"/>
+        <w:rPr>
+          <w:lang w:val="es-419"/>
+        </w:rPr>
+      </w:pPr>
+      <w:r>
+        <w:rPr>
+          <w:lang w:val="es-419"/>
+        </w:rPr>
+        <w:t xml:space="preserve">le indica al programa que habilite la salida de texto </w:t>
+      </w:r>
+      <w:r>
+        <w:rPr>
+          <w:lang w:val="es-419"/>
+        </w:rPr>
+        <w:t xml:space="preserve">a modo de </w:t>
+      </w:r>
+      <w:r>
+        <w:rPr>
+          <w:lang w:val="es-419"/>
+        </w:rPr>
+        <w:t>información</w:t>
+      </w:r>
+      <w:r>
+        <w:rPr>
+          <w:lang w:val="es-419"/>
+        </w:rPr>
+        <w:t xml:space="preserve"> para poder realizar una depuración</w:t>
+      </w:r>
+    </w:p>
+    <w:p>
+      <w:pPr>
+        <w:pStyle w:val="Prrafodelista"/>
+        <w:numPr>
+          <w:ilvl w:val="0"/>
+          <w:numId w:val="5"/>
+        </w:numPr>
+        <w:rPr>
+          <w:b/>
+          <w:bCs/>
+          <w:lang w:val="es-419"/>
+        </w:rPr>
+      </w:pPr>
+      <w:r>
+        <w:rPr>
+          <w:b/>
+          <w:bCs/>
+          <w:lang w:val="es-419"/>
+        </w:rPr>
+        <w:t>[</w:t>
+      </w:r>
+      <w:r>
+        <w:rPr>
+          <w:b/>
+          <w:bCs/>
+          <w:lang w:val="es-419"/>
+        </w:rPr>
+        <w:t>-fl FILE, --file FILE</w:t>
+      </w:r>
+      <w:r>
+        <w:rPr>
+          <w:b/>
+          <w:bCs/>
+          <w:lang w:val="es-419"/>
+        </w:rPr>
+        <w:t>]</w:t>
+      </w:r>
+      <w:r>
+        <w:rPr>
+          <w:b/>
+          <w:bCs/>
+          <w:lang w:val="es-419"/>
+        </w:rPr>
+        <w:t xml:space="preserve"> </w:t>
+      </w:r>
+    </w:p>
+    <w:p>
+      <w:pPr>
+        <w:pStyle w:val="Prrafodelista"/>
+        <w:rPr>
+          <w:lang w:val="es-419"/>
+        </w:rPr>
+      </w:pPr>
+      <w:r>
+        <w:rPr>
+          <w:lang w:val="es-419"/>
+        </w:rPr>
+        <w:t>indica el nombre o ubicación de un archivo con</w:t>
+      </w:r>
+      <w:r>
+        <w:rPr>
+          <w:lang w:val="es-419"/>
+        </w:rPr>
+        <w:t xml:space="preserve"> la información de una mochila a evaluar. </w:t>
+      </w:r>
+    </w:p>
+    <w:p>
+      <w:pPr>
+        <w:pStyle w:val="Prrafodelista"/>
+        <w:numPr>
+          <w:ilvl w:val="0"/>
+          <w:numId w:val="5"/>
+        </w:numPr>
+        <w:rPr>
+          <w:b/>
+          <w:bCs/>
+          <w:lang w:val="es-419"/>
+        </w:rPr>
+      </w:pPr>
+      <w:r>
+        <w:rPr>
+          <w:b/>
+          <w:bCs/>
+          <w:lang w:val="es-419"/>
+        </w:rPr>
+        <w:t>[</w:t>
+      </w:r>
+      <w:r>
+        <w:rPr>
+          <w:b/>
+          <w:bCs/>
+          <w:lang w:val="es-419"/>
+        </w:rPr>
+        <w:t>-fd FOLDER, --folder FOLDER</w:t>
+      </w:r>
+      <w:r>
+        <w:rPr>
+          <w:b/>
+          <w:bCs/>
+          <w:lang w:val="es-419"/>
+        </w:rPr>
+        <w:t xml:space="preserve">] </w:t>
+      </w:r>
+    </w:p>
+    <w:p>
+      <w:pPr>
+        <w:pStyle w:val="Prrafodelista"/>
+        <w:rPr>
+          <w:lang w:val="es-419"/>
+        </w:rPr>
+      </w:pPr>
+      <w:r>
+        <w:rPr>
+          <w:lang w:val="es-419"/>
+        </w:rPr>
+        <w:t xml:space="preserve">indica el nombre o </w:t>
+      </w:r>
+      <w:r>
+        <w:rPr>
+          <w:lang w:val="es-419"/>
+        </w:rPr>
+        <w:t>ubicación</w:t>
+      </w:r>
+      <w:r>
+        <w:rPr>
+          <w:lang w:val="es-419"/>
+        </w:rPr>
+        <w:t xml:space="preserve"> de</w:t>
+      </w:r>
+      <w:r>
+        <w:rPr>
+          <w:lang w:val="es-419"/>
+        </w:rPr>
+        <w:t xml:space="preserve"> una carpeta que contenga </w:t>
+      </w:r>
+      <w:r>
+        <w:rPr>
+          <w:lang w:val="es-419"/>
+        </w:rPr>
+        <w:t xml:space="preserve">archivos </w:t>
+      </w:r>
+      <w:r>
+        <w:rPr>
+          <w:lang w:val="es-419"/>
+        </w:rPr>
+        <w:t xml:space="preserve">con la información de </w:t>
+      </w:r>
+      <w:r>
+        <w:rPr>
+          <w:lang w:val="es-419"/>
+        </w:rPr>
+        <w:t>las</w:t>
+      </w:r>
+      <w:r>
+        <w:rPr>
+          <w:lang w:val="es-419"/>
+        </w:rPr>
+        <w:t xml:space="preserve"> mochila</w:t>
+      </w:r>
+      <w:r>
+        <w:rPr>
+          <w:lang w:val="es-419"/>
+        </w:rPr>
+        <w:t xml:space="preserve">s que se desean </w:t>
+      </w:r>
+      <w:r>
+        <w:rPr>
+          <w:lang w:val="es-419"/>
+        </w:rPr>
+        <w:t xml:space="preserve">evaluar. </w:t>
+      </w:r>
+    </w:p>
+    <w:p>
+      <w:pPr>
+        <w:rPr>
+          <w:lang w:val="es-419"/>
+        </w:rPr>
+      </w:pPr>
+    </w:p>
+    <w:p>
+      <w:pPr>
+        <w:rPr>
+          <w:lang w:val="es-419"/>
+        </w:rPr>
+      </w:pPr>
+      <w:r>
+        <w:rPr>
+          <w:lang w:val="es-419"/>
+        </w:rPr>
+        <w:t xml:space="preserve">Subcomandos </w:t>
+      </w:r>
+    </w:p>
+    <w:p>
+      <w:pPr>
+        <w:pStyle w:val="Prrafodelista"/>
+        <w:numPr>
+          <w:ilvl w:val="0"/>
+          <w:numId w:val="5"/>
+        </w:numPr>
+        <w:rPr>
+          <w:lang w:val="es-419"/>
+        </w:rPr>
+      </w:pPr>
+      <w:r>
+        <w:rPr>
+          <w:lang w:val="es-419"/>
+        </w:rPr>
+        <w:t>{generate}</w:t>
+      </w:r>
+      <w:r>
+        <w:rPr>
+          <w:lang w:val="es-419"/>
+        </w:rPr>
+        <w:t xml:space="preserve"> se profundiza en el ap</w:t>
+      </w:r>
+      <w:r>
+        <w:rPr>
+          <w:lang w:val="es-419"/>
+        </w:rPr>
+        <w:t>artado correspondiente al módulo generador</w:t>
+      </w:r>
+    </w:p>
+    <w:p>
+      <w:pPr>
+        <w:rPr>
+          <w:lang w:val="es-419"/>
+        </w:rPr>
+      </w:pPr>
+    </w:p>
+    <w:p>
+      <w:pPr>
+        <w:rPr>
+          <w:lang w:val="es-419"/>
+        </w:rPr>
+      </w:pPr>
+    </w:p>
+    <w:p>
+      <w:pPr>
+        <w:pStyle w:val="Ttulo4"/>
+        <w:jc w:val="left"/>
+        <w:rPr>
+          <w:rFonts w:ascii="Arial" w:hAnsi="Arial" w:cs="Arial"/>
+          <w:b/>
+          <w:bCs/>
+          <w:i w:val="0"/>
+          <w:iCs w:val="0"/>
+          <w:color w:val="000000" w:themeColor="text1"/>
+        </w:rPr>
+      </w:pPr>
+      <w:r>
+        <w:rPr>
+          <w:rFonts w:ascii="Arial" w:hAnsi="Arial" w:cs="Arial"/>
+          <w:b/>
+          <w:bCs/>
+          <w:i w:val="0"/>
+          <w:iCs w:val="0"/>
+          <w:color w:val="000000" w:themeColor="text1"/>
+        </w:rPr>
+        <w:lastRenderedPageBreak/>
+        <w:t xml:space="preserve">3.1.2.1 </w:t>
+      </w:r>
+      <w:r>
+        <w:rPr>
+          <w:rFonts w:ascii="Arial" w:hAnsi="Arial" w:cs="Arial"/>
+          <w:b/>
+          <w:bCs/>
+          <w:i w:val="0"/>
+          <w:iCs w:val="0"/>
+          <w:color w:val="000000" w:themeColor="text1"/>
+        </w:rPr>
+        <w:t>S</w:t>
+      </w:r>
+      <w:r>
+        <w:rPr>
+          <w:rFonts w:ascii="Arial" w:hAnsi="Arial" w:cs="Arial"/>
+          <w:b/>
+          <w:bCs/>
+          <w:i w:val="0"/>
+          <w:iCs w:val="0"/>
+          <w:color w:val="000000" w:themeColor="text1"/>
+        </w:rPr>
+        <w:t xml:space="preserve">ubmódulo </w:t>
+      </w:r>
+      <w:r>
+        <w:rPr>
+          <w:rFonts w:ascii="Arial" w:hAnsi="Arial" w:cs="Arial"/>
+          <w:b/>
+          <w:bCs/>
+          <w:i w:val="0"/>
+          <w:iCs w:val="0"/>
+          <w:color w:val="000000" w:themeColor="text1"/>
+        </w:rPr>
+        <w:t>principal (main)</w:t>
+      </w:r>
+    </w:p>
+    <w:p>
+      <w:r>
+        <w:t xml:space="preserve">Las clases </w:t>
+      </w:r>
+      <w:r>
+        <w:rPr>
+          <w:b/>
+          <w:bCs/>
+        </w:rPr>
+        <w:t>main</w:t>
+      </w:r>
+      <w:r>
+        <w:t xml:space="preserve"> y </w:t>
+      </w:r>
+      <w:r>
+        <w:rPr>
+          <w:b/>
+          <w:bCs/>
+        </w:rPr>
+        <w:t>evaluate</w:t>
+      </w:r>
+      <w:r>
+        <w:t xml:space="preserve"> se encargan de orquestar todo el funcionamiento del marc de trabajo, entre sus funciones principales se encuentran:</w:t>
+      </w:r>
+    </w:p>
+    <w:p>
+      <w:pPr>
+        <w:pStyle w:val="Prrafodelista"/>
+        <w:numPr>
+          <w:ilvl w:val="0"/>
+          <w:numId w:val="5"/>
+        </w:numPr>
+      </w:pPr>
+      <w:r>
+        <w:t>G</w:t>
+      </w:r>
+      <w:r>
+        <w:t>estionar los algoritmos que serán objeto de pruebas</w:t>
       </w:r>
       <w:r>
         <w:t>.</w:t>
+      </w:r>
+    </w:p>
+    <w:p>
+      <w:pPr>
+        <w:pStyle w:val="Prrafodelista"/>
+        <w:numPr>
+          <w:ilvl w:val="0"/>
+          <w:numId w:val="5"/>
+        </w:numPr>
+      </w:pPr>
+      <w:r>
+        <w:t>G</w:t>
+      </w:r>
+      <w:r>
+        <w:t xml:space="preserve">estionar la generación u </w:t>
+      </w:r>
+      <w:r>
+        <w:t>obtención</w:t>
+      </w:r>
+      <w:r>
+        <w:t xml:space="preserve"> del conjunto de datos necesario para realizar la evaluación</w:t>
+      </w:r>
+      <w:r>
+        <w:t>.</w:t>
+      </w:r>
+    </w:p>
+    <w:p>
+      <w:pPr>
+        <w:pStyle w:val="Prrafodelista"/>
+        <w:numPr>
+          <w:ilvl w:val="0"/>
+          <w:numId w:val="5"/>
+        </w:numPr>
+      </w:pPr>
+      <w:r>
+        <w:t>Coordinar la ejecución de todas las instancias de los algoritmos seleccionados de acuerdo a los parámetros ingresados por el usuario.</w:t>
       </w:r>
     </w:p>
     <w:p/>
@@ -11526,7 +11981,7 @@
           <w:bCs/>
           <w:color w:val="000000" w:themeColor="text1"/>
         </w:rPr>
-        <w:t xml:space="preserve">3.1.2 </w:t>
+        <w:t xml:space="preserve">3.1.2 Modulo </w:t>
       </w:r>
       <w:r>
         <w:rPr>
@@ -11535,19 +11990,508 @@
           <w:bCs/>
           <w:color w:val="000000" w:themeColor="text1"/>
         </w:rPr>
-        <w:t>Modulo principal (</w:t>
-      </w:r>
-      <w:proofErr w:type="spellStart"/>
-      <w:r>
+        <w:t>generador</w:t>
+      </w:r>
+    </w:p>
+    <w:p>
+      <w:r>
+        <w:t xml:space="preserve">En la </w:t>
+      </w:r>
+      <w:r>
+        <w:rPr>
+          <w:highlight w:val="red"/>
+        </w:rPr>
+        <w:t>figura de abajo</w:t>
+      </w:r>
+      <w:r>
+        <w:t xml:space="preserve"> se muestra el módulo generador encargado de generar el conjunto de datos pertinentes de acuerdo a la configuración ingresada por el usuario, en ella se puede observar que </w:t>
+      </w:r>
+      <w:r>
+        <w:t xml:space="preserve">posee tres artefactos, easy.exe, médium.exe y hard.exe, estos artefactos son programas generadores de instancias </w:t>
+      </w:r>
+      <w:r>
+        <w:t xml:space="preserve">de mochila con los cuales </w:t>
+      </w:r>
+      <w:r>
+        <w:t xml:space="preserve">permiten </w:t>
+      </w:r>
+      <w:r>
+        <w:t>crear los conjuntos de datos necesarios</w:t>
+      </w:r>
+      <w:r>
+        <w:t>.</w:t>
+      </w:r>
+    </w:p>
+    <w:p/>
+    <w:p>
+      <w:r>
+        <w:rPr>
+          <w:noProof/>
+        </w:rPr>
+        <w:drawing>
+          <wp:inline distT="0" distB="0" distL="0" distR="0" wp14:anchorId="52EC69C5" wp14:editId="0473F19A">
+            <wp:extent cx="5612130" cy="2120265"/>
+            <wp:effectExtent l="0" t="0" r="7620" b="0"/>
+            <wp:docPr id="9" name="Imagen 9"/>
+            <wp:cNvGraphicFramePr>
+              <a:graphicFrameLocks xmlns:a="http://schemas.openxmlformats.org/drawingml/2006/main" noChangeAspect="1"/>
+            </wp:cNvGraphicFramePr>
+            <a:graphic xmlns:a="http://schemas.openxmlformats.org/drawingml/2006/main">
+              <a:graphicData uri="http://schemas.openxmlformats.org/drawingml/2006/picture">
+                <pic:pic xmlns:pic="http://schemas.openxmlformats.org/drawingml/2006/picture">
+                  <pic:nvPicPr>
+                    <pic:cNvPr id="1" name=""/>
+                    <pic:cNvPicPr/>
+                  </pic:nvPicPr>
+                  <pic:blipFill>
+                    <a:blip r:embed="rId15"/>
+                    <a:stretch>
+                      <a:fillRect/>
+                    </a:stretch>
+                  </pic:blipFill>
+                  <pic:spPr>
+                    <a:xfrm>
+                      <a:off x="0" y="0"/>
+                      <a:ext cx="5612130" cy="2120265"/>
+                    </a:xfrm>
+                    <a:prstGeom prst="rect">
+                      <a:avLst/>
+                    </a:prstGeom>
+                  </pic:spPr>
+                </pic:pic>
+              </a:graphicData>
+            </a:graphic>
+          </wp:inline>
+        </w:drawing>
+      </w:r>
+    </w:p>
+    <w:p>
+      <w:r>
+        <w:t xml:space="preserve">Para habilitar esta funcionalidad es necesario indicarle al programa mediante </w:t>
+      </w:r>
+      <w:r>
+        <w:t xml:space="preserve">línea de comandos que debe realizar la generación. Este procedimiento se realiza enviando el subcomando {generate} en la ejecución del programa. </w:t>
+      </w:r>
+      <w:r>
+        <w:t>Este subcomando admite los siguientes argumentos:</w:t>
+      </w:r>
+    </w:p>
+    <w:p/>
+    <w:p>
+      <w:pPr>
+        <w:pStyle w:val="Prrafodelista"/>
+        <w:numPr>
+          <w:ilvl w:val="0"/>
+          <w:numId w:val="5"/>
+        </w:numPr>
+        <w:rPr>
+          <w:b/>
+          <w:bCs/>
+        </w:rPr>
+      </w:pPr>
+      <w:r>
+        <w:rPr>
+          <w:b/>
+          <w:bCs/>
+        </w:rPr>
+        <w:t>[</w:t>
+      </w:r>
+      <w:r>
+        <w:rPr>
+          <w:b/>
+          <w:bCs/>
+        </w:rPr>
+        <w:t>h, --help</w:t>
+      </w:r>
+      <w:r>
+        <w:rPr>
+          <w:b/>
+          <w:bCs/>
+        </w:rPr>
+        <w:t xml:space="preserve">]] </w:t>
+      </w:r>
+    </w:p>
+    <w:p>
+      <w:pPr>
+        <w:pStyle w:val="Prrafodelista"/>
+      </w:pPr>
+      <w:r>
+        <w:t>muestra el mensaje de ayuda</w:t>
+      </w:r>
+    </w:p>
+    <w:p>
+      <w:pPr>
+        <w:pStyle w:val="Prrafodelista"/>
+        <w:numPr>
+          <w:ilvl w:val="0"/>
+          <w:numId w:val="5"/>
+        </w:numPr>
+        <w:rPr>
+          <w:b/>
+          <w:bCs/>
+          <w:lang w:val="es-419"/>
+        </w:rPr>
+      </w:pPr>
+      <w:r>
+        <w:rPr>
+          <w:b/>
+          <w:bCs/>
+          <w:lang w:val="es-419"/>
+        </w:rPr>
+        <w:t>[</w:t>
+      </w:r>
+      <w:r>
+        <w:rPr>
+          <w:b/>
+          <w:bCs/>
+          <w:lang w:val="es-419"/>
+        </w:rPr>
+        <w:t>-t TYPE [TYPE ...], --type TYPE [TYPE ...]</w:t>
+      </w:r>
+      <w:r>
+        <w:rPr>
+          <w:b/>
+          <w:bCs/>
+          <w:lang w:val="es-419"/>
+        </w:rPr>
+        <w:t>]</w:t>
+      </w:r>
+      <w:r>
+        <w:rPr>
+          <w:b/>
+          <w:bCs/>
+          <w:lang w:val="es-419"/>
+        </w:rPr>
+        <w:t xml:space="preserve"> </w:t>
+      </w:r>
+    </w:p>
+    <w:p>
+      <w:pPr>
+        <w:pStyle w:val="Prrafodelista"/>
+        <w:rPr>
+          <w:lang w:val="es-419"/>
+        </w:rPr>
+      </w:pPr>
+      <w:r>
+        <w:rPr>
+          <w:lang w:val="es-419"/>
+        </w:rPr>
+        <w:t xml:space="preserve">indica el tipo de correlacion entre los elementos de la mochila. Opciones: </w:t>
+      </w:r>
+      <w:r>
+        <w:rPr>
+          <w:lang w:val="es-419"/>
+        </w:rPr>
+        <w:t>([1=uncorrelated, 2=weakly correlated, 3=strongly</w:t>
+      </w:r>
+      <w:r>
+        <w:rPr>
+          <w:lang w:val="es-419"/>
+        </w:rPr>
+        <w:t xml:space="preserve"> co</w:t>
+      </w:r>
+      <w:r>
+        <w:rPr>
+          <w:lang w:val="es-419"/>
+        </w:rPr>
+        <w:t>rrelated, 4=subset sum])</w:t>
+      </w:r>
+    </w:p>
+    <w:p>
+      <w:pPr>
+        <w:pStyle w:val="Prrafodelista"/>
+        <w:numPr>
+          <w:ilvl w:val="0"/>
+          <w:numId w:val="5"/>
+        </w:numPr>
+        <w:rPr>
+          <w:b/>
+          <w:bCs/>
+          <w:lang w:val="en-US"/>
+        </w:rPr>
+      </w:pPr>
+      <w:r>
+        <w:rPr>
+          <w:b/>
+          <w:bCs/>
+          <w:lang w:val="en-US"/>
+        </w:rPr>
+        <w:t>[</w:t>
+      </w:r>
+      <w:r>
+        <w:rPr>
+          <w:b/>
+          <w:bCs/>
+          <w:lang w:val="en-US"/>
+        </w:rPr>
+        <w:t>-d DIFFICULT [DIFFICULT ...], --difficult DIFFICULT [DIFFICULT ...]</w:t>
+      </w:r>
+      <w:r>
+        <w:rPr>
+          <w:b/>
+          <w:bCs/>
+          <w:lang w:val="en-US"/>
+        </w:rPr>
+        <w:t>]</w:t>
+      </w:r>
+      <w:r>
+        <w:rPr>
+          <w:b/>
+          <w:bCs/>
+          <w:lang w:val="en-US"/>
+        </w:rPr>
+        <w:t xml:space="preserve"> </w:t>
+      </w:r>
+    </w:p>
+    <w:p>
+      <w:pPr>
+        <w:pStyle w:val="Prrafodelista"/>
+        <w:rPr>
+          <w:lang w:val="es-419"/>
+        </w:rPr>
+      </w:pPr>
+      <w:r>
+        <w:rPr>
+          <w:lang w:val="es-419"/>
+        </w:rPr>
+        <w:t xml:space="preserve">indica la dificultad del conjunto de datos a generar. Opciones: </w:t>
+      </w:r>
+      <w:r>
+        <w:rPr>
+          <w:lang w:val="es-419"/>
+        </w:rPr>
+        <w:t>([1=Easy, 2=Medium, 3=Hard])</w:t>
+      </w:r>
+    </w:p>
+    <w:p>
+      <w:pPr>
+        <w:pStyle w:val="Prrafodelista"/>
+        <w:numPr>
+          <w:ilvl w:val="0"/>
+          <w:numId w:val="5"/>
+        </w:numPr>
+        <w:rPr>
+          <w:b/>
+          <w:bCs/>
+          <w:lang w:val="es-419"/>
+        </w:rPr>
+      </w:pPr>
+      <w:r>
+        <w:rPr>
+          <w:b/>
+          <w:bCs/>
+          <w:lang w:val="es-419"/>
+        </w:rPr>
+        <w:t>[</w:t>
+      </w:r>
+      <w:r>
+        <w:rPr>
+          <w:b/>
+          <w:bCs/>
+          <w:lang w:val="es-419"/>
+        </w:rPr>
+        <w:t>-n NITEMS [NITEMS ...], --nitems NITEMS [NITEMS ...]</w:t>
+      </w:r>
+      <w:r>
+        <w:rPr>
+          <w:b/>
+          <w:bCs/>
+          <w:lang w:val="es-419"/>
+        </w:rPr>
+        <w:t>]</w:t>
+      </w:r>
+      <w:r>
+        <w:rPr>
+          <w:b/>
+          <w:bCs/>
+          <w:lang w:val="es-419"/>
+        </w:rPr>
+        <w:t xml:space="preserve"> </w:t>
+      </w:r>
+    </w:p>
+    <w:p>
+      <w:pPr>
+        <w:pStyle w:val="Prrafodelista"/>
+        <w:rPr>
+          <w:lang w:val="es-419"/>
+        </w:rPr>
+      </w:pPr>
+      <w:r>
+        <w:rPr>
+          <w:lang w:val="es-419"/>
+        </w:rPr>
+        <w:t xml:space="preserve">indica la cantidad de items almacenados en </w:t>
+      </w:r>
+      <w:r>
+        <w:rPr>
+          <w:lang w:val="es-419"/>
+        </w:rPr>
+        <w:t>cada mochila</w:t>
+      </w:r>
+      <w:r>
+        <w:rPr>
+          <w:lang w:val="es-419"/>
+        </w:rPr>
+        <w:t>; si se envían dos argumentos se tomará como un rango, si se envían más de dos se tomará como una lista</w:t>
+      </w:r>
+      <w:r>
+        <w:rPr>
+          <w:lang w:val="es-419"/>
+        </w:rPr>
+        <w:t xml:space="preserve">. </w:t>
+      </w:r>
+      <w:r>
+        <w:rPr>
+          <w:lang w:val="es-419"/>
+        </w:rPr>
+        <w:t>[ { n1 - n2} &lt;&gt; {n1, n2,..., n} ]</w:t>
+      </w:r>
+    </w:p>
+    <w:p>
+      <w:pPr>
+        <w:pStyle w:val="Prrafodelista"/>
+        <w:numPr>
+          <w:ilvl w:val="0"/>
+          <w:numId w:val="5"/>
+        </w:numPr>
+        <w:rPr>
+          <w:b/>
+          <w:bCs/>
+          <w:lang w:val="es-419"/>
+        </w:rPr>
+      </w:pPr>
+      <w:r>
+        <w:rPr>
+          <w:b/>
+          <w:bCs/>
+          <w:lang w:val="es-419"/>
+        </w:rPr>
+        <w:t>[</w:t>
+      </w:r>
+      <w:r>
+        <w:rPr>
+          <w:b/>
+          <w:bCs/>
+          <w:lang w:val="es-419"/>
+        </w:rPr>
+        <w:t>-r RANGE [RANGE ...], --range RANGE [RANGE ...]</w:t>
+      </w:r>
+      <w:r>
+        <w:rPr>
+          <w:b/>
+          <w:bCs/>
+          <w:lang w:val="es-419"/>
+        </w:rPr>
+        <w:t>]</w:t>
+      </w:r>
+      <w:r>
+        <w:rPr>
+          <w:b/>
+          <w:bCs/>
+          <w:lang w:val="es-419"/>
+        </w:rPr>
+        <w:t xml:space="preserve"> </w:t>
+      </w:r>
+    </w:p>
+    <w:p>
+      <w:pPr>
+        <w:pStyle w:val="Prrafodelista"/>
+        <w:rPr>
+          <w:lang w:val="es-419"/>
+        </w:rPr>
+      </w:pPr>
+      <w:r>
+        <w:rPr>
+          <w:lang w:val="es-419"/>
+        </w:rPr>
+        <w:lastRenderedPageBreak/>
+        <w:t>indica el rango de creacion del conjunto de datos</w:t>
+      </w:r>
+      <w:r>
+        <w:rPr>
+          <w:lang w:val="es-419"/>
+        </w:rPr>
+        <w:t xml:space="preserve">; </w:t>
+      </w:r>
+      <w:r>
+        <w:rPr>
+          <w:lang w:val="es-419"/>
+        </w:rPr>
+        <w:t xml:space="preserve">si se envían dos argumentos se </w:t>
+      </w:r>
+      <w:r>
+        <w:rPr>
+          <w:lang w:val="es-419"/>
+        </w:rPr>
+        <w:t>tomará</w:t>
+      </w:r>
+      <w:r>
+        <w:rPr>
+          <w:lang w:val="es-419"/>
+        </w:rPr>
+        <w:t xml:space="preserve"> como un rango, si se envían </w:t>
+      </w:r>
+      <w:r>
+        <w:rPr>
+          <w:lang w:val="es-419"/>
+        </w:rPr>
+        <w:t>más</w:t>
+      </w:r>
+      <w:r>
+        <w:rPr>
+          <w:lang w:val="es-419"/>
+        </w:rPr>
+        <w:t xml:space="preserve"> de dos se </w:t>
+      </w:r>
+      <w:r>
+        <w:rPr>
+          <w:lang w:val="es-419"/>
+        </w:rPr>
+        <w:t>tomará</w:t>
+      </w:r>
+      <w:r>
+        <w:rPr>
+          <w:lang w:val="es-419"/>
+        </w:rPr>
+        <w:t xml:space="preserve"> como una lista</w:t>
+      </w:r>
+      <w:r>
+        <w:rPr>
+          <w:lang w:val="es-419"/>
+        </w:rPr>
+        <w:t>.</w:t>
+      </w:r>
+      <w:r>
+        <w:rPr>
+          <w:lang w:val="es-419"/>
+        </w:rPr>
+        <w:t xml:space="preserve"> </w:t>
+      </w:r>
+      <w:r>
+        <w:rPr>
+          <w:lang w:val="es-419"/>
+        </w:rPr>
+        <w:t>[ { n1 - n2} &lt;&gt; {n1, n2,..., n} ]</w:t>
+      </w:r>
+    </w:p>
+    <w:p>
+      <w:pPr>
+        <w:rPr>
+          <w:lang w:val="es-419"/>
+        </w:rPr>
+      </w:pPr>
+    </w:p>
+    <w:p>
+      <w:pPr>
+        <w:pStyle w:val="Ttulo3"/>
+        <w:ind w:left="426" w:hanging="426"/>
         <w:rPr>
           <w:rFonts w:ascii="Arial" w:hAnsi="Arial" w:cs="Arial"/>
           <w:b/>
           <w:bCs/>
           <w:color w:val="000000" w:themeColor="text1"/>
         </w:rPr>
-        <w:t>main</w:t>
-      </w:r>
-      <w:proofErr w:type="spellEnd"/>
+      </w:pPr>
       <w:r>
         <w:rPr>
           <w:rFonts w:ascii="Arial" w:hAnsi="Arial" w:cs="Arial"/>
@@ -11555,20 +12499,286 @@
           <w:bCs/>
           <w:color w:val="000000" w:themeColor="text1"/>
         </w:rPr>
-        <w:t>)</w:t>
-      </w:r>
-    </w:p>
-    <w:p>
-      <w:pPr>
-        <w:rPr>
-          <w:sz w:val="52"/>
-          <w:szCs w:val="52"/>
-          <w:u w:val="single"/>
-        </w:rPr>
-      </w:pPr>
+        <w:t xml:space="preserve">3.1.2 Modulo </w:t>
+      </w:r>
+      <w:r>
+        <w:rPr>
+          <w:rFonts w:ascii="Arial" w:hAnsi="Arial" w:cs="Arial"/>
+          <w:b/>
+          <w:bCs/>
+          <w:color w:val="000000" w:themeColor="text1"/>
+        </w:rPr>
+        <w:t>de archivos</w:t>
+      </w:r>
+    </w:p>
+    <w:p>
+      <w:r>
+        <w:t xml:space="preserve">En la </w:t>
+      </w:r>
+      <w:r>
+        <w:rPr>
+          <w:highlight w:val="red"/>
+        </w:rPr>
+        <w:t>figura de abajo</w:t>
+      </w:r>
+      <w:r>
+        <w:t xml:space="preserve"> se muestra el módulo de archivos encargado de gestionar el acceso a los archivos necesarios en la ejecución del algoritmo. </w:t>
+      </w:r>
+      <w:r>
+        <w:t>Este modulo consta de dos clases principales</w:t>
+      </w:r>
+      <w:r>
+        <w:t>, una encargada de la lectura de archivos y otra encargada de la escritura de resultados en un archivo de salida.</w:t>
+      </w:r>
     </w:p>
     <w:p/>
     <w:p>
+      <w:r>
+        <w:rPr>
+          <w:noProof/>
+        </w:rPr>
+        <w:drawing>
+          <wp:inline distT="0" distB="0" distL="0" distR="0" wp14:anchorId="49632F85" wp14:editId="7D22D828">
+            <wp:extent cx="3876675" cy="1685925"/>
+            <wp:effectExtent l="0" t="0" r="9525" b="9525"/>
+            <wp:docPr id="10" name="Imagen 10"/>
+            <wp:cNvGraphicFramePr>
+              <a:graphicFrameLocks xmlns:a="http://schemas.openxmlformats.org/drawingml/2006/main" noChangeAspect="1"/>
+            </wp:cNvGraphicFramePr>
+            <a:graphic xmlns:a="http://schemas.openxmlformats.org/drawingml/2006/main">
+              <a:graphicData uri="http://schemas.openxmlformats.org/drawingml/2006/picture">
+                <pic:pic xmlns:pic="http://schemas.openxmlformats.org/drawingml/2006/picture">
+                  <pic:nvPicPr>
+                    <pic:cNvPr id="1" name=""/>
+                    <pic:cNvPicPr/>
+                  </pic:nvPicPr>
+                  <pic:blipFill>
+                    <a:blip r:embed="rId16"/>
+                    <a:stretch>
+                      <a:fillRect/>
+                    </a:stretch>
+                  </pic:blipFill>
+                  <pic:spPr>
+                    <a:xfrm>
+                      <a:off x="0" y="0"/>
+                      <a:ext cx="3876675" cy="1685925"/>
+                    </a:xfrm>
+                    <a:prstGeom prst="rect">
+                      <a:avLst/>
+                    </a:prstGeom>
+                  </pic:spPr>
+                </pic:pic>
+              </a:graphicData>
+            </a:graphic>
+          </wp:inline>
+        </w:drawing>
+      </w:r>
+    </w:p>
+    <w:p>
+      <w:pPr>
+        <w:pStyle w:val="Ttulo3"/>
+        <w:ind w:left="426" w:hanging="426"/>
+        <w:rPr>
+          <w:rFonts w:ascii="Arial" w:hAnsi="Arial" w:cs="Arial"/>
+          <w:b/>
+          <w:bCs/>
+          <w:color w:val="000000" w:themeColor="text1"/>
+        </w:rPr>
+      </w:pPr>
+      <w:r>
+        <w:rPr>
+          <w:rFonts w:ascii="Arial" w:hAnsi="Arial" w:cs="Arial"/>
+          <w:b/>
+          <w:bCs/>
+          <w:color w:val="000000" w:themeColor="text1"/>
+        </w:rPr>
+        <w:t>3.1.2</w:t>
+      </w:r>
+      <w:r>
+        <w:rPr>
+          <w:rFonts w:ascii="Arial" w:hAnsi="Arial" w:cs="Arial"/>
+          <w:b/>
+          <w:bCs/>
+          <w:color w:val="000000" w:themeColor="text1"/>
+        </w:rPr>
+        <w:t>.1</w:t>
+      </w:r>
+      <w:r>
+        <w:rPr>
+          <w:rFonts w:ascii="Arial" w:hAnsi="Arial" w:cs="Arial"/>
+          <w:b/>
+          <w:bCs/>
+          <w:color w:val="000000" w:themeColor="text1"/>
+        </w:rPr>
+        <w:t xml:space="preserve"> </w:t>
+      </w:r>
+      <w:r>
+        <w:rPr>
+          <w:rFonts w:ascii="Arial" w:hAnsi="Arial" w:cs="Arial"/>
+          <w:b/>
+          <w:bCs/>
+          <w:color w:val="000000" w:themeColor="text1"/>
+        </w:rPr>
+        <w:t>File_reader</w:t>
+      </w:r>
+    </w:p>
+    <w:p>
+      <w:r>
+        <w:t xml:space="preserve">Esta clase se encarga de realizar la lectura de </w:t>
+      </w:r>
+      <w:r>
+        <w:t>un</w:t>
+      </w:r>
+      <w:r>
+        <w:t xml:space="preserve"> archivo </w:t>
+      </w:r>
+      <w:r>
+        <w:t>que contiene l</w:t>
+      </w:r>
+      <w:r>
+        <w:t xml:space="preserve">a información de </w:t>
+      </w:r>
+      <w:r>
+        <w:t>una</w:t>
+      </w:r>
+      <w:r>
+        <w:t xml:space="preserve"> mochila</w:t>
+      </w:r>
+      <w:r>
+        <w:t>. Debido a que se trabaja con instancias de baja dimensionalidad, si el archivo no contiene una solución objetivo, esta será calculada por medio de un algoritmo de fuerza bruta que evalúa todas las posibles combinaciones y entre ellas selecciona la mejor</w:t>
+      </w:r>
+      <w:r>
+        <w:t xml:space="preserve">. Al momento de realizar la lectura se va construyendo una instancia de la clase </w:t>
+      </w:r>
+      <w:r>
+        <w:rPr>
+          <w:b/>
+          <w:bCs/>
+        </w:rPr>
+        <w:t>Knapsack</w:t>
+      </w:r>
+      <w:r>
+        <w:t xml:space="preserve"> la cual almacena un</w:t>
+      </w:r>
+      <w:r>
+        <w:t xml:space="preserve">a lista que contiene instancias de la clase </w:t>
+      </w:r>
+      <w:r>
+        <w:rPr>
+          <w:b/>
+          <w:bCs/>
+        </w:rPr>
+        <w:t>I</w:t>
+      </w:r>
+      <w:r>
+        <w:rPr>
+          <w:b/>
+          <w:bCs/>
+        </w:rPr>
+        <w:t>tem</w:t>
+      </w:r>
+      <w:r>
+        <w:t xml:space="preserve"> </w:t>
+      </w:r>
+      <w:r>
+        <w:t>y en conjunto generan una abstracción de la mochila. finalmente se puede obtener la instancia de la mochila con la invocación del método get_knapsack().</w:t>
+      </w:r>
+    </w:p>
+    <w:p>
+      <w:pPr>
+        <w:rPr>
+          <w:lang w:val="es-419"/>
+        </w:rPr>
+      </w:pPr>
+    </w:p>
+    <w:p>
+      <w:pPr>
+        <w:pStyle w:val="Ttulo3"/>
+        <w:ind w:left="426" w:hanging="426"/>
+        <w:rPr>
+          <w:rFonts w:ascii="Arial" w:hAnsi="Arial" w:cs="Arial"/>
+          <w:b/>
+          <w:bCs/>
+          <w:color w:val="000000" w:themeColor="text1"/>
+        </w:rPr>
+      </w:pPr>
+      <w:r>
+        <w:rPr>
+          <w:rFonts w:ascii="Arial" w:hAnsi="Arial" w:cs="Arial"/>
+          <w:b/>
+          <w:bCs/>
+          <w:color w:val="000000" w:themeColor="text1"/>
+        </w:rPr>
+        <w:t>3.1.2</w:t>
+      </w:r>
+      <w:r>
+        <w:rPr>
+          <w:rFonts w:ascii="Arial" w:hAnsi="Arial" w:cs="Arial"/>
+          <w:b/>
+          <w:bCs/>
+          <w:color w:val="000000" w:themeColor="text1"/>
+        </w:rPr>
+        <w:t>.1</w:t>
+      </w:r>
+      <w:r>
+        <w:rPr>
+          <w:rFonts w:ascii="Arial" w:hAnsi="Arial" w:cs="Arial"/>
+          <w:b/>
+          <w:bCs/>
+          <w:color w:val="000000" w:themeColor="text1"/>
+        </w:rPr>
+        <w:t xml:space="preserve"> </w:t>
+      </w:r>
+      <w:r>
+        <w:rPr>
+          <w:rFonts w:ascii="Arial" w:hAnsi="Arial" w:cs="Arial"/>
+          <w:b/>
+          <w:bCs/>
+          <w:color w:val="000000" w:themeColor="text1"/>
+        </w:rPr>
+        <w:t>File_</w:t>
+      </w:r>
+      <w:r>
+        <w:rPr>
+          <w:rFonts w:ascii="Arial" w:hAnsi="Arial" w:cs="Arial"/>
+          <w:b/>
+          <w:bCs/>
+          <w:color w:val="000000" w:themeColor="text1"/>
+        </w:rPr>
+        <w:t>writer</w:t>
+      </w:r>
+    </w:p>
+    <w:p>
+      <w:r>
+        <w:t xml:space="preserve">Esta clase se encarga de realizar la </w:t>
+      </w:r>
+      <w:r>
+        <w:t xml:space="preserve">escritura </w:t>
+      </w:r>
+      <w:r>
+        <w:t>de los</w:t>
+      </w:r>
+      <w:r>
+        <w:t xml:space="preserve"> resultados</w:t>
+      </w:r>
+      <w:r>
+        <w:t xml:space="preserve"> de la evaluación de los algoritmos seleccionados</w:t>
+      </w:r>
+      <w:r>
+        <w:t xml:space="preserve"> en un</w:t>
+      </w:r>
+      <w:r>
+        <w:t xml:space="preserve"> archivo</w:t>
+      </w:r>
+      <w:r>
+        <w:t xml:space="preserve"> de texto</w:t>
+      </w:r>
+      <w:r>
+        <w:t>.</w:t>
+      </w:r>
+    </w:p>
+    <w:p/>
+    <w:p>
       <w:pPr>
         <w:pStyle w:val="Titulo"/>
         <w:rPr>
@@ -11579,7 +12789,6 @@
         <w:rPr>
           <w:rFonts w:eastAsia="Arial"/>
         </w:rPr>
-        <w:lastRenderedPageBreak/>
         <w:t xml:space="preserve">CAPÍTULO </w:t>
       </w:r>
       <w:r>
@@ -12029,8 +13238,8 @@
     <w:p/>
     <w:p/>
     <w:sectPr>
-      <w:headerReference w:type="default" r:id="rId14"/>
-      <w:footerReference w:type="default" r:id="rId15"/>
+      <w:headerReference w:type="default" r:id="rId17"/>
+      <w:footerReference w:type="default" r:id="rId18"/>
       <w:pgSz w:w="12240" w:h="15840" w:code="1"/>
       <w:pgMar w:top="1701" w:right="1701" w:bottom="1701" w:left="1701" w:header="709" w:footer="709" w:gutter="0"/>
       <w:cols w:space="708"/>
@@ -12190,7 +13399,7 @@
         </mc:Choice>
         <mc:Fallback>
           <w:pict>
-            <v:line w14:anchorId="48F83E50" id="Conector recto 3" o:spid="_x0000_s1026" style="position:absolute;flip:y;z-index:251661312;visibility:visible;mso-wrap-style:square;mso-width-percent:0;mso-height-percent:0;mso-wrap-distance-left:9pt;mso-wrap-distance-top:0;mso-wrap-distance-right:9pt;mso-wrap-distance-bottom:0;mso-position-horizontal:right;mso-position-horizontal-relative:margin;mso-position-vertical:absolute;mso-position-vertical-relative:text;mso-width-percent:0;mso-height-percent:0;mso-width-relative:margin;mso-height-relative:margin" from="388.3pt,-7.2pt" to="827.8pt,-6.6pt" o:gfxdata="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" strokecolor="#4472c4 [3204]" strokeweight=".5pt">
+            <v:line w14:anchorId="0D626E2E" id="Conector recto 3" o:spid="_x0000_s1026" style="position:absolute;flip:y;z-index:251661312;visibility:visible;mso-wrap-style:square;mso-width-percent:0;mso-height-percent:0;mso-wrap-distance-left:9pt;mso-wrap-distance-top:0;mso-wrap-distance-right:9pt;mso-wrap-distance-bottom:0;mso-position-horizontal:right;mso-position-horizontal-relative:margin;mso-position-vertical:absolute;mso-position-vertical-relative:text;mso-width-percent:0;mso-height-percent:0;mso-width-relative:margin;mso-height-relative:margin" from="388.3pt,-7.2pt" to="827.8pt,-6.6pt" o:gfxdata="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" strokecolor="#4472c4 [3204]" strokeweight=".5pt">
               <v:stroke joinstyle="miter"/>
               <w10:wrap anchorx="margin"/>
             </v:line>
@@ -14703,7 +15912,6 @@
     <w:next w:val="Normal"/>
     <w:link w:val="Ttulo4Car"/>
     <w:uiPriority w:val="9"/>
-    <w:semiHidden/>
     <w:unhideWhenUsed/>
     <w:qFormat/>
     <w:rsid w:val="00151380"/>
@@ -15017,7 +16225,6 @@
     <w:basedOn w:val="Fuentedeprrafopredeter"/>
     <w:link w:val="Ttulo4"/>
     <w:uiPriority w:val="9"/>
-    <w:semiHidden/>
     <w:rsid w:val="00151380"/>
     <w:rPr>
       <w:rFonts w:asciiTheme="majorHAnsi" w:eastAsiaTheme="majorEastAsia" w:hAnsiTheme="majorHAnsi" w:cstheme="majorBidi"/>

</xml_diff>